<commit_message>
minor formatting and added abstract
</commit_message>
<xml_diff>
--- a/Report.docx
+++ b/Report.docx
@@ -100,47 +100,21 @@
         <w:t>Abstract</w:t>
       </w:r>
       <w:r>
-        <w:t>—These instructions give you guidelines for preparing papers for IEEE T</w:t>
-      </w:r>
-      <w:r>
-        <w:rPr>
-          <w:sz w:val="16"/>
-          <w:szCs w:val="16"/>
-        </w:rPr>
-        <w:t>RANSACTIONS</w:t>
-      </w:r>
-      <w:r>
-        <w:t xml:space="preserve"> and J</w:t>
-      </w:r>
-      <w:r>
-        <w:rPr>
-          <w:sz w:val="16"/>
-          <w:szCs w:val="16"/>
-        </w:rPr>
-        <w:t>OURNALS</w:t>
-      </w:r>
-      <w:r>
-        <w:rPr>
-          <w:i/>
-          <w:iCs/>
-        </w:rPr>
+        <w:t>—</w:t>
+      </w:r>
+      <w:r>
+        <w:t>This paper describes a recent alternative to Fully Homomorphic Encryption, called Homomorphic Secret Sharing. Recent developments in homomorphic secret sharing have led to more secure and efficient schemes. Th</w:t>
+      </w:r>
+      <w:r>
+        <w:t>ese</w:t>
+      </w:r>
+      <w:r>
+        <w:t xml:space="preserve"> recent developments are simulated in the context of secure voting</w:t>
+      </w:r>
+      <w:r>
         <w:t>.</w:t>
       </w:r>
-      <w:r>
-        <w:t xml:space="preserve"> Use this document as a template if you are using Microsoft </w:t>
-      </w:r>
-      <w:r>
-        <w:rPr>
-          <w:i/>
-          <w:iCs/>
-        </w:rPr>
-        <w:t>Word</w:t>
-      </w:r>
-      <w:r>
-        <w:t xml:space="preserve"> 6.0 or later. Otherwise, use this document as an instruction set. The electronic file of your paper will be formatted further at IEEE. Define all symbols used in the abstract. Do not cite references in the abstract. Do not delete the blank line immediately above the abstract; it sets the footnote at the bottom of this column.</w:t>
-      </w:r>
     </w:p>
-    <w:p/>
     <w:p>
       <w:pPr>
         <w:pStyle w:val="Heading1"/>
@@ -467,12 +441,7 @@
         <w:pStyle w:val="Text"/>
       </w:pPr>
       <w:r>
-        <w:t>A function secret sharing scheme splits a function into secure "share</w:t>
-      </w:r>
-      <w:bookmarkStart w:id="0" w:name="_GoBack"/>
-      <w:bookmarkEnd w:id="0"/>
-      <w:r>
-        <w:t xml:space="preserve">s" such that certain subsets of the shares cannot be recombined to give an advantage in computing the original function. </w:t>
+        <w:t xml:space="preserve">A function secret sharing scheme splits a function into secure "shares" such that certain subsets of the shares cannot be recombined to give an advantage in computing the original function. </w:t>
       </w:r>
     </w:p>
     <w:p>
@@ -588,8 +557,10 @@
         <w:t xml:space="preserve"> encryptions of the inputs </w:t>
       </w:r>
       <w:r>
-        <w:lastRenderedPageBreak/>
-        <w:t>\cite{boyle2017homomorphic}.</w:t>
+        <w:t>[2]</w:t>
+      </w:r>
+      <w:r>
+        <w:t>.</w:t>
       </w:r>
       <w:r>
         <w:t xml:space="preserve"> </w:t>
@@ -1061,15 +1032,13 @@
         </m:r>
       </m:oMath>
       <w:r>
-        <w:t xml:space="preserve"> components \</w:t>
-      </w:r>
-      <w:proofErr w:type="gramStart"/>
-      <w:r>
-        <w:t>cite{</w:t>
-      </w:r>
-      <w:proofErr w:type="gramEnd"/>
-      <w:r>
-        <w:t>FoundationsHSS_2018}.</w:t>
+        <w:t xml:space="preserve"> components </w:t>
+      </w:r>
+      <w:r>
+        <w:t>[5]</w:t>
+      </w:r>
+      <w:r>
+        <w:t>.</w:t>
       </w:r>
     </w:p>
     <w:p>
@@ -1096,7 +1065,13 @@
       </w:r>
       <w:proofErr w:type="gramEnd"/>
       <w:r>
-        <w:t xml:space="preserve"> splits its input into additive shares and sends one share to each server \cite{boyle2017homomorphic}.</w:t>
+        <w:t xml:space="preserve"> splits its input into additive shares and sends one share to each server </w:t>
+      </w:r>
+      <w:r>
+        <w:t>[2]</w:t>
+      </w:r>
+      <w:r>
+        <w:t>.</w:t>
       </w:r>
       <w:r>
         <w:t xml:space="preserve"> </w:t>
@@ -2109,13 +2084,7 @@
           <w:rPr>
             <w:rFonts w:ascii="Cambria Math" w:hAnsi="Cambria Math"/>
           </w:rPr>
-          <m:t>=</m:t>
-        </m:r>
-        <m:r>
-          <w:rPr>
-            <w:rFonts w:ascii="Cambria Math" w:hAnsi="Cambria Math"/>
-          </w:rPr>
-          <m:t>x</m:t>
+          <m:t>=x</m:t>
         </m:r>
       </m:oMath>
       <w:r>
@@ -3358,10 +3327,7 @@
         <w:pStyle w:val="Text"/>
       </w:pPr>
       <w:r>
-        <w:t xml:space="preserve">One of its variants is homomorphic with respect to addition, making it a suitable candidate for Homomorphic Secret </w:t>
-      </w:r>
-      <w:r>
-        <w:t xml:space="preserve">Sharing. </w:t>
+        <w:t xml:space="preserve">One of its variants is homomorphic with respect to addition, making it a suitable candidate for Homomorphic Secret Sharing. </w:t>
       </w:r>
     </w:p>
     <w:p>
@@ -3427,19 +3393,7 @@
           <w:rPr>
             <w:rFonts w:ascii="Cambria Math" w:hAnsi="Cambria Math"/>
           </w:rPr>
-          <m:t>,</m:t>
-        </m:r>
-        <m:r>
-          <w:rPr>
-            <w:rFonts w:ascii="Cambria Math" w:hAnsi="Cambria Math"/>
-          </w:rPr>
-          <m:t>…</m:t>
-        </m:r>
-        <m:r>
-          <w:rPr>
-            <w:rFonts w:ascii="Cambria Math" w:hAnsi="Cambria Math"/>
-          </w:rPr>
-          <m:t>,</m:t>
+          <m:t>,…,</m:t>
         </m:r>
         <m:sSub>
           <m:sSubPr>
@@ -3495,7 +3449,10 @@
         </m:r>
       </m:oMath>
       <w:r>
-        <w:t xml:space="preserve"> denote the set of all possible permutations of options chosen given that all the questions were answered. Then, we define the bijective map </w:t>
+        <w:t xml:space="preserve"> denote the set of all possible permutations of options chosen </w:t>
+      </w:r>
+      <w:r>
+        <w:t xml:space="preserve">given that all the questions were answered. Then, we define the bijective map </w:t>
       </w:r>
       <m:oMath>
         <m:r>
@@ -3508,25 +3465,19 @@
           <m:t>Ψ</m:t>
         </m:r>
         <m:r>
-          <w:rPr>
-            <w:rFonts w:ascii="Cambria Math" w:hAnsi="Cambria Math"/>
-          </w:rPr>
-          <m:t xml:space="preserve">: </m:t>
-        </m:r>
-        <m:r>
           <m:rPr>
             <m:scr m:val="script"/>
           </m:rPr>
           <w:rPr>
             <w:rFonts w:ascii="Cambria Math" w:hAnsi="Cambria Math"/>
           </w:rPr>
-          <m:t>S→</m:t>
-        </m:r>
-        <m:r>
-          <w:rPr>
-            <w:rFonts w:ascii="Cambria Math" w:hAnsi="Cambria Math"/>
-          </w:rPr>
-          <m:t xml:space="preserve"> GF(</m:t>
+          <m:t xml:space="preserve">: S→ </m:t>
+        </m:r>
+        <m:r>
+          <w:rPr>
+            <w:rFonts w:ascii="Cambria Math" w:hAnsi="Cambria Math"/>
+          </w:rPr>
+          <m:t>GF(</m:t>
         </m:r>
         <m:sSup>
           <m:sSupPr>
@@ -3719,19 +3670,7 @@
           <w:rPr>
             <w:rFonts w:ascii="Cambria Math" w:hAnsi="Cambria Math"/>
           </w:rPr>
-          <m:t>,</m:t>
-        </m:r>
-        <m:r>
-          <w:rPr>
-            <w:rFonts w:ascii="Cambria Math" w:hAnsi="Cambria Math"/>
-          </w:rPr>
-          <m:t>…</m:t>
-        </m:r>
-        <m:r>
-          <w:rPr>
-            <w:rFonts w:ascii="Cambria Math" w:hAnsi="Cambria Math"/>
-          </w:rPr>
-          <m:t>,{1,1,1}</m:t>
+          <m:t>,…,{1,1,1}</m:t>
         </m:r>
       </m:oMath>
       <w:r>
@@ -3855,19 +3794,7 @@
           <w:rPr>
             <w:rFonts w:ascii="Cambria Math" w:hAnsi="Cambria Math"/>
           </w:rPr>
-          <m:t>m = p</m:t>
-        </m:r>
-        <m:r>
-          <w:rPr>
-            <w:rFonts w:ascii="Cambria Math" w:hAnsi="Cambria Math"/>
-          </w:rPr>
-          <m:t>⋅</m:t>
-        </m:r>
-        <m:r>
-          <w:rPr>
-            <w:rFonts w:ascii="Cambria Math" w:hAnsi="Cambria Math"/>
-          </w:rPr>
-          <m:t xml:space="preserve"> q</m:t>
+          <m:t>m = p⋅ q</m:t>
         </m:r>
       </m:oMath>
       <w:r>
@@ -3900,13 +3827,7 @@
           <w:rPr>
             <w:rFonts w:ascii="Cambria Math" w:hAnsi="Cambria Math"/>
           </w:rPr>
-          <m:t>G</m:t>
-        </m:r>
-        <m:r>
-          <w:rPr>
-            <w:rFonts w:ascii="Cambria Math" w:hAnsi="Cambria Math"/>
-          </w:rPr>
-          <m:t xml:space="preserve">≅ </m:t>
+          <m:t xml:space="preserve">G≅ </m:t>
         </m:r>
         <m:sSubSup>
           <m:sSubSupPr>
@@ -3962,25 +3883,13 @@
       </w:r>
       <m:oMath>
         <m:r>
-          <w:rPr>
-            <w:rFonts w:ascii="Cambria Math" w:hAnsi="Cambria Math"/>
-          </w:rPr>
-          <m:t>|</m:t>
-        </m:r>
-        <m:r>
           <m:rPr>
             <m:scr m:val="script"/>
           </m:rPr>
           <w:rPr>
             <w:rFonts w:ascii="Cambria Math" w:hAnsi="Cambria Math"/>
           </w:rPr>
-          <m:t>U</m:t>
-        </m:r>
-        <m:r>
-          <w:rPr>
-            <w:rFonts w:ascii="Cambria Math" w:hAnsi="Cambria Math"/>
-          </w:rPr>
-          <m:t>(</m:t>
+          <m:t>|U(</m:t>
         </m:r>
         <m:sSup>
           <m:sSupPr>
@@ -4043,19 +3952,7 @@
           <w:rPr>
             <w:rFonts w:ascii="Cambria Math" w:hAnsi="Cambria Math"/>
           </w:rPr>
-          <m:t>x</m:t>
-        </m:r>
-        <m:r>
-          <w:rPr>
-            <w:rFonts w:ascii="Cambria Math" w:hAnsi="Cambria Math"/>
-          </w:rPr>
-          <m:t>≤</m:t>
-        </m:r>
-        <m:r>
-          <w:rPr>
-            <w:rFonts w:ascii="Cambria Math" w:hAnsi="Cambria Math"/>
-          </w:rPr>
-          <m:t xml:space="preserve"> m</m:t>
+          <m:t>x≤ m</m:t>
         </m:r>
       </m:oMath>
       <w:r>
@@ -4090,13 +3987,7 @@
           <w:rPr>
             <w:rFonts w:ascii="Cambria Math" w:hAnsi="Cambria Math"/>
           </w:rPr>
-          <m:t>=</m:t>
-        </m:r>
-        <m:r>
-          <w:rPr>
-            <w:rFonts w:ascii="Cambria Math" w:hAnsi="Cambria Math"/>
-          </w:rPr>
-          <m:t>1</m:t>
+          <m:t>=1</m:t>
         </m:r>
       </m:oMath>
       <w:r>
@@ -4132,13 +4023,7 @@
           <w:rPr>
             <w:rFonts w:ascii="Cambria Math" w:hAnsi="Cambria Math"/>
           </w:rPr>
-          <m:t>p⋅</m:t>
-        </m:r>
-        <m:r>
-          <w:rPr>
-            <w:rFonts w:ascii="Cambria Math" w:hAnsi="Cambria Math"/>
-          </w:rPr>
-          <m:t>q</m:t>
+          <m:t>p⋅q</m:t>
         </m:r>
       </m:oMath>
       <w:r>
@@ -4160,19 +4045,7 @@
           <w:rPr>
             <w:rFonts w:ascii="Cambria Math" w:hAnsi="Cambria Math"/>
           </w:rPr>
-          <m:t xml:space="preserve">m = </m:t>
-        </m:r>
-        <m:r>
-          <w:rPr>
-            <w:rFonts w:ascii="Cambria Math" w:hAnsi="Cambria Math"/>
-          </w:rPr>
-          <m:t>p⋅</m:t>
-        </m:r>
-        <m:r>
-          <w:rPr>
-            <w:rFonts w:ascii="Cambria Math" w:hAnsi="Cambria Math"/>
-          </w:rPr>
-          <m:t>q</m:t>
+          <m:t>m = p⋅q</m:t>
         </m:r>
       </m:oMath>
       <w:r>
@@ -4194,19 +4067,7 @@
           <w:rPr>
             <w:rFonts w:ascii="Cambria Math" w:hAnsi="Cambria Math"/>
           </w:rPr>
-          <m:t>k:{p</m:t>
-        </m:r>
-        <m:r>
-          <w:rPr>
-            <w:rFonts w:ascii="Cambria Math" w:hAnsi="Cambria Math"/>
-          </w:rPr>
-          <m:t>≤</m:t>
-        </m:r>
-        <m:r>
-          <w:rPr>
-            <w:rFonts w:ascii="Cambria Math" w:hAnsi="Cambria Math"/>
-          </w:rPr>
-          <m:t>k&lt;m}</m:t>
+          <m:t>k:{p≤k&lt;m}</m:t>
         </m:r>
       </m:oMath>
       <w:r>
@@ -4236,25 +4097,7 @@
           <w:rPr>
             <w:rFonts w:ascii="Cambria Math" w:hAnsi="Cambria Math"/>
           </w:rPr>
-          <m:t>G=</m:t>
-        </m:r>
-        <m:r>
-          <w:rPr>
-            <w:rFonts w:ascii="Cambria Math" w:hAnsi="Cambria Math"/>
-          </w:rPr>
-          <m:t>⟨</m:t>
-        </m:r>
-        <m:r>
-          <w:rPr>
-            <w:rFonts w:ascii="Cambria Math" w:hAnsi="Cambria Math"/>
-          </w:rPr>
-          <m:t>k</m:t>
-        </m:r>
-        <m:r>
-          <w:rPr>
-            <w:rFonts w:ascii="Cambria Math" w:hAnsi="Cambria Math"/>
-          </w:rPr>
-          <m:t>⟩</m:t>
+          <m:t>G=⟨k⟩</m:t>
         </m:r>
       </m:oMath>
       <w:r>
@@ -4324,13 +4167,7 @@
           <w:rPr>
             <w:rFonts w:ascii="Cambria Math" w:hAnsi="Cambria Math"/>
           </w:rPr>
-          <m:t xml:space="preserve"> </m:t>
-        </m:r>
-        <m:r>
-          <w:rPr>
-            <w:rFonts w:ascii="Cambria Math" w:hAnsi="Cambria Math"/>
-          </w:rPr>
-          <m:t>φ</m:t>
+          <m:t xml:space="preserve"> φ</m:t>
         </m:r>
         <m:d>
           <m:dPr>
@@ -4435,19 +4272,13 @@
           <m:t>φ</m:t>
         </m:r>
         <m:r>
-          <w:rPr>
-            <w:rFonts w:ascii="Cambria Math" w:hAnsi="Cambria Math"/>
-          </w:rPr>
-          <m:t xml:space="preserve">: </m:t>
-        </m:r>
-        <m:r>
           <m:rPr>
             <m:scr m:val="double-struck"/>
           </m:rPr>
           <w:rPr>
             <w:rFonts w:ascii="Cambria Math" w:hAnsi="Cambria Math"/>
           </w:rPr>
-          <m:t>Z→Z</m:t>
+          <m:t>: Z→Z</m:t>
         </m:r>
       </m:oMath>
       <w:r>
@@ -4458,19 +4289,7 @@
           <w:rPr>
             <w:rFonts w:ascii="Cambria Math" w:hAnsi="Cambria Math"/>
           </w:rPr>
-          <m:t>φ</m:t>
-        </m:r>
-        <m:r>
-          <w:rPr>
-            <w:rFonts w:ascii="Cambria Math" w:hAnsi="Cambria Math"/>
-          </w:rPr>
-          <m:t>(m) =</m:t>
-        </m:r>
-        <m:r>
-          <w:rPr>
-            <w:rFonts w:ascii="Cambria Math" w:hAnsi="Cambria Math"/>
-          </w:rPr>
-          <m:t>φ</m:t>
+          <m:t>φ(m) =φ</m:t>
         </m:r>
         <m:d>
           <m:dPr>
@@ -4494,13 +4313,7 @@
           <w:rPr>
             <w:rFonts w:ascii="Cambria Math" w:hAnsi="Cambria Math"/>
           </w:rPr>
-          <m:t>φ</m:t>
-        </m:r>
-        <m:r>
-          <w:rPr>
-            <w:rFonts w:ascii="Cambria Math" w:hAnsi="Cambria Math"/>
-          </w:rPr>
-          <m:t>(q)</m:t>
+          <m:t>φ(q)</m:t>
         </m:r>
       </m:oMath>
       <w:r>
@@ -4544,13 +4357,7 @@
           <w:rPr>
             <w:rFonts w:ascii="Cambria Math" w:hAnsi="Cambria Math"/>
           </w:rPr>
-          <m:t>φ</m:t>
-        </m:r>
-        <m:r>
-          <w:rPr>
-            <w:rFonts w:ascii="Cambria Math" w:hAnsi="Cambria Math"/>
-          </w:rPr>
-          <m:t>(p) = p-1</m:t>
+          <m:t>φ(p) = p-1</m:t>
         </m:r>
       </m:oMath>
       <w:r>
@@ -5576,11 +5383,7 @@
         </m:d>
       </m:oMath>
       <w:r>
-        <w:t xml:space="preserve"> as our public key, and the </w:t>
-      </w:r>
-      <w:r>
-        <w:lastRenderedPageBreak/>
-        <w:t xml:space="preserve">value </w:t>
+        <w:t xml:space="preserve"> as our public key, and the value </w:t>
       </w:r>
       <m:oMath>
         <m:r>
@@ -5824,7 +5627,11 @@
         <w:t xml:space="preserve"> </w:t>
       </w:r>
       <w:r>
-        <w:t xml:space="preserve">After the key generation, a second party will encrypt a message </w:t>
+        <w:t xml:space="preserve">After the key generation, a second party will encrypt a </w:t>
+      </w:r>
+      <w:r>
+        <w:lastRenderedPageBreak/>
+        <w:t xml:space="preserve">message </w:t>
       </w:r>
       <m:oMath>
         <m:r>
@@ -6552,13 +6359,7 @@
           <w:rPr>
             <w:rFonts w:ascii="Cambria Math" w:hAnsi="Cambria Math"/>
           </w:rPr>
-          <m:t xml:space="preserve"> ⇒</m:t>
-        </m:r>
-        <m:r>
-          <w:rPr>
-            <w:rFonts w:ascii="Cambria Math" w:hAnsi="Cambria Math"/>
-          </w:rPr>
-          <m:t>s=</m:t>
+          <m:t xml:space="preserve"> ⇒s=</m:t>
         </m:r>
         <m:sSup>
           <m:sSupPr>
@@ -6655,13 +6456,8 @@
         <w:t xml:space="preserve"> and the result follows</w:t>
       </w:r>
       <w:r>
-        <w:t xml:space="preserve">. </w:t>
-      </w:r>
-      <w:proofErr w:type="gramStart"/>
-      <w:r>
-        <w:t>□</w:t>
-      </w:r>
-      <w:proofErr w:type="gramEnd"/>
+        <w:t>. □</w:t>
+      </w:r>
     </w:p>
     <w:p>
       <w:pPr>
@@ -7620,12 +7416,6 @@
                               <w:gridCol w:w="900"/>
                             </w:tblGrid>
                             <w:tr>
-                              <w:tblPrEx>
-                                <w:tblCellMar>
-                                  <w:top w:w="0" w:type="dxa"/>
-                                  <w:bottom w:w="0" w:type="dxa"/>
-                                </w:tblCellMar>
-                              </w:tblPrEx>
                               <w:trPr>
                                 <w:trHeight w:val="382"/>
                               </w:trPr>
@@ -7769,12 +7559,6 @@
                               </w:tc>
                             </w:tr>
                             <w:tr>
-                              <w:tblPrEx>
-                                <w:tblCellMar>
-                                  <w:top w:w="0" w:type="dxa"/>
-                                  <w:bottom w:w="0" w:type="dxa"/>
-                                </w:tblCellMar>
-                              </w:tblPrEx>
                               <w:trPr>
                                 <w:trHeight w:val="156"/>
                               </w:trPr>
@@ -7920,12 +7704,6 @@
                               </w:tc>
                             </w:tr>
                             <w:tr>
-                              <w:tblPrEx>
-                                <w:tblCellMar>
-                                  <w:top w:w="0" w:type="dxa"/>
-                                  <w:bottom w:w="0" w:type="dxa"/>
-                                </w:tblCellMar>
-                              </w:tblPrEx>
                               <w:trPr>
                                 <w:trHeight w:val="162"/>
                               </w:trPr>
@@ -8071,12 +7849,6 @@
                               </w:tc>
                             </w:tr>
                             <w:tr>
-                              <w:tblPrEx>
-                                <w:tblCellMar>
-                                  <w:top w:w="0" w:type="dxa"/>
-                                  <w:bottom w:w="0" w:type="dxa"/>
-                                </w:tblCellMar>
-                              </w:tblPrEx>
                               <w:trPr>
                                 <w:trHeight w:val="156"/>
                               </w:trPr>
@@ -8222,12 +7994,6 @@
                               </w:tc>
                             </w:tr>
                             <w:tr>
-                              <w:tblPrEx>
-                                <w:tblCellMar>
-                                  <w:top w:w="0" w:type="dxa"/>
-                                  <w:bottom w:w="0" w:type="dxa"/>
-                                </w:tblCellMar>
-                              </w:tblPrEx>
                               <w:trPr>
                                 <w:trHeight w:val="162"/>
                               </w:trPr>
@@ -8374,12 +8140,6 @@
                               </w:tc>
                             </w:tr>
                             <w:tr>
-                              <w:tblPrEx>
-                                <w:tblCellMar>
-                                  <w:top w:w="0" w:type="dxa"/>
-                                  <w:bottom w:w="0" w:type="dxa"/>
-                                </w:tblCellMar>
-                              </w:tblPrEx>
                               <w:trPr>
                                 <w:trHeight w:val="156"/>
                               </w:trPr>
@@ -8525,12 +8285,6 @@
                               </w:tc>
                             </w:tr>
                             <w:tr>
-                              <w:tblPrEx>
-                                <w:tblCellMar>
-                                  <w:top w:w="0" w:type="dxa"/>
-                                  <w:bottom w:w="0" w:type="dxa"/>
-                                </w:tblCellMar>
-                              </w:tblPrEx>
                               <w:trPr>
                                 <w:trHeight w:val="162"/>
                               </w:trPr>
@@ -8676,12 +8430,6 @@
                               </w:tc>
                             </w:tr>
                             <w:tr>
-                              <w:tblPrEx>
-                                <w:tblCellMar>
-                                  <w:top w:w="0" w:type="dxa"/>
-                                  <w:bottom w:w="0" w:type="dxa"/>
-                                </w:tblCellMar>
-                              </w:tblPrEx>
                               <w:trPr>
                                 <w:trHeight w:val="156"/>
                               </w:trPr>
@@ -8827,12 +8575,6 @@
                               </w:tc>
                             </w:tr>
                             <w:tr>
-                              <w:tblPrEx>
-                                <w:tblCellMar>
-                                  <w:top w:w="0" w:type="dxa"/>
-                                  <w:bottom w:w="0" w:type="dxa"/>
-                                </w:tblCellMar>
-                              </w:tblPrEx>
                               <w:trPr>
                                 <w:trHeight w:val="162"/>
                               </w:trPr>
@@ -8978,12 +8720,6 @@
                               </w:tc>
                             </w:tr>
                             <w:tr>
-                              <w:tblPrEx>
-                                <w:tblCellMar>
-                                  <w:top w:w="0" w:type="dxa"/>
-                                  <w:bottom w:w="0" w:type="dxa"/>
-                                </w:tblCellMar>
-                              </w:tblPrEx>
                               <w:trPr>
                                 <w:trHeight w:val="156"/>
                               </w:trPr>
@@ -9129,12 +8865,6 @@
                               </w:tc>
                             </w:tr>
                             <w:tr>
-                              <w:tblPrEx>
-                                <w:tblCellMar>
-                                  <w:top w:w="0" w:type="dxa"/>
-                                  <w:bottom w:w="0" w:type="dxa"/>
-                                </w:tblCellMar>
-                              </w:tblPrEx>
                               <w:trPr>
                                 <w:trHeight w:val="241"/>
                               </w:trPr>
@@ -9342,12 +9072,6 @@
                         <w:gridCol w:w="900"/>
                       </w:tblGrid>
                       <w:tr>
-                        <w:tblPrEx>
-                          <w:tblCellMar>
-                            <w:top w:w="0" w:type="dxa"/>
-                            <w:bottom w:w="0" w:type="dxa"/>
-                          </w:tblCellMar>
-                        </w:tblPrEx>
                         <w:trPr>
                           <w:trHeight w:val="382"/>
                         </w:trPr>
@@ -9491,12 +9215,6 @@
                         </w:tc>
                       </w:tr>
                       <w:tr>
-                        <w:tblPrEx>
-                          <w:tblCellMar>
-                            <w:top w:w="0" w:type="dxa"/>
-                            <w:bottom w:w="0" w:type="dxa"/>
-                          </w:tblCellMar>
-                        </w:tblPrEx>
                         <w:trPr>
                           <w:trHeight w:val="156"/>
                         </w:trPr>
@@ -9642,12 +9360,6 @@
                         </w:tc>
                       </w:tr>
                       <w:tr>
-                        <w:tblPrEx>
-                          <w:tblCellMar>
-                            <w:top w:w="0" w:type="dxa"/>
-                            <w:bottom w:w="0" w:type="dxa"/>
-                          </w:tblCellMar>
-                        </w:tblPrEx>
                         <w:trPr>
                           <w:trHeight w:val="162"/>
                         </w:trPr>
@@ -9793,12 +9505,6 @@
                         </w:tc>
                       </w:tr>
                       <w:tr>
-                        <w:tblPrEx>
-                          <w:tblCellMar>
-                            <w:top w:w="0" w:type="dxa"/>
-                            <w:bottom w:w="0" w:type="dxa"/>
-                          </w:tblCellMar>
-                        </w:tblPrEx>
                         <w:trPr>
                           <w:trHeight w:val="156"/>
                         </w:trPr>
@@ -9944,12 +9650,6 @@
                         </w:tc>
                       </w:tr>
                       <w:tr>
-                        <w:tblPrEx>
-                          <w:tblCellMar>
-                            <w:top w:w="0" w:type="dxa"/>
-                            <w:bottom w:w="0" w:type="dxa"/>
-                          </w:tblCellMar>
-                        </w:tblPrEx>
                         <w:trPr>
                           <w:trHeight w:val="162"/>
                         </w:trPr>
@@ -10096,12 +9796,6 @@
                         </w:tc>
                       </w:tr>
                       <w:tr>
-                        <w:tblPrEx>
-                          <w:tblCellMar>
-                            <w:top w:w="0" w:type="dxa"/>
-                            <w:bottom w:w="0" w:type="dxa"/>
-                          </w:tblCellMar>
-                        </w:tblPrEx>
                         <w:trPr>
                           <w:trHeight w:val="156"/>
                         </w:trPr>
@@ -10247,12 +9941,6 @@
                         </w:tc>
                       </w:tr>
                       <w:tr>
-                        <w:tblPrEx>
-                          <w:tblCellMar>
-                            <w:top w:w="0" w:type="dxa"/>
-                            <w:bottom w:w="0" w:type="dxa"/>
-                          </w:tblCellMar>
-                        </w:tblPrEx>
                         <w:trPr>
                           <w:trHeight w:val="162"/>
                         </w:trPr>
@@ -10398,12 +10086,6 @@
                         </w:tc>
                       </w:tr>
                       <w:tr>
-                        <w:tblPrEx>
-                          <w:tblCellMar>
-                            <w:top w:w="0" w:type="dxa"/>
-                            <w:bottom w:w="0" w:type="dxa"/>
-                          </w:tblCellMar>
-                        </w:tblPrEx>
                         <w:trPr>
                           <w:trHeight w:val="156"/>
                         </w:trPr>
@@ -10549,12 +10231,6 @@
                         </w:tc>
                       </w:tr>
                       <w:tr>
-                        <w:tblPrEx>
-                          <w:tblCellMar>
-                            <w:top w:w="0" w:type="dxa"/>
-                            <w:bottom w:w="0" w:type="dxa"/>
-                          </w:tblCellMar>
-                        </w:tblPrEx>
                         <w:trPr>
                           <w:trHeight w:val="162"/>
                         </w:trPr>
@@ -10700,12 +10376,6 @@
                         </w:tc>
                       </w:tr>
                       <w:tr>
-                        <w:tblPrEx>
-                          <w:tblCellMar>
-                            <w:top w:w="0" w:type="dxa"/>
-                            <w:bottom w:w="0" w:type="dxa"/>
-                          </w:tblCellMar>
-                        </w:tblPrEx>
                         <w:trPr>
                           <w:trHeight w:val="156"/>
                         </w:trPr>
@@ -10851,12 +10521,6 @@
                         </w:tc>
                       </w:tr>
                       <w:tr>
-                        <w:tblPrEx>
-                          <w:tblCellMar>
-                            <w:top w:w="0" w:type="dxa"/>
-                            <w:bottom w:w="0" w:type="dxa"/>
-                          </w:tblCellMar>
-                        </w:tblPrEx>
                         <w:trPr>
                           <w:trHeight w:val="241"/>
                         </w:trPr>
@@ -13431,12 +13095,32 @@
         <w:t xml:space="preserve"> inputs </w:t>
       </w:r>
       <m:oMath>
-        <m:r>
-          <w:rPr>
-            <w:rFonts w:ascii="Cambria Math" w:hAnsi="Cambria Math"/>
-          </w:rPr>
-          <m:t>w_i</m:t>
-        </m:r>
+        <m:sSub>
+          <m:sSubPr>
+            <m:ctrlPr>
+              <w:rPr>
+                <w:rFonts w:ascii="Cambria Math" w:hAnsi="Cambria Math"/>
+                <w:i/>
+              </w:rPr>
+            </m:ctrlPr>
+          </m:sSubPr>
+          <m:e>
+            <m:r>
+              <w:rPr>
+                <w:rFonts w:ascii="Cambria Math" w:hAnsi="Cambria Math"/>
+              </w:rPr>
+              <m:t>w</m:t>
+            </m:r>
+          </m:e>
+          <m:sub>
+            <m:r>
+              <w:rPr>
+                <w:rFonts w:ascii="Cambria Math" w:hAnsi="Cambria Math"/>
+              </w:rPr>
+              <m:t>i</m:t>
+            </m:r>
+          </m:sub>
+        </m:sSub>
       </m:oMath>
       <w:r>
         <w:t>, each of which corresponds to one of the n clients. We first load each input into memory:</w:t>
@@ -13598,13 +13282,7 @@
             <w:rPr>
               <w:rFonts w:ascii="Cambria Math" w:hAnsi="Cambria Math"/>
             </w:rPr>
-            <m:t xml:space="preserve"> </m:t>
-          </m:r>
-          <m:r>
-            <w:rPr>
-              <w:rFonts w:ascii="Cambria Math" w:hAnsi="Cambria Math"/>
-            </w:rPr>
-            <m:t>i=1,</m:t>
+            <m:t xml:space="preserve"> i=1,</m:t>
           </m:r>
           <m:r>
             <m:rPr>
@@ -13812,7 +13490,12 @@
         <w:pStyle w:val="Text"/>
       </w:pPr>
       <w:r>
-        <w:t>Following this, we perform a cumulative sum over the variables:</w:t>
+        <w:t xml:space="preserve">Following </w:t>
+      </w:r>
+      <w:bookmarkStart w:id="0" w:name="_GoBack"/>
+      <w:bookmarkEnd w:id="0"/>
+      <w:r>
+        <w:t>this, we perform a cumulative sum over the variables:</w:t>
       </w:r>
     </w:p>
     <w:p>
@@ -14339,7 +14022,6 @@
         <w:pStyle w:val="ReferenceHead"/>
       </w:pPr>
       <w:r>
-        <w:lastRenderedPageBreak/>
         <w:t>References</w:t>
       </w:r>
     </w:p>
@@ -14507,25 +14189,7 @@
           <w:sz w:val="16"/>
           <w:szCs w:val="16"/>
         </w:rPr>
-        <w:t>Proceedings of the 2017</w:t>
-      </w:r>
-      <w:r>
-        <w:rPr>
-          <w:i/>
-          <w:iCs/>
-          <w:sz w:val="16"/>
-          <w:szCs w:val="16"/>
-        </w:rPr>
-        <w:t xml:space="preserve"> </w:t>
-      </w:r>
-      <w:r>
-        <w:rPr>
-          <w:i/>
-          <w:iCs/>
-          <w:sz w:val="16"/>
-          <w:szCs w:val="16"/>
-        </w:rPr>
-        <w:t>ACM SIGSAC Conference on Computer and Communications Security</w:t>
+        <w:t>Proceedings of the 2017 ACM SIGSAC Conference on Computer and Communications Security</w:t>
       </w:r>
       <w:r>
         <w:rPr>
@@ -14551,14 +14215,8 @@
           <w:sz w:val="16"/>
           <w:szCs w:val="16"/>
         </w:rPr>
-        <w:t>C.  Gentry, “Fully homomorphic encryption using ideal lattices,” in</w:t>
-      </w:r>
-      <w:r>
-        <w:rPr>
-          <w:sz w:val="16"/>
-          <w:szCs w:val="16"/>
-        </w:rPr>
-        <w:t xml:space="preserve"> </w:t>
+        <w:lastRenderedPageBreak/>
+        <w:t xml:space="preserve">C.  Gentry, “Fully homomorphic encryption using ideal lattices,” in </w:t>
       </w:r>
       <w:r>
         <w:rPr>
@@ -14567,60 +14225,14 @@
           <w:sz w:val="16"/>
           <w:szCs w:val="16"/>
         </w:rPr>
-        <w:t>Proceedings of the Forty-First Annual ACM Symposium on Theory of</w:t>
-      </w:r>
-      <w:r>
-        <w:rPr>
-          <w:i/>
-          <w:iCs/>
-          <w:sz w:val="16"/>
-          <w:szCs w:val="16"/>
-        </w:rPr>
-        <w:t xml:space="preserve"> </w:t>
-      </w:r>
-      <w:r>
-        <w:rPr>
-          <w:i/>
-          <w:iCs/>
-          <w:sz w:val="16"/>
-          <w:szCs w:val="16"/>
-        </w:rPr>
-        <w:t xml:space="preserve">Computing, </w:t>
+        <w:t xml:space="preserve">Proceedings of the Forty-First Annual ACM Symposium on Theory of Computing, </w:t>
       </w:r>
       <w:r>
         <w:rPr>
           <w:sz w:val="16"/>
           <w:szCs w:val="16"/>
         </w:rPr>
-        <w:t>ser.  STOC ’09.</w:t>
-      </w:r>
-      <w:r>
-        <w:rPr>
-          <w:sz w:val="16"/>
-          <w:szCs w:val="16"/>
-        </w:rPr>
-        <w:t xml:space="preserve"> </w:t>
-      </w:r>
-      <w:r>
-        <w:rPr>
-          <w:sz w:val="16"/>
-          <w:szCs w:val="16"/>
-        </w:rPr>
-        <w:t>New York, NY, USA:  Association for</w:t>
-      </w:r>
-      <w:r>
-        <w:rPr>
-          <w:sz w:val="16"/>
-          <w:szCs w:val="16"/>
-        </w:rPr>
-        <w:t xml:space="preserve"> </w:t>
-      </w:r>
-      <w:r>
-        <w:rPr>
-          <w:sz w:val="16"/>
-          <w:szCs w:val="16"/>
-        </w:rPr>
-        <w:t>Computing Machinery, 2009, p. 169–178.</w:t>
+        <w:t>ser.  STOC ’09. New York, NY, USA:  Association for Computing Machinery, 2009, p. 169–178.</w:t>
       </w:r>
     </w:p>
     <w:p>
@@ -14655,43 +14267,7 @@
           <w:sz w:val="16"/>
           <w:szCs w:val="16"/>
         </w:rPr>
-        <w:t>Annual</w:t>
-      </w:r>
-      <w:r>
-        <w:rPr>
-          <w:i/>
-          <w:iCs/>
-          <w:sz w:val="16"/>
-          <w:szCs w:val="16"/>
-        </w:rPr>
-        <w:t xml:space="preserve"> </w:t>
-      </w:r>
-      <w:r>
-        <w:rPr>
-          <w:i/>
-          <w:iCs/>
-          <w:sz w:val="16"/>
-          <w:szCs w:val="16"/>
-        </w:rPr>
-        <w:t>international conference on the theory and applications of cryptographic</w:t>
-      </w:r>
-      <w:r>
-        <w:rPr>
-          <w:i/>
-          <w:iCs/>
-          <w:sz w:val="16"/>
-          <w:szCs w:val="16"/>
-        </w:rPr>
-        <w:t xml:space="preserve"> </w:t>
-      </w:r>
-      <w:r>
-        <w:rPr>
-          <w:i/>
-          <w:iCs/>
-          <w:sz w:val="16"/>
-          <w:szCs w:val="16"/>
-        </w:rPr>
-        <w:t>techniques</w:t>
+        <w:t>Annual international conference on the theory and applications of cryptographic techniques</w:t>
       </w:r>
       <w:r>
         <w:rPr>
@@ -14836,25 +14412,7 @@
           <w:sz w:val="16"/>
           <w:szCs w:val="16"/>
         </w:rPr>
-        <w:t>Innovations in Theoretical Computer</w:t>
-      </w:r>
-      <w:r>
-        <w:rPr>
-          <w:i/>
-          <w:iCs/>
-          <w:sz w:val="16"/>
-          <w:szCs w:val="16"/>
-        </w:rPr>
-        <w:t xml:space="preserve"> </w:t>
-      </w:r>
-      <w:r>
-        <w:rPr>
-          <w:i/>
-          <w:iCs/>
-          <w:sz w:val="16"/>
-          <w:szCs w:val="16"/>
-        </w:rPr>
-        <w:t>Science,</w:t>
+        <w:t>Innovations in Theoretical Computer Science,</w:t>
       </w:r>
       <w:r>
         <w:rPr>
@@ -15023,25 +14581,7 @@
           <w:sz w:val="16"/>
           <w:szCs w:val="16"/>
         </w:rPr>
-        <w:t>European Transactions on</w:t>
-      </w:r>
-      <w:r>
-        <w:rPr>
-          <w:i/>
-          <w:iCs/>
-          <w:sz w:val="16"/>
-          <w:szCs w:val="16"/>
-        </w:rPr>
-        <w:t xml:space="preserve"> </w:t>
-      </w:r>
-      <w:r>
-        <w:rPr>
-          <w:i/>
-          <w:iCs/>
-          <w:sz w:val="16"/>
-          <w:szCs w:val="16"/>
-        </w:rPr>
-        <w:t>Telecommunications</w:t>
+        <w:t>European Transactions on Telecommunications</w:t>
       </w:r>
       <w:r>
         <w:rPr>
@@ -15808,6 +15348,50 @@
     <w:lsdException w:name="Subtitle" w:qFormat="1"/>
     <w:lsdException w:name="Strong" w:qFormat="1"/>
     <w:lsdException w:name="Emphasis" w:qFormat="1"/>
+    <w:lsdException w:name="Normal Table" w:semiHidden="1" w:unhideWhenUsed="1"/>
+    <w:lsdException w:name="Table Simple 1" w:semiHidden="1" w:unhideWhenUsed="1"/>
+    <w:lsdException w:name="Table Simple 2" w:semiHidden="1" w:unhideWhenUsed="1"/>
+    <w:lsdException w:name="Table Simple 3" w:semiHidden="1" w:unhideWhenUsed="1"/>
+    <w:lsdException w:name="Table Classic 1" w:semiHidden="1" w:unhideWhenUsed="1"/>
+    <w:lsdException w:name="Table Classic 2" w:semiHidden="1" w:unhideWhenUsed="1"/>
+    <w:lsdException w:name="Table Classic 3" w:semiHidden="1" w:unhideWhenUsed="1"/>
+    <w:lsdException w:name="Table Classic 4" w:semiHidden="1" w:unhideWhenUsed="1"/>
+    <w:lsdException w:name="Table Colorful 1" w:semiHidden="1" w:unhideWhenUsed="1"/>
+    <w:lsdException w:name="Table Colorful 2" w:semiHidden="1" w:unhideWhenUsed="1"/>
+    <w:lsdException w:name="Table Colorful 3" w:semiHidden="1" w:unhideWhenUsed="1"/>
+    <w:lsdException w:name="Table Columns 1" w:semiHidden="1" w:unhideWhenUsed="1"/>
+    <w:lsdException w:name="Table Columns 2" w:semiHidden="1" w:unhideWhenUsed="1"/>
+    <w:lsdException w:name="Table Columns 3" w:semiHidden="1" w:unhideWhenUsed="1"/>
+    <w:lsdException w:name="Table Columns 4" w:semiHidden="1" w:unhideWhenUsed="1"/>
+    <w:lsdException w:name="Table Columns 5" w:semiHidden="1" w:unhideWhenUsed="1"/>
+    <w:lsdException w:name="Table Grid 1" w:semiHidden="1" w:unhideWhenUsed="1"/>
+    <w:lsdException w:name="Table Grid 2" w:semiHidden="1" w:unhideWhenUsed="1"/>
+    <w:lsdException w:name="Table Grid 3" w:semiHidden="1" w:unhideWhenUsed="1"/>
+    <w:lsdException w:name="Table Grid 4" w:semiHidden="1" w:unhideWhenUsed="1"/>
+    <w:lsdException w:name="Table Grid 5" w:semiHidden="1" w:unhideWhenUsed="1"/>
+    <w:lsdException w:name="Table Grid 6" w:semiHidden="1" w:unhideWhenUsed="1"/>
+    <w:lsdException w:name="Table Grid 7" w:semiHidden="1" w:unhideWhenUsed="1"/>
+    <w:lsdException w:name="Table Grid 8" w:semiHidden="1" w:unhideWhenUsed="1"/>
+    <w:lsdException w:name="Table List 1" w:semiHidden="1" w:unhideWhenUsed="1"/>
+    <w:lsdException w:name="Table List 2" w:semiHidden="1" w:unhideWhenUsed="1"/>
+    <w:lsdException w:name="Table List 3" w:semiHidden="1" w:unhideWhenUsed="1"/>
+    <w:lsdException w:name="Table List 4" w:semiHidden="1" w:unhideWhenUsed="1"/>
+    <w:lsdException w:name="Table List 5" w:semiHidden="1" w:unhideWhenUsed="1"/>
+    <w:lsdException w:name="Table List 6" w:semiHidden="1" w:unhideWhenUsed="1"/>
+    <w:lsdException w:name="Table List 7" w:semiHidden="1" w:unhideWhenUsed="1"/>
+    <w:lsdException w:name="Table List 8" w:semiHidden="1" w:unhideWhenUsed="1"/>
+    <w:lsdException w:name="Table 3D effects 1" w:semiHidden="1" w:unhideWhenUsed="1"/>
+    <w:lsdException w:name="Table 3D effects 2" w:semiHidden="1" w:unhideWhenUsed="1"/>
+    <w:lsdException w:name="Table 3D effects 3" w:semiHidden="1" w:unhideWhenUsed="1"/>
+    <w:lsdException w:name="Table Contemporary" w:semiHidden="1" w:unhideWhenUsed="1"/>
+    <w:lsdException w:name="Table Elegant" w:semiHidden="1" w:unhideWhenUsed="1"/>
+    <w:lsdException w:name="Table Professional" w:semiHidden="1" w:unhideWhenUsed="1"/>
+    <w:lsdException w:name="Table Subtle 1" w:semiHidden="1" w:unhideWhenUsed="1"/>
+    <w:lsdException w:name="Table Subtle 2" w:semiHidden="1" w:unhideWhenUsed="1"/>
+    <w:lsdException w:name="Table Web 1" w:semiHidden="1" w:unhideWhenUsed="1"/>
+    <w:lsdException w:name="Table Web 2" w:semiHidden="1" w:unhideWhenUsed="1"/>
+    <w:lsdException w:name="Table Web 3" w:semiHidden="1" w:unhideWhenUsed="1"/>
+    <w:lsdException w:name="Table Theme" w:semiHidden="1" w:unhideWhenUsed="1"/>
     <w:lsdException w:name="Placeholder Text" w:semiHidden="1" w:uiPriority="99"/>
     <w:lsdException w:name="No Spacing" w:uiPriority="1" w:qFormat="1"/>
     <w:lsdException w:name="Light Shading" w:uiPriority="60"/>
@@ -16213,11 +15797,15 @@
   </w:style>
   <w:style w:type="character" w:default="1" w:styleId="DefaultParagraphFont">
     <w:name w:val="Default Paragraph Font"/>
+    <w:uiPriority w:val="1"/>
     <w:semiHidden/>
+    <w:unhideWhenUsed/>
   </w:style>
   <w:style w:type="table" w:default="1" w:styleId="TableNormal">
     <w:name w:val="Normal Table"/>
+    <w:uiPriority w:val="99"/>
     <w:semiHidden/>
+    <w:unhideWhenUsed/>
     <w:tblPr>
       <w:tblInd w:w="0" w:type="dxa"/>
       <w:tblCellMar>
@@ -16230,7 +15818,9 @@
   </w:style>
   <w:style w:type="numbering" w:default="1" w:styleId="NoList">
     <w:name w:val="No List"/>
+    <w:uiPriority w:val="99"/>
     <w:semiHidden/>
+    <w:unhideWhenUsed/>
   </w:style>
   <w:style w:type="paragraph" w:customStyle="1" w:styleId="Abstract">
     <w:name w:val="Abstract"/>
@@ -16752,7 +16342,7 @@
 </file>
 
 <file path=customXml/itemProps1.xml><?xml version="1.0" encoding="utf-8"?>
-<ds:datastoreItem xmlns:ds="http://schemas.openxmlformats.org/officeDocument/2006/customXml" ds:itemID="{71F03DE4-BF24-40F4-A4CE-651560C44A80}">
+<ds:datastoreItem xmlns:ds="http://schemas.openxmlformats.org/officeDocument/2006/customXml" ds:itemID="{DB8F2006-7DDC-49C5-BD22-22E2147CD775}">
   <ds:schemaRefs>
     <ds:schemaRef ds:uri="http://schemas.openxmlformats.org/officeDocument/2006/bibliography"/>
   </ds:schemaRefs>

</xml_diff>

<commit_message>
Use consistent table styles
</commit_message>
<xml_diff>
--- a/Report.docx
+++ b/Report.docx
@@ -37,6 +37,23 @@
       <w:r>
         <w:t>Ben Jones, Ethan Mines, Philip Speegle</w:t>
       </w:r>
+      <w:r>
+        <w:br/>
+        <w:t>bdjones13@crimson.ua.edu, elmines@crimson.ua.edu</w:t>
+      </w:r>
+      <w:r>
+        <w:t xml:space="preserve">, </w:t>
+      </w:r>
+      <w:r>
+        <w:t>pspeegle@crimsonua.edu</w:t>
+      </w:r>
+      <w:r>
+        <w:br/>
+        <w:t xml:space="preserve">CS542 - </w:t>
+      </w:r>
+      <w:r>
+        <w:t>001</w:t>
+      </w:r>
     </w:p>
     <w:p>
       <w:pPr>
@@ -354,7 +371,6 @@
       <w:r>
         <w:t xml:space="preserve"> </w:t>
       </w:r>
-      <w:proofErr w:type="gramStart"/>
       <w:r>
         <w:t>In</w:t>
       </w:r>
@@ -370,7 +386,6 @@
       <w:r>
         <w:t>we</w:t>
       </w:r>
-      <w:proofErr w:type="gramEnd"/>
       <w:r>
         <w:t xml:space="preserve"> </w:t>
       </w:r>
@@ -438,15 +453,7 @@
         <w:t xml:space="preserve">first </w:t>
       </w:r>
       <w:r>
-        <w:t xml:space="preserve">construct an implementation of the </w:t>
-      </w:r>
-      <w:proofErr w:type="spellStart"/>
-      <w:r>
-        <w:t>ElGamal</w:t>
-      </w:r>
-      <w:proofErr w:type="spellEnd"/>
-      <w:r>
-        <w:t xml:space="preserve"> cryptosystem, which will be used as a major basis element in the</w:t>
+        <w:t>construct an implementation of the ElGamal cryptosystem, which will be used as a major basis element in the</w:t>
       </w:r>
       <w:r>
         <w:t xml:space="preserve"> </w:t>
@@ -467,18 +474,10 @@
         <w:t>W</w:t>
       </w:r>
       <w:r>
-        <w:t xml:space="preserve">e </w:t>
-      </w:r>
-      <w:proofErr w:type="gramStart"/>
-      <w:r>
-        <w:t>then</w:t>
-      </w:r>
-      <w:r>
-        <w:t xml:space="preserve">  implement</w:t>
-      </w:r>
-      <w:proofErr w:type="gramEnd"/>
-      <w:r>
-        <w:t xml:space="preserve"> two programs via HSS: vote tallying and unanimous</w:t>
+        <w:t>e then</w:t>
+      </w:r>
+      <w:r>
+        <w:t xml:space="preserve">  implement two programs via HSS: vote tallying and unanimous</w:t>
       </w:r>
       <w:r>
         <w:t xml:space="preserve"> </w:t>
@@ -1011,15 +1010,7 @@
         <w:t xml:space="preserve"> [2]</w:t>
       </w:r>
       <w:r>
-        <w:t xml:space="preserve">. In a partially homomorphic cryptosystem, the user </w:t>
-      </w:r>
-      <w:proofErr w:type="gramStart"/>
-      <w:r>
-        <w:t>is able to</w:t>
-      </w:r>
-      <w:proofErr w:type="gramEnd"/>
-      <w:r>
-        <w:t xml:space="preserve"> perform precisely one operation on the encrypted data, such as addition or multiplication</w:t>
+        <w:t>. In a partially homomorphic cryptosystem, the user is able to perform precisely one operation on the encrypted data, such as addition or multiplication</w:t>
       </w:r>
       <w:r>
         <w:t xml:space="preserve"> [2]</w:t>
@@ -1354,7 +1345,11 @@
         <w:t xml:space="preserve"> </w:t>
       </w:r>
       <w:r>
-        <w:t xml:space="preserve">Of the variants of homomorphic secret sharing described in [1], we use </w:t>
+        <w:t xml:space="preserve">Of the variants of </w:t>
+      </w:r>
+      <w:r>
+        <w:lastRenderedPageBreak/>
+        <w:t xml:space="preserve">homomorphic secret sharing described in [1], we use </w:t>
       </w:r>
       <w:r>
         <w:rPr>
@@ -1384,7 +1379,6 @@
         <w:pStyle w:val="Text"/>
       </w:pPr>
       <w:r>
-        <w:lastRenderedPageBreak/>
         <w:t>Our Distributed-Evaluation Homomorphic Encryption scheme consists of</w:t>
       </w:r>
       <w:r>
@@ -1498,13 +1492,7 @@
           <w:rPr>
             <w:rFonts w:ascii="Cambria Math" w:hAnsi="Cambria Math"/>
           </w:rPr>
-          <m:t>pk</m:t>
-        </m:r>
-        <m:r>
-          <w:rPr>
-            <w:rFonts w:ascii="Cambria Math" w:hAnsi="Cambria Math"/>
-          </w:rPr>
-          <m:t xml:space="preserve"> </m:t>
+          <m:t xml:space="preserve">pk </m:t>
         </m:r>
       </m:oMath>
       <w:r>
@@ -1802,15 +1790,7 @@
         <w:t xml:space="preserve"> </w:t>
       </w:r>
       <w:r>
-        <w:t xml:space="preserve">The first is </w:t>
-      </w:r>
-      <w:proofErr w:type="spellStart"/>
-      <w:r>
-        <w:t>ElGamal</w:t>
-      </w:r>
-      <w:proofErr w:type="spellEnd"/>
-      <w:r>
-        <w:t xml:space="preserve"> encryptions of the inputs </w:t>
+        <w:t xml:space="preserve">The first is ElGamal encryptions of the inputs </w:t>
       </w:r>
       <m:oMath>
         <m:sSub>
@@ -1920,15 +1900,7 @@
         </m:sSub>
       </m:oMath>
       <w:r>
-        <w:t xml:space="preserve">, where c is the </w:t>
-      </w:r>
-      <w:proofErr w:type="spellStart"/>
-      <w:r>
-        <w:t>ElGamal</w:t>
-      </w:r>
-      <w:proofErr w:type="spellEnd"/>
-      <w:r>
-        <w:t xml:space="preserve"> secret key [4].</w:t>
+        <w:t>, where c is the ElGamal secret key [4].</w:t>
       </w:r>
       <w:r>
         <w:t xml:space="preserve"> </w:t>
@@ -2869,15 +2841,7 @@
         </m:r>
       </m:oMath>
       <w:r>
-        <w:t xml:space="preserve"> are chosen </w:t>
-      </w:r>
-      <w:proofErr w:type="spellStart"/>
-      <w:r>
-        <w:t>pseudorandomly</w:t>
-      </w:r>
-      <w:proofErr w:type="spellEnd"/>
-      <w:r>
-        <w:t xml:space="preserve"> [6]. As we will show, this assumption is extremely strong and will prove to be difficult to maneuver around. As such, using an arbitrary cyclic group </w:t>
+        <w:t xml:space="preserve"> are chosen pseudorandomly [6]. As we will show, this assumption is extremely strong and will prove to be difficult to maneuver around. As such, using an arbitrary cyclic group </w:t>
       </w:r>
       <m:oMath>
         <m:r>
@@ -2888,15 +2852,7 @@
         </m:r>
       </m:oMath>
       <w:r>
-        <w:t xml:space="preserve"> will not be </w:t>
-      </w:r>
-      <w:proofErr w:type="gramStart"/>
-      <w:r>
-        <w:t>sufficient</w:t>
-      </w:r>
-      <w:proofErr w:type="gramEnd"/>
-      <w:r>
-        <w:t xml:space="preserve"> for this protocol. This section will explore the importance and usefulness of this problem in more depth and explain why it is necessary that its assumption is true for the cryptosystem to be of any use.</w:t>
+        <w:t xml:space="preserve"> will not be sufficient for this protocol. This section will explore the importance and usefulness of this problem in more depth and explain why it is necessary that its assumption is true for the cryptosystem to be of any use.</w:t>
       </w:r>
     </w:p>
     <w:p>
@@ -3187,7 +3143,10 @@
         </m:r>
       </m:oMath>
       <w:r>
-        <w:t xml:space="preserve"> is too complex, this increases the complexity of an implementation and could even affect the runtime negatively. This highlights the importance of </w:t>
+        <w:t xml:space="preserve"> is too complex, this increases the complexity of an implementation and could even affect the </w:t>
+      </w:r>
+      <w:r>
+        <w:t xml:space="preserve">runtime negatively. This highlights the importance of </w:t>
       </w:r>
       <m:oMath>
         <m:r>
@@ -3209,10 +3168,7 @@
         </m:r>
       </m:oMath>
       <w:r>
-        <w:t xml:space="preserve"> should not be too complex as to interfere with the implementation. Indeed, there is a vast selection of cyclic </w:t>
-      </w:r>
-      <w:r>
-        <w:t xml:space="preserve">groups, as given any positive integer </w:t>
+        <w:t xml:space="preserve"> should not be too complex as to interfere with the implementation. Indeed, there is a vast selection of cyclic groups, as given any positive integer </w:t>
       </w:r>
       <m:oMath>
         <m:r>
@@ -3609,6 +3565,9 @@
             </m:den>
           </m:f>
           <m:r>
+            <m:rPr>
+              <m:sty m:val="p"/>
+            </m:rPr>
             <w:br/>
           </m:r>
         </m:oMath>
@@ -3872,15 +3831,7 @@
         <w:t xml:space="preserve"> </w:t>
       </w:r>
       <w:r>
-        <w:t xml:space="preserve">is more than </w:t>
-      </w:r>
-      <w:proofErr w:type="gramStart"/>
-      <w:r>
-        <w:t>sufficient</w:t>
-      </w:r>
-      <w:proofErr w:type="gramEnd"/>
-      <w:r>
-        <w:t xml:space="preserve"> to construct such an algorithm. Again,</w:t>
+        <w:t>is more than sufficient to construct such an algorithm. Again,</w:t>
       </w:r>
       <w:r>
         <w:t xml:space="preserve"> </w:t>
@@ -4087,6 +4038,9 @@
             </m:den>
           </m:f>
           <m:r>
+            <m:rPr>
+              <m:sty m:val="p"/>
+            </m:rPr>
             <w:br/>
           </m:r>
         </m:oMath>
@@ -4114,15 +4068,7 @@
         </m:r>
       </m:oMath>
       <w:r>
-        <w:t xml:space="preserve"> suffic</w:t>
-      </w:r>
-      <w:proofErr w:type="spellStart"/>
-      <w:r>
-        <w:t>iently</w:t>
-      </w:r>
-      <w:proofErr w:type="spellEnd"/>
-      <w:r>
-        <w:t xml:space="preserve"> large [6]. From</w:t>
+        <w:t xml:space="preserve"> sufficiently large [6]. From</w:t>
       </w:r>
       <w:r>
         <w:t xml:space="preserve"> </w:t>
@@ -4208,29 +4154,13 @@
         <w:t xml:space="preserve"> </w:t>
       </w:r>
       <w:r>
-        <w:t xml:space="preserve">is true, its proof </w:t>
-      </w:r>
-      <w:proofErr w:type="gramStart"/>
-      <w:r>
-        <w:t>still remains</w:t>
-      </w:r>
-      <w:proofErr w:type="gramEnd"/>
-      <w:r>
-        <w:t xml:space="preserve"> an open problem [9]. </w:t>
-      </w:r>
-      <w:proofErr w:type="gramStart"/>
-      <w:r>
-        <w:t>That being</w:t>
-      </w:r>
-      <w:r>
-        <w:t xml:space="preserve"> </w:t>
-      </w:r>
-      <w:r>
-        <w:t>said, it</w:t>
-      </w:r>
-      <w:proofErr w:type="gramEnd"/>
-      <w:r>
-        <w:t xml:space="preserve"> is shown in [6] that there can only be an algorithm</w:t>
+        <w:t>is true, its proof still remains an open problem [9]. That being</w:t>
+      </w:r>
+      <w:r>
+        <w:t xml:space="preserve"> </w:t>
+      </w:r>
+      <w:r>
+        <w:t>said, it is shown in [6] that there can only be an algorithm</w:t>
       </w:r>
       <w:r>
         <w:t xml:space="preserve"> </w:t>
@@ -4298,15 +4228,7 @@
         <w:t xml:space="preserve"> </w:t>
       </w:r>
       <w:r>
-        <w:t xml:space="preserve">such, for large enough n, there can only exist </w:t>
-      </w:r>
-      <w:proofErr w:type="spellStart"/>
-      <w:r>
-        <w:t>an</w:t>
-      </w:r>
-      <w:proofErr w:type="spellEnd"/>
-      <w:r>
-        <w:t xml:space="preserve"> </w:t>
+        <w:t xml:space="preserve">such, for large enough n, there can only exist an </w:t>
       </w:r>
       <m:oMath>
         <m:r>
@@ -4374,6 +4296,7 @@
         <w:pStyle w:val="Heading2"/>
       </w:pPr>
       <w:r>
+        <w:lastRenderedPageBreak/>
         <w:t>Connection to the Discrete Logarithm</w:t>
       </w:r>
     </w:p>
@@ -4400,7 +4323,6 @@
         <w:t xml:space="preserve"> </w:t>
       </w:r>
       <w:r>
-        <w:lastRenderedPageBreak/>
         <w:t>discrete logarithm one. In many groups, even if the decision assumption is computationally easy, the computational</w:t>
       </w:r>
       <w:r>
@@ -4561,22 +4483,13 @@
         </m:r>
         <m:r>
           <m:rPr>
-            <m:sty m:val="p"/>
-          </m:rPr>
-          <w:rPr>
-            <w:rFonts w:ascii="Cambria Math" w:hAnsi="Cambria Math"/>
-          </w:rPr>
-          <m:t xml:space="preserve"> </m:t>
-        </m:r>
-        <m:r>
-          <m:rPr>
             <m:scr m:val="double-struck"/>
             <m:sty m:val="p"/>
           </m:rPr>
           <w:rPr>
             <w:rFonts w:ascii="Cambria Math" w:hAnsi="Cambria Math"/>
           </w:rPr>
-          <m:t>N</m:t>
+          <m:t xml:space="preserve"> N</m:t>
         </m:r>
       </m:oMath>
       <w:r>
@@ -4965,15 +4878,7 @@
         <w:pStyle w:val="Heading1"/>
       </w:pPr>
       <w:r>
-        <w:t xml:space="preserve">Simple </w:t>
-      </w:r>
-      <w:proofErr w:type="spellStart"/>
-      <w:r>
-        <w:t>ElGamal</w:t>
-      </w:r>
-      <w:proofErr w:type="spellEnd"/>
-      <w:r>
-        <w:t xml:space="preserve"> Cryptosystem</w:t>
+        <w:t>Simple ElGamal Cryptosystem</w:t>
       </w:r>
     </w:p>
     <w:p>
@@ -4981,15 +4886,7 @@
         <w:pStyle w:val="Text"/>
       </w:pPr>
       <w:r>
-        <w:t xml:space="preserve">The </w:t>
-      </w:r>
-      <w:proofErr w:type="spellStart"/>
-      <w:r>
-        <w:t>ElGamal</w:t>
-      </w:r>
-      <w:proofErr w:type="spellEnd"/>
-      <w:r>
-        <w:t xml:space="preserve"> cryptosystem is an asymmetric cryptosystem making use of a public key and a single-use private or </w:t>
+        <w:t xml:space="preserve">The ElGamal cryptosystem is an asymmetric cryptosystem making use of a public key and a single-use private or </w:t>
       </w:r>
       <w:r>
         <w:t>“</w:t>
@@ -6002,7 +5899,10 @@
         <w:t xml:space="preserve"> </w:t>
       </w:r>
       <w:r>
-        <w:t>with the groups of order</w:t>
+        <w:t xml:space="preserve">with the groups of </w:t>
+      </w:r>
+      <w:r>
+        <w:t>order</w:t>
       </w:r>
       <w:r>
         <w:t xml:space="preserve"> </w:t>
@@ -6182,15 +6082,7 @@
         <w:t xml:space="preserve"> </w:t>
       </w:r>
       <w:r>
-        <w:t xml:space="preserve">adapt to efficient, large groups of prime order. </w:t>
-      </w:r>
-      <w:proofErr w:type="gramStart"/>
-      <w:r>
-        <w:t>In spite of</w:t>
-      </w:r>
-      <w:proofErr w:type="gramEnd"/>
-      <w:r>
-        <w:t xml:space="preserve"> this,</w:t>
+        <w:t>adapt to efficient, large groups of prime order. In spite of this,</w:t>
       </w:r>
       <w:r>
         <w:t xml:space="preserve"> </w:t>
@@ -6233,15 +6125,7 @@
         <w:t>C</w:t>
       </w:r>
       <w:r>
-        <w:t xml:space="preserve">ase for Group Order </w:t>
-      </w:r>
-      <w:proofErr w:type="spellStart"/>
-      <w:r>
-        <w:t>pq</w:t>
-      </w:r>
-      <w:proofErr w:type="spellEnd"/>
-      <w:r>
-        <w:t>:</w:t>
+        <w:t>ase for Group Order pq:</w:t>
       </w:r>
     </w:p>
     <w:p>
@@ -6597,15 +6481,7 @@
         </m:r>
       </m:oMath>
       <w:r>
-        <w:t xml:space="preserve"> is </w:t>
-      </w:r>
-      <w:proofErr w:type="gramStart"/>
-      <w:r>
-        <w:t>sufficient</w:t>
-      </w:r>
-      <w:proofErr w:type="gramEnd"/>
-      <w:r>
-        <w:t xml:space="preserve"> such that </w:t>
+        <w:t xml:space="preserve"> is sufficient such that </w:t>
       </w:r>
       <m:oMath>
         <m:r>
@@ -7407,6 +7283,7 @@
         <w:pStyle w:val="Text"/>
       </w:pPr>
       <w:r>
+        <w:lastRenderedPageBreak/>
         <w:t xml:space="preserve"> </w:t>
       </w:r>
       <m:oMath>
@@ -7730,11 +7607,7 @@
         </m:sSup>
       </m:oMath>
       <w:r>
-        <w:t xml:space="preserve">. After this, </w:t>
-      </w:r>
-      <w:r>
-        <w:lastRenderedPageBreak/>
-        <w:t xml:space="preserve">we randomly choose </w:t>
+        <w:t xml:space="preserve">. After this, we randomly choose </w:t>
       </w:r>
       <m:oMath>
         <m:r>
@@ -7980,13 +7853,8 @@
         </m:r>
       </m:oMath>
       <w:r>
-        <w:t xml:space="preserve"> large. The reason for this is </w:t>
-      </w:r>
-      <w:proofErr w:type="gramStart"/>
-      <w:r>
-        <w:t>due to the fact that</w:t>
-      </w:r>
-      <w:proofErr w:type="gramEnd"/>
+        <w:t xml:space="preserve"> large. The reason for this is due to the fact that</w:t>
+      </w:r>
       <w:r>
         <w:t xml:space="preserve"> </w:t>
       </w:r>
@@ -8614,15 +8482,7 @@
         <w:pStyle w:val="Heading3"/>
       </w:pPr>
       <w:r>
-        <w:t xml:space="preserve">Drawbacks to Group Order </w:t>
-      </w:r>
-      <w:proofErr w:type="spellStart"/>
-      <w:r>
-        <w:t>pq</w:t>
-      </w:r>
-      <w:proofErr w:type="spellEnd"/>
-      <w:r>
-        <w:t>:</w:t>
+        <w:t>Drawbacks to Group Order pq:</w:t>
       </w:r>
     </w:p>
     <w:p>
@@ -9684,13 +9544,7 @@
           <w:rPr>
             <w:rFonts w:ascii="Cambria Math" w:hAnsi="Cambria Math"/>
           </w:rPr>
-          <m:t>1 mod p</m:t>
-        </m:r>
-        <m:r>
-          <w:rPr>
-            <w:rFonts w:ascii="Cambria Math" w:hAnsi="Cambria Math"/>
-          </w:rPr>
-          <m:t xml:space="preserve"> </m:t>
+          <m:t xml:space="preserve">1 mod p </m:t>
         </m:r>
       </m:oMath>
       <w:r>
@@ -9981,7 +9835,10 @@
         </m:d>
       </m:oMath>
       <w:r>
-        <w:t xml:space="preserve"> cannot be cyclic, and the proof is complete.</w:t>
+        <w:t xml:space="preserve"> cannot be </w:t>
+      </w:r>
+      <w:r>
+        <w:t>cyclic, and the proof is complete.</w:t>
       </w:r>
     </w:p>
     <w:p>
@@ -10032,10 +9889,7 @@
         </m:r>
       </m:oMath>
       <w:r>
-        <w:t xml:space="preserve"> seems like a great option to </w:t>
-      </w:r>
-      <w:r>
-        <w:t>choose the group order in theory, this crucial drawback makes its case fall completely apart. However, there exist other candidates that could potentially have similar benefits while not having the same drawbacks.</w:t>
+        <w:t xml:space="preserve"> seems like a great option to choose the group order in theory, this crucial drawback makes its case fall completely apart. However, there exist other candidates that could potentially have similar benefits while not having the same drawbacks.</w:t>
       </w:r>
     </w:p>
     <w:p>
@@ -12305,7 +12159,11 @@
         <w:t>.</w:t>
       </w:r>
       <w:r>
-        <w:t xml:space="preserve"> Coincidentally, all values chosen had a success rate of 40%. This figure will stay in that range for even larger numbers.</w:t>
+        <w:t xml:space="preserve"> Coincidentally, all values chosen had </w:t>
+      </w:r>
+      <w:r>
+        <w:lastRenderedPageBreak/>
+        <w:t>a success rate of 40%. This figure will stay in that range for even larger numbers.</w:t>
       </w:r>
     </w:p>
     <w:p/>
@@ -12349,7 +12207,7 @@
           <w:tcPr>
             <w:tcW w:w="1147" w:type="dxa"/>
             <w:tcBorders>
-              <w:top w:val="double" w:sz="6" w:space="0" w:color="auto"/>
+              <w:top w:val="single" w:sz="4" w:space="0" w:color="auto"/>
               <w:left w:val="single" w:sz="4" w:space="0" w:color="auto"/>
               <w:bottom w:val="single" w:sz="6" w:space="0" w:color="auto"/>
               <w:right w:val="single" w:sz="4" w:space="0" w:color="auto"/>
@@ -12372,7 +12230,6 @@
                     <w:sz w:val="16"/>
                     <w:szCs w:val="16"/>
                   </w:rPr>
-                  <w:lastRenderedPageBreak/>
                   <m:t>n</m:t>
                 </m:r>
               </m:oMath>
@@ -12383,7 +12240,7 @@
           <w:tcPr>
             <w:tcW w:w="1710" w:type="dxa"/>
             <w:tcBorders>
-              <w:top w:val="double" w:sz="6" w:space="0" w:color="auto"/>
+              <w:top w:val="single" w:sz="4" w:space="0" w:color="auto"/>
               <w:left w:val="single" w:sz="4" w:space="0" w:color="auto"/>
               <w:bottom w:val="single" w:sz="6" w:space="0" w:color="auto"/>
               <w:right w:val="single" w:sz="4" w:space="0" w:color="auto"/>
@@ -12424,7 +12281,7 @@
           <w:tcPr>
             <w:tcW w:w="1980" w:type="dxa"/>
             <w:tcBorders>
-              <w:top w:val="double" w:sz="6" w:space="0" w:color="auto"/>
+              <w:top w:val="single" w:sz="4" w:space="0" w:color="auto"/>
               <w:left w:val="single" w:sz="4" w:space="0" w:color="auto"/>
               <w:bottom w:val="single" w:sz="6" w:space="0" w:color="auto"/>
               <w:right w:val="single" w:sz="4" w:space="0" w:color="auto"/>
@@ -14492,15 +14349,7 @@
         <w:t xml:space="preserve"> </w:t>
       </w:r>
       <w:r>
-        <w:t xml:space="preserve">are prime is </w:t>
-      </w:r>
-      <w:proofErr w:type="gramStart"/>
-      <w:r>
-        <w:t>similar to</w:t>
-      </w:r>
-      <w:proofErr w:type="gramEnd"/>
-      <w:r>
-        <w:t xml:space="preserve"> the above case</w:t>
+        <w:t>are prime is similar to the above case</w:t>
       </w:r>
       <w:r>
         <w:t xml:space="preserve"> </w:t>
@@ -14760,29 +14609,13 @@
         <w:t xml:space="preserve"> </w:t>
       </w:r>
       <w:r>
-        <w:t xml:space="preserve">difficult. </w:t>
-      </w:r>
-      <w:proofErr w:type="gramStart"/>
-      <w:r>
-        <w:t>In particular, we</w:t>
-      </w:r>
-      <w:proofErr w:type="gramEnd"/>
-      <w:r>
-        <w:t xml:space="preserve"> still violate Decision Diffie Hellman.</w:t>
-      </w:r>
-      <w:r>
-        <w:t xml:space="preserve"> </w:t>
-      </w:r>
-      <w:r>
-        <w:t xml:space="preserve">This case falls into </w:t>
-      </w:r>
-      <w:proofErr w:type="spellStart"/>
-      <w:r>
-        <w:t>Boneh’s</w:t>
-      </w:r>
-      <w:proofErr w:type="spellEnd"/>
-      <w:r>
-        <w:t xml:space="preserve"> case 1.1.2</w:t>
+        <w:t>difficult. In particular, we still violate Decision Diffie Hellman.</w:t>
+      </w:r>
+      <w:r>
+        <w:t xml:space="preserve"> </w:t>
+      </w:r>
+      <w:r>
+        <w:t>This case falls into Boneh’s case 1.1.2</w:t>
       </w:r>
       <w:r>
         <w:t xml:space="preserve"> </w:t>
@@ -15286,116 +15119,73 @@
         <w:t xml:space="preserve"> </w:t>
       </w:r>
       <w:r>
-        <w:t xml:space="preserve">to </w:t>
-      </w:r>
-      <w:proofErr w:type="gramStart"/>
-      <w:r>
-        <w:t>form  the</w:t>
-      </w:r>
-      <w:proofErr w:type="gramEnd"/>
-      <w:r>
-        <w:t xml:space="preserve">  group  denoted  by</w:t>
-      </w:r>
-      <w:r>
-        <w:t xml:space="preserve"> </w:t>
-      </w:r>
-      <w:r>
-        <w:t>U(</w:t>
-      </w:r>
-      <w:proofErr w:type="spellStart"/>
+        <w:t>to form  the  group  denoted  by</w:t>
+      </w:r>
+      <w:r>
+        <w:t xml:space="preserve"> </w:t>
+      </w:r>
+      <w:r>
+        <w:t>U(p</w:t>
+      </w:r>
+      <w:r>
+        <w:t>^</w:t>
+      </w:r>
+      <w:r>
+        <w:t>n).  By  [8],  this  group  is</w:t>
+      </w:r>
+      <w:r>
+        <w:t xml:space="preserve"> </w:t>
+      </w:r>
+      <w:r>
+        <w:t>cyclic for all odd primes</w:t>
+      </w:r>
+      <w:r>
+        <w:t xml:space="preserve"> </w:t>
+      </w:r>
       <w:r>
         <w:t>p</w:t>
       </w:r>
       <w:r>
+        <w:t xml:space="preserve"> </w:t>
+      </w:r>
+      <w:r>
+        <w:t>and natural numbers</w:t>
+      </w:r>
+      <w:r>
+        <w:t xml:space="preserve"> </w:t>
+      </w:r>
+      <w:r>
+        <w:t>n. However,</w:t>
+      </w:r>
+      <w:r>
+        <w:t xml:space="preserve"> </w:t>
+      </w:r>
+      <w:r>
+        <w:t>this also violates the security constraints set in [6] as this group</w:t>
+      </w:r>
+      <w:r>
+        <w:t xml:space="preserve"> </w:t>
+      </w:r>
+      <w:r>
+        <w:t>order is just as hard to factor as the previous cases. The reason</w:t>
+      </w:r>
+      <w:r>
+        <w:t xml:space="preserve"> </w:t>
+      </w:r>
+      <w:r>
+        <w:t>for this is because</w:t>
+      </w:r>
+      <w:r>
+        <w:t xml:space="preserve"> </w:t>
+      </w:r>
+      <w:r>
+        <w:t>φ(p</w:t>
+      </w:r>
+      <w:r>
         <w:t>^</w:t>
       </w:r>
       <w:r>
-        <w:t>n</w:t>
-      </w:r>
-      <w:proofErr w:type="spellEnd"/>
-      <w:r>
-        <w:t xml:space="preserve">).  </w:t>
-      </w:r>
-      <w:proofErr w:type="gramStart"/>
-      <w:r>
-        <w:t>By  [</w:t>
-      </w:r>
-      <w:proofErr w:type="gramEnd"/>
-      <w:r>
-        <w:t>8],  this  group  is</w:t>
-      </w:r>
-      <w:r>
-        <w:t xml:space="preserve"> </w:t>
-      </w:r>
-      <w:r>
-        <w:t>cyclic for all odd primes</w:t>
-      </w:r>
-      <w:r>
-        <w:t xml:space="preserve"> </w:t>
-      </w:r>
-      <w:r>
-        <w:t>p</w:t>
-      </w:r>
-      <w:r>
-        <w:t xml:space="preserve"> </w:t>
-      </w:r>
-      <w:r>
-        <w:t>and natural numbers</w:t>
-      </w:r>
-      <w:r>
-        <w:t xml:space="preserve"> </w:t>
-      </w:r>
-      <w:r>
-        <w:t>n. However,</w:t>
-      </w:r>
-      <w:r>
-        <w:t xml:space="preserve"> </w:t>
-      </w:r>
-      <w:r>
-        <w:t>this also violates the security constraints set in [6] as this group</w:t>
-      </w:r>
-      <w:r>
-        <w:t xml:space="preserve"> </w:t>
-      </w:r>
-      <w:r>
-        <w:t xml:space="preserve">order is just as hard to factor as the </w:t>
-      </w:r>
-      <w:r>
-        <w:t>previous cases. The reason</w:t>
-      </w:r>
-      <w:r>
-        <w:t xml:space="preserve"> </w:t>
-      </w:r>
-      <w:r>
-        <w:t>for this is because</w:t>
-      </w:r>
-      <w:r>
-        <w:t xml:space="preserve"> </w:t>
-      </w:r>
-      <w:r>
-        <w:t>φ(</w:t>
-      </w:r>
-      <w:proofErr w:type="spellStart"/>
-      <w:r>
-        <w:t>p</w:t>
-      </w:r>
-      <w:r>
-        <w:t>^</w:t>
-      </w:r>
-      <w:r>
-        <w:t>n</w:t>
-      </w:r>
-      <w:proofErr w:type="spellEnd"/>
-      <w:r>
-        <w:t>) = (p−</w:t>
-      </w:r>
-      <w:proofErr w:type="gramStart"/>
-      <w:r>
-        <w:t>1)(</w:t>
-      </w:r>
-      <w:proofErr w:type="gramEnd"/>
-      <w:r>
-        <w:t>pn−1)</w:t>
+        <w:t>n) = (p−1)(pn−1)</w:t>
       </w:r>
       <w:r>
         <w:t xml:space="preserve"> </w:t>
@@ -15665,15 +15455,7 @@
         <w:t xml:space="preserve"> T</w:t>
       </w:r>
       <w:r>
-        <w:t xml:space="preserve">hen by </w:t>
-      </w:r>
-      <w:proofErr w:type="spellStart"/>
-      <w:r>
-        <w:t>Sylow’s</w:t>
-      </w:r>
-      <w:proofErr w:type="spellEnd"/>
-      <w:r>
-        <w:t xml:space="preserve"> theorems from Group Theory, we know that</w:t>
+        <w:t>hen by Sylow’s theorems from Group Theory, we know that</w:t>
       </w:r>
       <w:r>
         <w:t xml:space="preserve"> </w:t>
@@ -15684,13 +15466,8 @@
       <w:r>
         <w:t xml:space="preserve"> </w:t>
       </w:r>
-      <w:proofErr w:type="spellStart"/>
-      <w:r>
-        <w:t>Sylow</w:t>
-      </w:r>
-      <w:proofErr w:type="spellEnd"/>
-      <w:r>
-        <w:t>-</w:t>
+      <w:r>
+        <w:t>Sylow-</w:t>
       </w:r>
       <w:r>
         <w:t>subgroup</w:t>
@@ -16130,27 +15907,14 @@
         </m:r>
       </m:oMath>
       <w:r>
-        <w:t xml:space="preserve">. </w:t>
-      </w:r>
-      <w:proofErr w:type="spellStart"/>
-      <w:r>
-        <w:t>Sylow’s</w:t>
-      </w:r>
-      <w:proofErr w:type="spellEnd"/>
-      <w:r>
-        <w:t xml:space="preserve"> theorems also guarantee</w:t>
-      </w:r>
-      <w:r>
-        <w:t xml:space="preserve"> </w:t>
-      </w:r>
-      <w:r>
-        <w:t xml:space="preserve">that all </w:t>
-      </w:r>
-      <w:proofErr w:type="spellStart"/>
-      <w:r>
-        <w:t>Sylow</w:t>
-      </w:r>
-      <w:proofErr w:type="spellEnd"/>
+        <w:t>. Sylow’s theorems also guarantee</w:t>
+      </w:r>
+      <w:r>
+        <w:t xml:space="preserve"> </w:t>
+      </w:r>
+      <w:r>
+        <w:t>that all Sylow</w:t>
+      </w:r>
       <w:r>
         <w:t xml:space="preserve"> </w:t>
       </w:r>
@@ -16542,11 +16306,9 @@
       <w:r>
         <w:t xml:space="preserve"> </w:t>
       </w:r>
-      <w:proofErr w:type="gramStart"/>
       <w:r>
         <w:t>and also</w:t>
       </w:r>
-      <w:proofErr w:type="gramEnd"/>
       <w:r>
         <w:t xml:space="preserve"> </w:t>
       </w:r>
@@ -16900,15 +16662,7 @@
         <w:pStyle w:val="StandardText"/>
       </w:pPr>
       <w:r>
-        <w:t xml:space="preserve">Now that we have a target set of groups we wish to </w:t>
-      </w:r>
-      <w:proofErr w:type="gramStart"/>
-      <w:r>
-        <w:t>generate,</w:t>
-      </w:r>
-      <w:proofErr w:type="gramEnd"/>
-      <w:r>
-        <w:t xml:space="preserve"> we now need to actually generate our primes and the resulting group.</w:t>
+        <w:t>Now that we have a target set of groups we wish to generate, we now need to actually generate our primes and the resulting group.</w:t>
       </w:r>
     </w:p>
     <w:p>
@@ -16967,7 +16721,11 @@
         <w:t>[13]</w:t>
       </w:r>
       <w:r>
-        <w:t xml:space="preserve">. Then, we set p=2q+1, and check that p is a prime and that </w:t>
+        <w:t xml:space="preserve">. Then, we set p=2q+1, and </w:t>
+      </w:r>
+      <w:r>
+        <w:lastRenderedPageBreak/>
+        <w:t xml:space="preserve">check that p is a prime and that </w:t>
       </w:r>
       <m:oMath>
         <m:r>
@@ -17093,11 +16851,7 @@
         </m:sSub>
       </m:oMath>
       <w:r>
-        <w:t xml:space="preserve">, and refer to the </w:t>
-      </w:r>
-      <w:r>
-        <w:lastRenderedPageBreak/>
-        <w:t>generator 2 as</w:t>
+        <w:t>, and refer to the generator 2 as</w:t>
       </w:r>
       <w:r>
         <w:t xml:space="preserve"> </w:t>
@@ -17467,13 +17221,8 @@
       <w:r>
         <w:t xml:space="preserve"> </w:t>
       </w:r>
-      <w:proofErr w:type="gramStart"/>
-      <w:r>
-        <w:t>1</w:t>
-      </w:r>
-      <w:proofErr w:type="gramEnd"/>
-      <w:r>
-        <w:t xml:space="preserve"> we multiply our cumulative </w:t>
+      <w:r>
+        <w:t xml:space="preserve">1 we multiply our cumulative </w:t>
       </w:r>
       <w:r>
         <w:t>product</w:t>
@@ -17536,13 +17285,8 @@
         <w:t xml:space="preserve"> </w:t>
       </w:r>
       <w:r>
-        <w:t xml:space="preserve">will then run in </w:t>
-      </w:r>
-      <w:proofErr w:type="gramStart"/>
-      <w:r>
-        <w:t>O(</w:t>
-      </w:r>
-      <w:proofErr w:type="gramEnd"/>
+        <w:t>will then run in O(</w:t>
+      </w:r>
       <m:oMath>
         <m:func>
           <m:funcPr>
@@ -18989,13 +18733,8 @@
                             <w:pPr>
                               <w:pStyle w:val="TableTitle"/>
                             </w:pPr>
-                            <w:proofErr w:type="spellStart"/>
                             <w:r>
-                              <w:t>ElGamal</w:t>
-                            </w:r>
-                            <w:proofErr w:type="spellEnd"/>
-                            <w:r>
-                              <w:t xml:space="preserve"> Simulation Results</w:t>
+                              <w:t>ElGamal Simulation Results</w:t>
                             </w:r>
                           </w:p>
                           <w:tbl>
@@ -19024,8 +18763,8 @@
                                 <w:tcPr>
                                   <w:tcW w:w="754" w:type="dxa"/>
                                   <w:tcBorders>
-                                    <w:top w:val="double" w:sz="6" w:space="0" w:color="auto"/>
-                                    <w:left w:val="nil"/>
+                                    <w:top w:val="single" w:sz="4" w:space="0" w:color="auto"/>
+                                    <w:left w:val="single" w:sz="4" w:space="0" w:color="auto"/>
                                     <w:bottom w:val="single" w:sz="6" w:space="0" w:color="auto"/>
                                     <w:right w:val="single" w:sz="4" w:space="0" w:color="auto"/>
                                   </w:tcBorders>
@@ -19052,7 +18791,7 @@
                                 <w:tcPr>
                                   <w:tcW w:w="665" w:type="dxa"/>
                                   <w:tcBorders>
-                                    <w:top w:val="double" w:sz="6" w:space="0" w:color="auto"/>
+                                    <w:top w:val="single" w:sz="4" w:space="0" w:color="auto"/>
                                     <w:left w:val="single" w:sz="4" w:space="0" w:color="auto"/>
                                     <w:bottom w:val="single" w:sz="6" w:space="0" w:color="auto"/>
                                     <w:right w:val="single" w:sz="4" w:space="0" w:color="auto"/>
@@ -19078,7 +18817,7 @@
                                 <w:tcPr>
                                   <w:tcW w:w="1083" w:type="dxa"/>
                                   <w:tcBorders>
-                                    <w:top w:val="double" w:sz="6" w:space="0" w:color="auto"/>
+                                    <w:top w:val="single" w:sz="4" w:space="0" w:color="auto"/>
                                     <w:left w:val="single" w:sz="4" w:space="0" w:color="auto"/>
                                     <w:bottom w:val="single" w:sz="6" w:space="0" w:color="auto"/>
                                     <w:right w:val="single" w:sz="4" w:space="0" w:color="auto"/>
@@ -19098,16 +18837,7 @@
                                       <w:sz w:val="16"/>
                                       <w:szCs w:val="16"/>
                                     </w:rPr>
-                                    <w:t>V</w:t>
-                                  </w:r>
-                                  <w:bookmarkStart w:id="0" w:name="_GoBack"/>
-                                  <w:bookmarkEnd w:id="0"/>
-                                  <w:r>
-                                    <w:rPr>
-                                      <w:sz w:val="16"/>
-                                      <w:szCs w:val="16"/>
-                                    </w:rPr>
-                                    <w:t>otes</w:t>
+                                    <w:t>Votes</w:t>
                                   </w:r>
                                 </w:p>
                               </w:tc>
@@ -19115,7 +18845,7 @@
                                 <w:tcPr>
                                   <w:tcW w:w="720" w:type="dxa"/>
                                   <w:tcBorders>
-                                    <w:top w:val="double" w:sz="6" w:space="0" w:color="auto"/>
+                                    <w:top w:val="single" w:sz="4" w:space="0" w:color="auto"/>
                                     <w:left w:val="single" w:sz="4" w:space="0" w:color="auto"/>
                                     <w:bottom w:val="single" w:sz="6" w:space="0" w:color="auto"/>
                                     <w:right w:val="nil"/>
@@ -19143,10 +18873,10 @@
                                 <w:tcPr>
                                   <w:tcW w:w="900" w:type="dxa"/>
                                   <w:tcBorders>
-                                    <w:top w:val="double" w:sz="6" w:space="0" w:color="auto"/>
+                                    <w:top w:val="single" w:sz="4" w:space="0" w:color="auto"/>
                                     <w:left w:val="single" w:sz="4" w:space="0" w:color="auto"/>
                                     <w:bottom w:val="single" w:sz="6" w:space="0" w:color="auto"/>
-                                    <w:right w:val="nil"/>
+                                    <w:right w:val="single" w:sz="4" w:space="0" w:color="auto"/>
                                   </w:tcBorders>
                                   <w:vAlign w:val="center"/>
                                 </w:tcPr>
@@ -19177,7 +18907,7 @@
                                   <w:tcW w:w="754" w:type="dxa"/>
                                   <w:tcBorders>
                                     <w:top w:val="nil"/>
-                                    <w:left w:val="nil"/>
+                                    <w:left w:val="single" w:sz="4" w:space="0" w:color="auto"/>
                                     <w:bottom w:val="nil"/>
                                     <w:right w:val="single" w:sz="4" w:space="0" w:color="auto"/>
                                   </w:tcBorders>
@@ -19291,7 +19021,7 @@
                                     <w:top w:val="nil"/>
                                     <w:left w:val="single" w:sz="4" w:space="0" w:color="auto"/>
                                     <w:bottom w:val="nil"/>
-                                    <w:right w:val="nil"/>
+                                    <w:right w:val="single" w:sz="4" w:space="0" w:color="auto"/>
                                   </w:tcBorders>
                                   <w:vAlign w:val="center"/>
                                 </w:tcPr>
@@ -19322,7 +19052,7 @@
                                   <w:tcW w:w="754" w:type="dxa"/>
                                   <w:tcBorders>
                                     <w:top w:val="nil"/>
-                                    <w:left w:val="nil"/>
+                                    <w:left w:val="single" w:sz="4" w:space="0" w:color="auto"/>
                                     <w:bottom w:val="nil"/>
                                     <w:right w:val="single" w:sz="4" w:space="0" w:color="auto"/>
                                   </w:tcBorders>
@@ -19436,7 +19166,7 @@
                                     <w:top w:val="nil"/>
                                     <w:left w:val="single" w:sz="4" w:space="0" w:color="auto"/>
                                     <w:bottom w:val="nil"/>
-                                    <w:right w:val="nil"/>
+                                    <w:right w:val="single" w:sz="4" w:space="0" w:color="auto"/>
                                   </w:tcBorders>
                                   <w:vAlign w:val="center"/>
                                 </w:tcPr>
@@ -19467,7 +19197,7 @@
                                   <w:tcW w:w="754" w:type="dxa"/>
                                   <w:tcBorders>
                                     <w:top w:val="nil"/>
-                                    <w:left w:val="nil"/>
+                                    <w:left w:val="single" w:sz="4" w:space="0" w:color="auto"/>
                                     <w:bottom w:val="nil"/>
                                     <w:right w:val="single" w:sz="4" w:space="0" w:color="auto"/>
                                   </w:tcBorders>
@@ -19581,7 +19311,7 @@
                                     <w:top w:val="nil"/>
                                     <w:left w:val="single" w:sz="4" w:space="0" w:color="auto"/>
                                     <w:bottom w:val="nil"/>
-                                    <w:right w:val="nil"/>
+                                    <w:right w:val="single" w:sz="4" w:space="0" w:color="auto"/>
                                   </w:tcBorders>
                                   <w:vAlign w:val="center"/>
                                 </w:tcPr>
@@ -19612,7 +19342,7 @@
                                   <w:tcW w:w="754" w:type="dxa"/>
                                   <w:tcBorders>
                                     <w:top w:val="nil"/>
-                                    <w:left w:val="nil"/>
+                                    <w:left w:val="single" w:sz="4" w:space="0" w:color="auto"/>
                                     <w:bottom w:val="nil"/>
                                     <w:right w:val="single" w:sz="4" w:space="0" w:color="auto"/>
                                   </w:tcBorders>
@@ -19727,7 +19457,7 @@
                                     <w:top w:val="nil"/>
                                     <w:left w:val="single" w:sz="4" w:space="0" w:color="auto"/>
                                     <w:bottom w:val="nil"/>
-                                    <w:right w:val="nil"/>
+                                    <w:right w:val="single" w:sz="4" w:space="0" w:color="auto"/>
                                   </w:tcBorders>
                                   <w:vAlign w:val="center"/>
                                 </w:tcPr>
@@ -19758,7 +19488,7 @@
                                   <w:tcW w:w="754" w:type="dxa"/>
                                   <w:tcBorders>
                                     <w:top w:val="nil"/>
-                                    <w:left w:val="nil"/>
+                                    <w:left w:val="single" w:sz="4" w:space="0" w:color="auto"/>
                                     <w:bottom w:val="nil"/>
                                     <w:right w:val="single" w:sz="4" w:space="0" w:color="auto"/>
                                   </w:tcBorders>
@@ -19872,7 +19602,7 @@
                                     <w:top w:val="nil"/>
                                     <w:left w:val="single" w:sz="4" w:space="0" w:color="auto"/>
                                     <w:bottom w:val="nil"/>
-                                    <w:right w:val="nil"/>
+                                    <w:right w:val="single" w:sz="4" w:space="0" w:color="auto"/>
                                   </w:tcBorders>
                                   <w:vAlign w:val="center"/>
                                 </w:tcPr>
@@ -19903,7 +19633,7 @@
                                   <w:tcW w:w="754" w:type="dxa"/>
                                   <w:tcBorders>
                                     <w:top w:val="nil"/>
-                                    <w:left w:val="nil"/>
+                                    <w:left w:val="single" w:sz="4" w:space="0" w:color="auto"/>
                                     <w:bottom w:val="nil"/>
                                     <w:right w:val="single" w:sz="4" w:space="0" w:color="auto"/>
                                   </w:tcBorders>
@@ -20017,7 +19747,7 @@
                                     <w:top w:val="nil"/>
                                     <w:left w:val="single" w:sz="4" w:space="0" w:color="auto"/>
                                     <w:bottom w:val="nil"/>
-                                    <w:right w:val="nil"/>
+                                    <w:right w:val="single" w:sz="4" w:space="0" w:color="auto"/>
                                   </w:tcBorders>
                                   <w:vAlign w:val="center"/>
                                 </w:tcPr>
@@ -20048,7 +19778,7 @@
                                   <w:tcW w:w="754" w:type="dxa"/>
                                   <w:tcBorders>
                                     <w:top w:val="nil"/>
-                                    <w:left w:val="nil"/>
+                                    <w:left w:val="single" w:sz="4" w:space="0" w:color="auto"/>
                                     <w:bottom w:val="nil"/>
                                     <w:right w:val="single" w:sz="4" w:space="0" w:color="auto"/>
                                   </w:tcBorders>
@@ -20162,7 +19892,7 @@
                                     <w:top w:val="nil"/>
                                     <w:left w:val="single" w:sz="4" w:space="0" w:color="auto"/>
                                     <w:bottom w:val="nil"/>
-                                    <w:right w:val="nil"/>
+                                    <w:right w:val="single" w:sz="4" w:space="0" w:color="auto"/>
                                   </w:tcBorders>
                                   <w:vAlign w:val="center"/>
                                 </w:tcPr>
@@ -20193,7 +19923,7 @@
                                   <w:tcW w:w="754" w:type="dxa"/>
                                   <w:tcBorders>
                                     <w:top w:val="nil"/>
-                                    <w:left w:val="nil"/>
+                                    <w:left w:val="single" w:sz="4" w:space="0" w:color="auto"/>
                                     <w:bottom w:val="nil"/>
                                     <w:right w:val="single" w:sz="4" w:space="0" w:color="auto"/>
                                   </w:tcBorders>
@@ -20307,7 +20037,7 @@
                                     <w:top w:val="nil"/>
                                     <w:left w:val="single" w:sz="4" w:space="0" w:color="auto"/>
                                     <w:bottom w:val="nil"/>
-                                    <w:right w:val="nil"/>
+                                    <w:right w:val="single" w:sz="4" w:space="0" w:color="auto"/>
                                   </w:tcBorders>
                                   <w:vAlign w:val="center"/>
                                 </w:tcPr>
@@ -20338,7 +20068,7 @@
                                   <w:tcW w:w="754" w:type="dxa"/>
                                   <w:tcBorders>
                                     <w:top w:val="nil"/>
-                                    <w:left w:val="nil"/>
+                                    <w:left w:val="single" w:sz="4" w:space="0" w:color="auto"/>
                                     <w:bottom w:val="nil"/>
                                     <w:right w:val="single" w:sz="4" w:space="0" w:color="auto"/>
                                   </w:tcBorders>
@@ -20452,7 +20182,7 @@
                                     <w:top w:val="nil"/>
                                     <w:left w:val="single" w:sz="4" w:space="0" w:color="auto"/>
                                     <w:bottom w:val="nil"/>
-                                    <w:right w:val="nil"/>
+                                    <w:right w:val="single" w:sz="4" w:space="0" w:color="auto"/>
                                   </w:tcBorders>
                                   <w:vAlign w:val="center"/>
                                 </w:tcPr>
@@ -20483,8 +20213,8 @@
                                   <w:tcW w:w="754" w:type="dxa"/>
                                   <w:tcBorders>
                                     <w:top w:val="nil"/>
-                                    <w:left w:val="nil"/>
-                                    <w:bottom w:val="double" w:sz="6" w:space="0" w:color="auto"/>
+                                    <w:left w:val="single" w:sz="4" w:space="0" w:color="auto"/>
+                                    <w:bottom w:val="single" w:sz="4" w:space="0" w:color="auto"/>
                                     <w:right w:val="single" w:sz="4" w:space="0" w:color="auto"/>
                                   </w:tcBorders>
                                   <w:vAlign w:val="center"/>
@@ -20512,7 +20242,7 @@
                                   <w:tcBorders>
                                     <w:top w:val="nil"/>
                                     <w:left w:val="single" w:sz="4" w:space="0" w:color="auto"/>
-                                    <w:bottom w:val="double" w:sz="6" w:space="0" w:color="auto"/>
+                                    <w:bottom w:val="single" w:sz="4" w:space="0" w:color="auto"/>
                                     <w:right w:val="single" w:sz="4" w:space="0" w:color="auto"/>
                                   </w:tcBorders>
                                   <w:vAlign w:val="center"/>
@@ -20540,7 +20270,7 @@
                                   <w:tcBorders>
                                     <w:top w:val="nil"/>
                                     <w:left w:val="single" w:sz="4" w:space="0" w:color="auto"/>
-                                    <w:bottom w:val="double" w:sz="6" w:space="0" w:color="auto"/>
+                                    <w:bottom w:val="single" w:sz="4" w:space="0" w:color="auto"/>
                                     <w:right w:val="single" w:sz="4" w:space="0" w:color="auto"/>
                                   </w:tcBorders>
                                   <w:vAlign w:val="center"/>
@@ -20568,7 +20298,7 @@
                                   <w:tcBorders>
                                     <w:top w:val="nil"/>
                                     <w:left w:val="single" w:sz="4" w:space="0" w:color="auto"/>
-                                    <w:bottom w:val="double" w:sz="6" w:space="0" w:color="auto"/>
+                                    <w:bottom w:val="single" w:sz="4" w:space="0" w:color="auto"/>
                                     <w:right w:val="nil"/>
                                   </w:tcBorders>
                                   <w:vAlign w:val="center"/>
@@ -20596,8 +20326,8 @@
                                   <w:tcBorders>
                                     <w:top w:val="nil"/>
                                     <w:left w:val="single" w:sz="4" w:space="0" w:color="auto"/>
-                                    <w:bottom w:val="double" w:sz="6" w:space="0" w:color="auto"/>
-                                    <w:right w:val="nil"/>
+                                    <w:bottom w:val="single" w:sz="4" w:space="0" w:color="auto"/>
+                                    <w:right w:val="single" w:sz="4" w:space="0" w:color="auto"/>
                                   </w:tcBorders>
                                   <w:vAlign w:val="center"/>
                                 </w:tcPr>
@@ -20659,13 +20389,8 @@
                       <w:pPr>
                         <w:pStyle w:val="TableTitle"/>
                       </w:pPr>
-                      <w:proofErr w:type="spellStart"/>
                       <w:r>
-                        <w:t>ElGamal</w:t>
-                      </w:r>
-                      <w:proofErr w:type="spellEnd"/>
-                      <w:r>
-                        <w:t xml:space="preserve"> Simulation Results</w:t>
+                        <w:t>ElGamal Simulation Results</w:t>
                       </w:r>
                     </w:p>
                     <w:tbl>
@@ -20694,8 +20419,8 @@
                           <w:tcPr>
                             <w:tcW w:w="754" w:type="dxa"/>
                             <w:tcBorders>
-                              <w:top w:val="double" w:sz="6" w:space="0" w:color="auto"/>
-                              <w:left w:val="nil"/>
+                              <w:top w:val="single" w:sz="4" w:space="0" w:color="auto"/>
+                              <w:left w:val="single" w:sz="4" w:space="0" w:color="auto"/>
                               <w:bottom w:val="single" w:sz="6" w:space="0" w:color="auto"/>
                               <w:right w:val="single" w:sz="4" w:space="0" w:color="auto"/>
                             </w:tcBorders>
@@ -20722,7 +20447,7 @@
                           <w:tcPr>
                             <w:tcW w:w="665" w:type="dxa"/>
                             <w:tcBorders>
-                              <w:top w:val="double" w:sz="6" w:space="0" w:color="auto"/>
+                              <w:top w:val="single" w:sz="4" w:space="0" w:color="auto"/>
                               <w:left w:val="single" w:sz="4" w:space="0" w:color="auto"/>
                               <w:bottom w:val="single" w:sz="6" w:space="0" w:color="auto"/>
                               <w:right w:val="single" w:sz="4" w:space="0" w:color="auto"/>
@@ -20748,7 +20473,7 @@
                           <w:tcPr>
                             <w:tcW w:w="1083" w:type="dxa"/>
                             <w:tcBorders>
-                              <w:top w:val="double" w:sz="6" w:space="0" w:color="auto"/>
+                              <w:top w:val="single" w:sz="4" w:space="0" w:color="auto"/>
                               <w:left w:val="single" w:sz="4" w:space="0" w:color="auto"/>
                               <w:bottom w:val="single" w:sz="6" w:space="0" w:color="auto"/>
                               <w:right w:val="single" w:sz="4" w:space="0" w:color="auto"/>
@@ -20768,16 +20493,7 @@
                                 <w:sz w:val="16"/>
                                 <w:szCs w:val="16"/>
                               </w:rPr>
-                              <w:t>V</w:t>
-                            </w:r>
-                            <w:bookmarkStart w:id="1" w:name="_GoBack"/>
-                            <w:bookmarkEnd w:id="1"/>
-                            <w:r>
-                              <w:rPr>
-                                <w:sz w:val="16"/>
-                                <w:szCs w:val="16"/>
-                              </w:rPr>
-                              <w:t>otes</w:t>
+                              <w:t>Votes</w:t>
                             </w:r>
                           </w:p>
                         </w:tc>
@@ -20785,7 +20501,7 @@
                           <w:tcPr>
                             <w:tcW w:w="720" w:type="dxa"/>
                             <w:tcBorders>
-                              <w:top w:val="double" w:sz="6" w:space="0" w:color="auto"/>
+                              <w:top w:val="single" w:sz="4" w:space="0" w:color="auto"/>
                               <w:left w:val="single" w:sz="4" w:space="0" w:color="auto"/>
                               <w:bottom w:val="single" w:sz="6" w:space="0" w:color="auto"/>
                               <w:right w:val="nil"/>
@@ -20813,10 +20529,10 @@
                           <w:tcPr>
                             <w:tcW w:w="900" w:type="dxa"/>
                             <w:tcBorders>
-                              <w:top w:val="double" w:sz="6" w:space="0" w:color="auto"/>
+                              <w:top w:val="single" w:sz="4" w:space="0" w:color="auto"/>
                               <w:left w:val="single" w:sz="4" w:space="0" w:color="auto"/>
                               <w:bottom w:val="single" w:sz="6" w:space="0" w:color="auto"/>
-                              <w:right w:val="nil"/>
+                              <w:right w:val="single" w:sz="4" w:space="0" w:color="auto"/>
                             </w:tcBorders>
                             <w:vAlign w:val="center"/>
                           </w:tcPr>
@@ -20847,7 +20563,7 @@
                             <w:tcW w:w="754" w:type="dxa"/>
                             <w:tcBorders>
                               <w:top w:val="nil"/>
-                              <w:left w:val="nil"/>
+                              <w:left w:val="single" w:sz="4" w:space="0" w:color="auto"/>
                               <w:bottom w:val="nil"/>
                               <w:right w:val="single" w:sz="4" w:space="0" w:color="auto"/>
                             </w:tcBorders>
@@ -20961,7 +20677,7 @@
                               <w:top w:val="nil"/>
                               <w:left w:val="single" w:sz="4" w:space="0" w:color="auto"/>
                               <w:bottom w:val="nil"/>
-                              <w:right w:val="nil"/>
+                              <w:right w:val="single" w:sz="4" w:space="0" w:color="auto"/>
                             </w:tcBorders>
                             <w:vAlign w:val="center"/>
                           </w:tcPr>
@@ -20992,7 +20708,7 @@
                             <w:tcW w:w="754" w:type="dxa"/>
                             <w:tcBorders>
                               <w:top w:val="nil"/>
-                              <w:left w:val="nil"/>
+                              <w:left w:val="single" w:sz="4" w:space="0" w:color="auto"/>
                               <w:bottom w:val="nil"/>
                               <w:right w:val="single" w:sz="4" w:space="0" w:color="auto"/>
                             </w:tcBorders>
@@ -21106,7 +20822,7 @@
                               <w:top w:val="nil"/>
                               <w:left w:val="single" w:sz="4" w:space="0" w:color="auto"/>
                               <w:bottom w:val="nil"/>
-                              <w:right w:val="nil"/>
+                              <w:right w:val="single" w:sz="4" w:space="0" w:color="auto"/>
                             </w:tcBorders>
                             <w:vAlign w:val="center"/>
                           </w:tcPr>
@@ -21137,7 +20853,7 @@
                             <w:tcW w:w="754" w:type="dxa"/>
                             <w:tcBorders>
                               <w:top w:val="nil"/>
-                              <w:left w:val="nil"/>
+                              <w:left w:val="single" w:sz="4" w:space="0" w:color="auto"/>
                               <w:bottom w:val="nil"/>
                               <w:right w:val="single" w:sz="4" w:space="0" w:color="auto"/>
                             </w:tcBorders>
@@ -21251,7 +20967,7 @@
                               <w:top w:val="nil"/>
                               <w:left w:val="single" w:sz="4" w:space="0" w:color="auto"/>
                               <w:bottom w:val="nil"/>
-                              <w:right w:val="nil"/>
+                              <w:right w:val="single" w:sz="4" w:space="0" w:color="auto"/>
                             </w:tcBorders>
                             <w:vAlign w:val="center"/>
                           </w:tcPr>
@@ -21282,7 +20998,7 @@
                             <w:tcW w:w="754" w:type="dxa"/>
                             <w:tcBorders>
                               <w:top w:val="nil"/>
-                              <w:left w:val="nil"/>
+                              <w:left w:val="single" w:sz="4" w:space="0" w:color="auto"/>
                               <w:bottom w:val="nil"/>
                               <w:right w:val="single" w:sz="4" w:space="0" w:color="auto"/>
                             </w:tcBorders>
@@ -21397,7 +21113,7 @@
                               <w:top w:val="nil"/>
                               <w:left w:val="single" w:sz="4" w:space="0" w:color="auto"/>
                               <w:bottom w:val="nil"/>
-                              <w:right w:val="nil"/>
+                              <w:right w:val="single" w:sz="4" w:space="0" w:color="auto"/>
                             </w:tcBorders>
                             <w:vAlign w:val="center"/>
                           </w:tcPr>
@@ -21428,7 +21144,7 @@
                             <w:tcW w:w="754" w:type="dxa"/>
                             <w:tcBorders>
                               <w:top w:val="nil"/>
-                              <w:left w:val="nil"/>
+                              <w:left w:val="single" w:sz="4" w:space="0" w:color="auto"/>
                               <w:bottom w:val="nil"/>
                               <w:right w:val="single" w:sz="4" w:space="0" w:color="auto"/>
                             </w:tcBorders>
@@ -21542,7 +21258,7 @@
                               <w:top w:val="nil"/>
                               <w:left w:val="single" w:sz="4" w:space="0" w:color="auto"/>
                               <w:bottom w:val="nil"/>
-                              <w:right w:val="nil"/>
+                              <w:right w:val="single" w:sz="4" w:space="0" w:color="auto"/>
                             </w:tcBorders>
                             <w:vAlign w:val="center"/>
                           </w:tcPr>
@@ -21573,7 +21289,7 @@
                             <w:tcW w:w="754" w:type="dxa"/>
                             <w:tcBorders>
                               <w:top w:val="nil"/>
-                              <w:left w:val="nil"/>
+                              <w:left w:val="single" w:sz="4" w:space="0" w:color="auto"/>
                               <w:bottom w:val="nil"/>
                               <w:right w:val="single" w:sz="4" w:space="0" w:color="auto"/>
                             </w:tcBorders>
@@ -21687,7 +21403,7 @@
                               <w:top w:val="nil"/>
                               <w:left w:val="single" w:sz="4" w:space="0" w:color="auto"/>
                               <w:bottom w:val="nil"/>
-                              <w:right w:val="nil"/>
+                              <w:right w:val="single" w:sz="4" w:space="0" w:color="auto"/>
                             </w:tcBorders>
                             <w:vAlign w:val="center"/>
                           </w:tcPr>
@@ -21718,7 +21434,7 @@
                             <w:tcW w:w="754" w:type="dxa"/>
                             <w:tcBorders>
                               <w:top w:val="nil"/>
-                              <w:left w:val="nil"/>
+                              <w:left w:val="single" w:sz="4" w:space="0" w:color="auto"/>
                               <w:bottom w:val="nil"/>
                               <w:right w:val="single" w:sz="4" w:space="0" w:color="auto"/>
                             </w:tcBorders>
@@ -21832,7 +21548,7 @@
                               <w:top w:val="nil"/>
                               <w:left w:val="single" w:sz="4" w:space="0" w:color="auto"/>
                               <w:bottom w:val="nil"/>
-                              <w:right w:val="nil"/>
+                              <w:right w:val="single" w:sz="4" w:space="0" w:color="auto"/>
                             </w:tcBorders>
                             <w:vAlign w:val="center"/>
                           </w:tcPr>
@@ -21863,7 +21579,7 @@
                             <w:tcW w:w="754" w:type="dxa"/>
                             <w:tcBorders>
                               <w:top w:val="nil"/>
-                              <w:left w:val="nil"/>
+                              <w:left w:val="single" w:sz="4" w:space="0" w:color="auto"/>
                               <w:bottom w:val="nil"/>
                               <w:right w:val="single" w:sz="4" w:space="0" w:color="auto"/>
                             </w:tcBorders>
@@ -21977,7 +21693,7 @@
                               <w:top w:val="nil"/>
                               <w:left w:val="single" w:sz="4" w:space="0" w:color="auto"/>
                               <w:bottom w:val="nil"/>
-                              <w:right w:val="nil"/>
+                              <w:right w:val="single" w:sz="4" w:space="0" w:color="auto"/>
                             </w:tcBorders>
                             <w:vAlign w:val="center"/>
                           </w:tcPr>
@@ -22008,7 +21724,7 @@
                             <w:tcW w:w="754" w:type="dxa"/>
                             <w:tcBorders>
                               <w:top w:val="nil"/>
-                              <w:left w:val="nil"/>
+                              <w:left w:val="single" w:sz="4" w:space="0" w:color="auto"/>
                               <w:bottom w:val="nil"/>
                               <w:right w:val="single" w:sz="4" w:space="0" w:color="auto"/>
                             </w:tcBorders>
@@ -22122,7 +21838,7 @@
                               <w:top w:val="nil"/>
                               <w:left w:val="single" w:sz="4" w:space="0" w:color="auto"/>
                               <w:bottom w:val="nil"/>
-                              <w:right w:val="nil"/>
+                              <w:right w:val="single" w:sz="4" w:space="0" w:color="auto"/>
                             </w:tcBorders>
                             <w:vAlign w:val="center"/>
                           </w:tcPr>
@@ -22153,8 +21869,8 @@
                             <w:tcW w:w="754" w:type="dxa"/>
                             <w:tcBorders>
                               <w:top w:val="nil"/>
-                              <w:left w:val="nil"/>
-                              <w:bottom w:val="double" w:sz="6" w:space="0" w:color="auto"/>
+                              <w:left w:val="single" w:sz="4" w:space="0" w:color="auto"/>
+                              <w:bottom w:val="single" w:sz="4" w:space="0" w:color="auto"/>
                               <w:right w:val="single" w:sz="4" w:space="0" w:color="auto"/>
                             </w:tcBorders>
                             <w:vAlign w:val="center"/>
@@ -22182,7 +21898,7 @@
                             <w:tcBorders>
                               <w:top w:val="nil"/>
                               <w:left w:val="single" w:sz="4" w:space="0" w:color="auto"/>
-                              <w:bottom w:val="double" w:sz="6" w:space="0" w:color="auto"/>
+                              <w:bottom w:val="single" w:sz="4" w:space="0" w:color="auto"/>
                               <w:right w:val="single" w:sz="4" w:space="0" w:color="auto"/>
                             </w:tcBorders>
                             <w:vAlign w:val="center"/>
@@ -22210,7 +21926,7 @@
                             <w:tcBorders>
                               <w:top w:val="nil"/>
                               <w:left w:val="single" w:sz="4" w:space="0" w:color="auto"/>
-                              <w:bottom w:val="double" w:sz="6" w:space="0" w:color="auto"/>
+                              <w:bottom w:val="single" w:sz="4" w:space="0" w:color="auto"/>
                               <w:right w:val="single" w:sz="4" w:space="0" w:color="auto"/>
                             </w:tcBorders>
                             <w:vAlign w:val="center"/>
@@ -22238,7 +21954,7 @@
                             <w:tcBorders>
                               <w:top w:val="nil"/>
                               <w:left w:val="single" w:sz="4" w:space="0" w:color="auto"/>
-                              <w:bottom w:val="double" w:sz="6" w:space="0" w:color="auto"/>
+                              <w:bottom w:val="single" w:sz="4" w:space="0" w:color="auto"/>
                               <w:right w:val="nil"/>
                             </w:tcBorders>
                             <w:vAlign w:val="center"/>
@@ -22266,8 +21982,8 @@
                             <w:tcBorders>
                               <w:top w:val="nil"/>
                               <w:left w:val="single" w:sz="4" w:space="0" w:color="auto"/>
-                              <w:bottom w:val="double" w:sz="6" w:space="0" w:color="auto"/>
-                              <w:right w:val="nil"/>
+                              <w:bottom w:val="single" w:sz="4" w:space="0" w:color="auto"/>
+                              <w:right w:val="single" w:sz="4" w:space="0" w:color="auto"/>
                             </w:tcBorders>
                             <w:vAlign w:val="center"/>
                           </w:tcPr>
@@ -22891,9 +22607,17 @@
             <m:t>)</m:t>
           </m:r>
           <m:r>
+            <m:rPr>
+              <m:sty m:val="p"/>
+            </m:rPr>
             <w:br/>
           </m:r>
+        </m:oMath>
+        <m:oMath>
           <m:r>
+            <m:rPr>
+              <m:sty m:val="p"/>
+            </m:rPr>
             <w:br/>
           </m:r>
         </m:oMath>
@@ -23076,15 +22800,7 @@
         <w:t xml:space="preserve"> </w:t>
       </w:r>
       <w:r>
-        <w:t xml:space="preserve">key aspect that makes this variant of </w:t>
-      </w:r>
-      <w:proofErr w:type="spellStart"/>
-      <w:r>
-        <w:t>ElGamal</w:t>
-      </w:r>
-      <w:proofErr w:type="spellEnd"/>
-      <w:r>
-        <w:t xml:space="preserve"> useful is that</w:t>
+        <w:t>key aspect that makes this variant of ElGamal useful is that</w:t>
       </w:r>
       <w:r>
         <w:t xml:space="preserve"> </w:t>
@@ -23116,15 +22832,7 @@
         <w:t>Theorem III.4.</w:t>
       </w:r>
       <w:r>
-        <w:t xml:space="preserve"> </w:t>
-      </w:r>
-      <w:proofErr w:type="spellStart"/>
-      <w:r>
-        <w:t>ElGamal</w:t>
-      </w:r>
-      <w:proofErr w:type="spellEnd"/>
-      <w:r>
-        <w:t xml:space="preserve"> encryption is homomorphic with </w:t>
+        <w:t xml:space="preserve"> ElGamal encryption is homomorphic with </w:t>
       </w:r>
       <m:oMath>
         <m:r>
@@ -23393,13 +23101,8 @@
         </m:sSub>
       </m:oMath>
       <w:r>
-        <w:t xml:space="preserve">, we see </w:t>
-      </w:r>
-      <w:proofErr w:type="gramStart"/>
-      <w:r>
-        <w:t>this equals</w:t>
-      </w:r>
-      <w:proofErr w:type="gramEnd"/>
+        <w:t>, we see this equals</w:t>
+      </w:r>
     </w:p>
     <w:p>
       <m:oMathPara>
@@ -23418,19 +23121,7 @@
                 <w:rPr>
                   <w:rFonts w:ascii="Cambria Math" w:hAnsi="Cambria Math"/>
                 </w:rPr>
-                <m:t>g</m:t>
-              </m:r>
-              <m:r>
-                <w:rPr>
-                  <w:rFonts w:ascii="Cambria Math" w:hAnsi="Cambria Math"/>
-                </w:rPr>
-                <m:t>⋅</m:t>
-              </m:r>
-              <m:r>
-                <w:rPr>
-                  <w:rFonts w:ascii="Cambria Math" w:hAnsi="Cambria Math"/>
-                </w:rPr>
-                <m:t xml:space="preserve">y1, </m:t>
+                <m:t xml:space="preserve">g⋅y1, </m:t>
               </m:r>
               <m:sSup>
                 <m:sSupPr>
@@ -23661,9 +23352,17 @@
             </m:e>
           </m:d>
           <m:r>
+            <m:rPr>
+              <m:sty m:val="p"/>
+            </m:rPr>
             <w:br/>
           </m:r>
+        </m:oMath>
+        <m:oMath>
           <m:r>
+            <m:rPr>
+              <m:sty m:val="p"/>
+            </m:rPr>
             <w:br/>
           </m:r>
         </m:oMath>
@@ -24027,6 +23726,9 @@
             </m:e>
           </m:d>
           <m:r>
+            <m:rPr>
+              <m:sty m:val="p"/>
+            </m:rPr>
             <w:br/>
           </m:r>
         </m:oMath>
@@ -24321,23 +24023,23 @@
             <m:t xml:space="preserve">) </m:t>
           </m:r>
           <m:r>
+            <m:rPr>
+              <m:sty m:val="p"/>
+            </m:rPr>
             <w:br/>
           </m:r>
+        </m:oMath>
+        <m:oMath>
           <m:r>
+            <m:rPr>
+              <m:sty m:val="p"/>
+            </m:rPr>
             <w:br/>
           </m:r>
         </m:oMath>
       </m:oMathPara>
       <w:r>
-        <w:t xml:space="preserve">which is a valid </w:t>
-      </w:r>
-      <w:proofErr w:type="spellStart"/>
-      <w:r>
-        <w:t>ElGamal</w:t>
-      </w:r>
-      <w:proofErr w:type="spellEnd"/>
-      <w:r>
-        <w:t xml:space="preserve"> encryption of input </w:t>
+        <w:t xml:space="preserve">which is a valid ElGamal encryption of input </w:t>
       </w:r>
       <m:oMath>
         <m:sSub>
@@ -24453,15 +24155,7 @@
         <w:pStyle w:val="Heading1"/>
       </w:pPr>
       <w:r>
-        <w:t xml:space="preserve">Simple </w:t>
-      </w:r>
-      <w:proofErr w:type="spellStart"/>
-      <w:r>
-        <w:t>ElGamal</w:t>
-      </w:r>
-      <w:proofErr w:type="spellEnd"/>
-      <w:r>
-        <w:t xml:space="preserve"> Results</w:t>
+        <w:t>Simple ElGamal Results</w:t>
       </w:r>
     </w:p>
     <w:p>
@@ -24472,15 +24166,7 @@
         <w:t xml:space="preserve"> </w:t>
       </w:r>
       <w:r>
-        <w:t xml:space="preserve">Before implementing a full homomorphic secret sharing scheme, we pilot a simple voting application using an </w:t>
-      </w:r>
-      <w:proofErr w:type="spellStart"/>
-      <w:r>
-        <w:t>ElGamal</w:t>
-      </w:r>
-      <w:proofErr w:type="spellEnd"/>
-      <w:r>
-        <w:t xml:space="preserve"> cryptosystem, reminiscent of that of </w:t>
+        <w:t xml:space="preserve">Before implementing a full homomorphic secret sharing scheme, we pilot a simple voting application using an ElGamal cryptosystem, reminiscent of that of </w:t>
       </w:r>
       <w:r>
         <w:t>[</w:t>
@@ -24612,27 +24298,14 @@
       <w:pPr>
         <w:pStyle w:val="StandardText"/>
       </w:pPr>
-      <w:proofErr w:type="gramStart"/>
-      <w:r>
-        <w:t>In  this</w:t>
-      </w:r>
-      <w:proofErr w:type="gramEnd"/>
-      <w:r>
-        <w:t xml:space="preserve">  section,  we  describe  in  more  detail  the  procedures</w:t>
-      </w:r>
-      <w:r>
-        <w:t xml:space="preserve"> </w:t>
-      </w:r>
-      <w:r>
-        <w:t xml:space="preserve">in  Eval  as  presented  in  [1].  </w:t>
-      </w:r>
-      <w:proofErr w:type="gramStart"/>
-      <w:r>
-        <w:t>We  will</w:t>
-      </w:r>
-      <w:proofErr w:type="gramEnd"/>
-      <w:r>
-        <w:t xml:space="preserve">  assume  for  this  section</w:t>
+      <w:r>
+        <w:t>In  this  section,  we  describe  in  more  detail  the  procedures</w:t>
+      </w:r>
+      <w:r>
+        <w:t xml:space="preserve"> </w:t>
+      </w:r>
+      <w:r>
+        <w:t>in  Eval  as  presented  in  [1].  We  will  assume  for  this  section</w:t>
       </w:r>
       <w:r>
         <w:t xml:space="preserve"> </w:t>
@@ -24704,13 +24377,8 @@
       <w:r>
         <w:t xml:space="preserve"> </w:t>
       </w:r>
-      <w:proofErr w:type="gramStart"/>
-      <w:r>
-        <w:t>Sharing  scheme</w:t>
-      </w:r>
-      <w:proofErr w:type="gramEnd"/>
-      <w:r>
-        <w:t xml:space="preserve">  also  requires  a  security  parameter,</w:t>
+      <w:r>
+        <w:t>Sharing  scheme  also  requires  a  security  parameter,</w:t>
       </w:r>
       <w:r>
         <w:t xml:space="preserve"> </w:t>
@@ -24729,38 +24397,20 @@
       <w:r>
         <w:t xml:space="preserve"> </w:t>
       </w:r>
-      <w:proofErr w:type="gramStart"/>
       <w:r>
         <w:t xml:space="preserve">are  </w:t>
       </w:r>
       <w:r>
         <w:t>three</w:t>
       </w:r>
-      <w:proofErr w:type="gramEnd"/>
-      <w:r>
-        <w:t xml:space="preserve">  primary  functions:  Additive  Share,  </w:t>
-      </w:r>
-      <w:proofErr w:type="spellStart"/>
-      <w:r>
-        <w:t>Mult</w:t>
-      </w:r>
-      <w:proofErr w:type="spellEnd"/>
-      <w:r>
-        <w:t xml:space="preserve">  Shares,  and</w:t>
-      </w:r>
-      <w:r>
-        <w:t xml:space="preserve"> </w:t>
-      </w:r>
-      <w:r>
-        <w:t xml:space="preserve">Convert  Shares.  </w:t>
-      </w:r>
-      <w:proofErr w:type="gramStart"/>
-      <w:r>
-        <w:t>These  primary</w:t>
-      </w:r>
-      <w:proofErr w:type="gramEnd"/>
-      <w:r>
-        <w:t xml:space="preserve">  functions  make  frequent  use</w:t>
+      <w:r>
+        <w:t xml:space="preserve">  primary  functions:  Additive  Share,  Mult  Shares,  and</w:t>
+      </w:r>
+      <w:r>
+        <w:t xml:space="preserve"> </w:t>
+      </w:r>
+      <w:r>
+        <w:t>Convert  Shares.  These  primary  functions  make  frequent  use</w:t>
       </w:r>
       <w:r>
         <w:t xml:space="preserve"> </w:t>
@@ -24771,13 +24421,8 @@
       <w:r>
         <w:t xml:space="preserve"> </w:t>
       </w:r>
-      <w:proofErr w:type="spellStart"/>
-      <w:r>
-        <w:t>DistributedDLog</w:t>
-      </w:r>
-      <w:proofErr w:type="spellEnd"/>
-      <w:r>
-        <w:t xml:space="preserve"> and a Pseudorandom Function (PRF).</w:t>
+      <w:r>
+        <w:t>DistributedDLog and a Pseudorandom Function (PRF).</w:t>
       </w:r>
     </w:p>
     <w:p>
@@ -24785,6 +24430,7 @@
         <w:pStyle w:val="Heading3"/>
       </w:pPr>
       <w:r>
+        <w:lastRenderedPageBreak/>
         <w:t>Additive</w:t>
       </w:r>
       <w:r>
@@ -24889,13 +24535,8 @@
       <w:pPr>
         <w:pStyle w:val="Heading3"/>
       </w:pPr>
-      <w:proofErr w:type="spellStart"/>
-      <w:r>
-        <w:t>Mult</w:t>
-      </w:r>
-      <w:proofErr w:type="spellEnd"/>
-      <w:r>
-        <w:t xml:space="preserve"> Shares</w:t>
+      <w:r>
+        <w:t>Mult Shares</w:t>
       </w:r>
     </w:p>
     <w:p>
@@ -24903,15 +24544,7 @@
         <w:pStyle w:val="StandardText"/>
       </w:pPr>
       <w:r>
-        <w:t xml:space="preserve">This routine takes as inputs an </w:t>
-      </w:r>
-      <w:proofErr w:type="spellStart"/>
-      <w:r>
-        <w:t>ElGamal</w:t>
-      </w:r>
-      <w:proofErr w:type="spellEnd"/>
-      <w:r>
-        <w:t xml:space="preserve">-encrypted input </w:t>
+        <w:t xml:space="preserve">This routine takes as inputs an ElGamal-encrypted input </w:t>
       </w:r>
       <m:oMath>
         <m:sSub>
@@ -25871,16 +25504,7 @@
             <w:rPr>
               <w:rFonts w:ascii="Cambria Math" w:hAnsi="Cambria Math"/>
             </w:rPr>
-            <m:t>1 =</m:t>
-          </m:r>
-          <m:r>
-            <m:rPr>
-              <m:sty m:val="p"/>
-            </m:rPr>
-            <w:rPr>
-              <w:rFonts w:ascii="Cambria Math" w:hAnsi="Cambria Math"/>
-            </w:rPr>
-            <m:t xml:space="preserve"> </m:t>
+            <m:t xml:space="preserve">1 = </m:t>
           </m:r>
           <m:d>
             <m:dPr>
@@ -26470,23 +26094,23 @@
             </m:sup>
           </m:sSup>
           <m:r>
+            <m:rPr>
+              <m:sty m:val="p"/>
+            </m:rPr>
             <w:br/>
           </m:r>
+        </m:oMath>
+        <m:oMath>
           <m:r>
+            <m:rPr>
+              <m:sty m:val="p"/>
+            </m:rPr>
             <w:br/>
           </m:r>
         </m:oMath>
       </m:oMathPara>
       <w:r>
-        <w:t xml:space="preserve">as shown in [1]. In later papers, the </w:t>
-      </w:r>
-      <w:proofErr w:type="spellStart"/>
-      <w:r>
-        <w:t>DistributedDLog</w:t>
-      </w:r>
-      <w:proofErr w:type="spellEnd"/>
-      <w:r>
-        <w:t xml:space="preserve"> function is optimized by factors of 2 or more [4]. This is a potential improvement we can make.</w:t>
+        <w:t>as shown in [1]. In later papers, the DistributedDLog function is optimized by factors of 2 or more [4]. This is a potential improvement we can make.</w:t>
       </w:r>
     </w:p>
     <w:p>
@@ -27444,13 +27068,7 @@
               <w:rPr>
                 <w:rFonts w:ascii="Cambria Math" w:hAnsi="Cambria Math"/>
               </w:rPr>
-              <m:t>i</m:t>
-            </m:r>
-            <m:r>
-              <w:rPr>
-                <w:rFonts w:ascii="Cambria Math" w:hAnsi="Cambria Math"/>
-              </w:rPr>
-              <m:t>+1</m:t>
+              <m:t>i+1</m:t>
             </m:r>
           </m:sub>
         </m:sSub>
@@ -27692,19 +27310,7 @@
           <w:rPr>
             <w:rFonts w:ascii="Cambria Math" w:hAnsi="Cambria Math"/>
           </w:rPr>
-          <m:t>ϕ</m:t>
-        </m:r>
-        <m:r>
-          <w:rPr>
-            <w:rFonts w:ascii="Cambria Math" w:hAnsi="Cambria Math"/>
-          </w:rPr>
-          <m:t>'</m:t>
-        </m:r>
-        <m:r>
-          <w:rPr>
-            <w:rFonts w:ascii="Cambria Math" w:hAnsi="Cambria Math"/>
-          </w:rPr>
-          <m:t>(x) = ϕ(id, x)</m:t>
+          <m:t>ϕ'(x) = ϕ(id, x)</m:t>
         </m:r>
       </m:oMath>
       <w:r>
@@ -27746,29 +27352,13 @@
         <w:pStyle w:val="StandardText"/>
       </w:pPr>
       <w:r>
-        <w:t xml:space="preserve">The purpose of the Distributed Discrete Logarithm, or </w:t>
-      </w:r>
-      <w:proofErr w:type="spellStart"/>
-      <w:r>
-        <w:t>DistributedDLog</w:t>
-      </w:r>
-      <w:proofErr w:type="spellEnd"/>
-      <w:r>
-        <w:t xml:space="preserve">, is to aid the conversion from multiplicative to additive shares. This procedure is probabilistic with a controllable error tolerance and relies heavily on the PRF from above [1]. We consider a </w:t>
+        <w:t xml:space="preserve">The purpose of the Distributed Discrete Logarithm, or DistributedDLog, is to aid the conversion from multiplicative to additive shares. This procedure is probabilistic with a controllable error tolerance and relies heavily on the PRF from above [1]. We consider a </w:t>
       </w:r>
       <w:r>
         <w:t>“</w:t>
       </w:r>
       <w:r>
-        <w:t xml:space="preserve">distinguished” subset of G, those elements whose most significant bit is one and </w:t>
-      </w:r>
-      <w:proofErr w:type="gramStart"/>
-      <w:r>
-        <w:t>whose</w:t>
-      </w:r>
-      <w:proofErr w:type="gramEnd"/>
-      <w:r>
-        <w:t xml:space="preserve"> following </w:t>
+        <w:t xml:space="preserve">distinguished” subset of G, those elements whose most significant bit is one and whose following </w:t>
       </w:r>
       <m:oMath>
         <m:r>
@@ -27790,15 +27380,7 @@
         </m:r>
       </m:oMath>
       <w:r>
-        <w:t xml:space="preserve"> will be determined later. Each call to Distrib</w:t>
-      </w:r>
-      <w:proofErr w:type="spellStart"/>
-      <w:r>
-        <w:t>utedDLog</w:t>
-      </w:r>
-      <w:proofErr w:type="spellEnd"/>
-      <w:r>
-        <w:t xml:space="preserve"> outputs the power </w:t>
+        <w:t xml:space="preserve"> will be determined later. Each call to DistributedDLog outputs the power </w:t>
       </w:r>
       <m:oMath>
         <m:r>
@@ -27864,26 +27446,15 @@
       <w:pPr>
         <w:pStyle w:val="StandardText"/>
       </w:pPr>
-      <w:proofErr w:type="spellStart"/>
-      <w:r>
-        <w:t>DistributedDLog</w:t>
-      </w:r>
-      <w:proofErr w:type="spellEnd"/>
-      <w:r>
-        <w:t xml:space="preserve"> takes the following inputs: </w:t>
-      </w:r>
-      <m:oMath>
-        <m:r>
-          <w:rPr>
-            <w:rFonts w:ascii="Cambria Math" w:hAnsi="Cambria Math"/>
-          </w:rPr>
-          <m:t>G, h, δ, M, ϕ</m:t>
-        </m:r>
-        <m:r>
-          <w:rPr>
-            <w:rFonts w:ascii="Cambria Math" w:hAnsi="Cambria Math"/>
-          </w:rPr>
-          <m:t>'</m:t>
+      <w:r>
+        <w:t xml:space="preserve">DistributedDLog takes the following inputs: </w:t>
+      </w:r>
+      <m:oMath>
+        <m:r>
+          <w:rPr>
+            <w:rFonts w:ascii="Cambria Math" w:hAnsi="Cambria Math"/>
+          </w:rPr>
+          <m:t>G, h, δ, M, ϕ'</m:t>
         </m:r>
       </m:oMath>
       <w:r>
@@ -27924,24 +27495,13 @@
         <w:t xml:space="preserve"> </w:t>
       </w:r>
       <w:r>
-        <w:t xml:space="preserve">as an </w:t>
-      </w:r>
-      <w:r>
-        <w:t>upper probability bound on whether an error occurs.</w:t>
-      </w:r>
-      <w:r>
-        <w:t xml:space="preserve"> </w:t>
-      </w:r>
-      <w:r>
-        <w:t xml:space="preserve">The maximum number of steps </w:t>
-      </w:r>
-      <w:proofErr w:type="gramStart"/>
-      <w:r>
-        <w:t>taken</w:t>
-      </w:r>
-      <w:proofErr w:type="gramEnd"/>
-      <w:r>
-        <w:t xml:space="preserve"> and the number of bits</w:t>
+        <w:t>as an upper probability bound on whether an error occurs.</w:t>
+      </w:r>
+      <w:r>
+        <w:t xml:space="preserve"> </w:t>
+      </w:r>
+      <w:r>
+        <w:t>The maximum number of steps taken and the number of bits</w:t>
       </w:r>
       <w:r>
         <w:t xml:space="preserve"> </w:t>
@@ -28156,29 +27716,13 @@
         <w:pStyle w:val="StandardText"/>
       </w:pPr>
       <w:r>
-        <w:t xml:space="preserve">The proof that </w:t>
-      </w:r>
-      <w:proofErr w:type="spellStart"/>
-      <w:r>
-        <w:t>DistributedDLog</w:t>
-      </w:r>
-      <w:proofErr w:type="spellEnd"/>
-      <w:r>
-        <w:t xml:space="preserve"> gives the desired result and</w:t>
-      </w:r>
-      <w:r>
-        <w:t xml:space="preserve"> </w:t>
-      </w:r>
-      <w:r>
-        <w:t xml:space="preserve">the upper bound on the steps in </w:t>
-      </w:r>
-      <w:proofErr w:type="spellStart"/>
-      <w:r>
-        <w:t>DistributedDLog</w:t>
-      </w:r>
-      <w:proofErr w:type="spellEnd"/>
-      <w:r>
-        <w:t xml:space="preserve"> is covered</w:t>
+        <w:t>The proof that DistributedDLog gives the desired result and</w:t>
+      </w:r>
+      <w:r>
+        <w:t xml:space="preserve"> </w:t>
+      </w:r>
+      <w:r>
+        <w:t>the upper bound on the steps in DistributedDLog is covered</w:t>
       </w:r>
       <w:r>
         <w:t xml:space="preserve"> </w:t>
@@ -28192,29 +27736,13 @@
         <w:pStyle w:val="StandardText"/>
       </w:pPr>
       <w:r>
-        <w:t xml:space="preserve">In the first construction of a </w:t>
-      </w:r>
-      <w:proofErr w:type="spellStart"/>
-      <w:r>
-        <w:t>homomomorphic</w:t>
-      </w:r>
-      <w:proofErr w:type="spellEnd"/>
-      <w:r>
-        <w:t xml:space="preserve"> secret sharing</w:t>
-      </w:r>
-      <w:r>
-        <w:t xml:space="preserve"> </w:t>
-      </w:r>
-      <w:r>
-        <w:t xml:space="preserve">scheme, the </w:t>
-      </w:r>
-      <w:proofErr w:type="spellStart"/>
-      <w:r>
-        <w:t>DistributedDLog</w:t>
-      </w:r>
-      <w:proofErr w:type="spellEnd"/>
-      <w:r>
-        <w:t xml:space="preserve"> function searched for the pattern</w:t>
+        <w:t>In the first construction of a homomomorphic secret sharing</w:t>
+      </w:r>
+      <w:r>
+        <w:t xml:space="preserve"> </w:t>
+      </w:r>
+      <w:r>
+        <w:t>scheme, the DistributedDLog function searched for the pattern</w:t>
       </w:r>
       <w:r>
         <w:t xml:space="preserve"> </w:t>
@@ -28265,19 +27793,7 @@
               <w:rPr>
                 <w:rFonts w:ascii="Cambria Math" w:hAnsi="Cambria Math"/>
               </w:rPr>
-              <m:t>1</m:t>
-            </m:r>
-            <m:r>
-              <w:rPr>
-                <w:rFonts w:ascii="Cambria Math" w:hAnsi="Cambria Math"/>
-              </w:rPr>
-              <m:t>,</m:t>
-            </m:r>
-            <m:r>
-              <w:rPr>
-                <w:rFonts w:ascii="Cambria Math" w:hAnsi="Cambria Math"/>
-              </w:rPr>
-              <m:t>0</m:t>
+              <m:t>1,0</m:t>
             </m:r>
           </m:e>
           <m:sup>
@@ -28317,19 +27833,7 @@
               <w:rPr>
                 <w:rFonts w:ascii="Cambria Math" w:hAnsi="Cambria Math"/>
               </w:rPr>
-              <m:t>1</m:t>
-            </m:r>
-            <m:r>
-              <w:rPr>
-                <w:rFonts w:ascii="Cambria Math" w:hAnsi="Cambria Math"/>
-              </w:rPr>
-              <m:t>,</m:t>
-            </m:r>
-            <m:r>
-              <w:rPr>
-                <w:rFonts w:ascii="Cambria Math" w:hAnsi="Cambria Math"/>
-              </w:rPr>
-              <m:t>0</m:t>
+              <m:t>1,0</m:t>
             </m:r>
           </m:e>
           <m:sup>
@@ -28354,13 +27858,8 @@
       <w:r>
         <w:t xml:space="preserve"> </w:t>
       </w:r>
-      <w:proofErr w:type="spellStart"/>
-      <w:r>
-        <w:t>DistributedDLog</w:t>
-      </w:r>
-      <w:proofErr w:type="spellEnd"/>
-      <w:r>
-        <w:t xml:space="preserve"> by a factor of two. Since the search space is</w:t>
+      <w:r>
+        <w:t>DistributedDLog by a factor of two. Since the search space is</w:t>
       </w:r>
       <w:r>
         <w:t xml:space="preserve"> </w:t>
@@ -28430,15 +27929,7 @@
         <w:t xml:space="preserve"> </w:t>
       </w:r>
       <w:r>
-        <w:t xml:space="preserve">error due to the context of the </w:t>
-      </w:r>
-      <w:proofErr w:type="spellStart"/>
-      <w:r>
-        <w:t>ConvertShares</w:t>
-      </w:r>
-      <w:proofErr w:type="spellEnd"/>
-      <w:r>
-        <w:t xml:space="preserve"> procedure, this</w:t>
+        <w:t>error due to the context of the ConvertShares procedure, this</w:t>
       </w:r>
       <w:r>
         <w:t xml:space="preserve"> </w:t>
@@ -28450,15 +27941,7 @@
         <w:t xml:space="preserve"> </w:t>
       </w:r>
       <w:r>
-        <w:t xml:space="preserve">optimization of the </w:t>
-      </w:r>
-      <w:proofErr w:type="spellStart"/>
-      <w:r>
-        <w:t>DistributedDLog</w:t>
-      </w:r>
-      <w:proofErr w:type="spellEnd"/>
-      <w:r>
-        <w:t xml:space="preserve"> procedure is presented</w:t>
+        <w:t>optimization of the DistributedDLog procedure is presented</w:t>
       </w:r>
       <w:r>
         <w:t xml:space="preserve"> </w:t>
@@ -28486,23 +27969,7 @@
         <w:t xml:space="preserve"> </w:t>
       </w:r>
       <w:r>
-        <w:t xml:space="preserve">over </w:t>
-      </w:r>
-      <w:proofErr w:type="spellStart"/>
-      <w:r>
-        <w:t>DistributedDlog</w:t>
-      </w:r>
-      <w:proofErr w:type="spellEnd"/>
-      <w:r>
-        <w:t xml:space="preserve"> for the purposes of converting a multiplicative share to an </w:t>
-      </w:r>
-      <w:proofErr w:type="spellStart"/>
-      <w:r>
-        <w:t>additve</w:t>
-      </w:r>
-      <w:proofErr w:type="spellEnd"/>
-      <w:r>
-        <w:t xml:space="preserve"> one [1]. It first takes as input an</w:t>
+        <w:t>over DistributedDlog for the purposes of converting a multiplicative share to an additve one [1]. It first takes as input an</w:t>
       </w:r>
       <w:r>
         <w:t xml:space="preserve"> </w:t>
@@ -28514,15 +27981,7 @@
         <w:t xml:space="preserve"> </w:t>
       </w:r>
       <w:r>
-        <w:t xml:space="preserve">passed to </w:t>
-      </w:r>
-      <w:proofErr w:type="spellStart"/>
-      <w:r>
-        <w:t>DistributedDLog</w:t>
-      </w:r>
-      <w:proofErr w:type="spellEnd"/>
-      <w:r>
-        <w:t xml:space="preserve"> [1]. It also takes a pseudorandom</w:t>
+        <w:t>passed to DistributedDLog [1]. It also takes a pseudorandom</w:t>
       </w:r>
       <w:r>
         <w:t xml:space="preserve"> </w:t>
@@ -28775,19 +28234,7 @@
           <w:rPr>
             <w:rFonts w:ascii="Cambria Math" w:hAnsi="Cambria Math"/>
           </w:rPr>
-          <m:t>ϕ</m:t>
-        </m:r>
-        <m:r>
-          <w:rPr>
-            <w:rFonts w:ascii="Cambria Math" w:hAnsi="Cambria Math"/>
-          </w:rPr>
-          <m:t>'</m:t>
-        </m:r>
-        <m:r>
-          <w:rPr>
-            <w:rFonts w:ascii="Cambria Math" w:hAnsi="Cambria Math"/>
-          </w:rPr>
-          <m:t>(·)</m:t>
+          <m:t>ϕ'(·)</m:t>
         </m:r>
       </m:oMath>
       <w:r>
@@ -28800,15 +28247,7 @@
         <w:t xml:space="preserve"> </w:t>
       </w:r>
       <w:r>
-        <w:t xml:space="preserve">of </w:t>
-      </w:r>
-      <w:proofErr w:type="spellStart"/>
-      <w:r>
-        <w:t>DistributedDLog</w:t>
-      </w:r>
-      <w:proofErr w:type="spellEnd"/>
-      <w:r>
-        <w:t xml:space="preserve"> for the required fault tolerance, plus one</w:t>
+        <w:t>of DistributedDLog for the required fault tolerance, plus one</w:t>
       </w:r>
       <w:r>
         <w:t xml:space="preserve"> </w:t>
@@ -29071,13 +28510,7 @@
           <w:rPr>
             <w:rFonts w:ascii="Cambria Math" w:hAnsi="Cambria Math"/>
           </w:rPr>
-          <m:t>ϕ</m:t>
-        </m:r>
-        <m:r>
-          <w:rPr>
-            <w:rFonts w:ascii="Cambria Math" w:hAnsi="Cambria Math"/>
-          </w:rPr>
-          <m:t>'</m:t>
+          <m:t>ϕ'</m:t>
         </m:r>
       </m:oMath>
       <w:r>
@@ -29278,6 +28711,7 @@
         <w:pStyle w:val="Heading2"/>
       </w:pPr>
       <w:r>
+        <w:lastRenderedPageBreak/>
         <w:t>Setup</w:t>
       </w:r>
     </w:p>
@@ -29564,7 +28998,6 @@
         <w:br/>
       </w:r>
       <w:r>
-        <w:lastRenderedPageBreak/>
         <w:t xml:space="preserve">where </w:t>
       </w:r>
       <m:oMath>
@@ -29690,13 +29123,8 @@
       <w:r>
         <w:t xml:space="preserve"> </w:t>
       </w:r>
-      <w:proofErr w:type="spellStart"/>
-      <w:r>
-        <w:t>ElGamal</w:t>
-      </w:r>
-      <w:proofErr w:type="spellEnd"/>
-      <w:r>
-        <w:t xml:space="preserve"> encryptions of the individual bits of the secret key </w:t>
+      <w:r>
+        <w:t xml:space="preserve">ElGamal encryptions of the individual bits of the secret key </w:t>
       </w:r>
       <m:oMath>
         <m:r>
@@ -30033,19 +29461,7 @@
           <w:rPr>
             <w:rFonts w:ascii="Cambria Math" w:hAnsi="Cambria Math"/>
           </w:rPr>
-          <m:t>δ</m:t>
-        </m:r>
-        <m:r>
-          <w:rPr>
-            <w:rFonts w:ascii="Cambria Math" w:hAnsi="Cambria Math"/>
-          </w:rPr>
-          <m:t>'</m:t>
-        </m:r>
-        <m:r>
-          <w:rPr>
-            <w:rFonts w:ascii="Cambria Math" w:hAnsi="Cambria Math"/>
-          </w:rPr>
-          <m:t>= δ/((l + 1)MS)</m:t>
+          <m:t>δ'= δ/((l + 1)MS)</m:t>
         </m:r>
       </m:oMath>
       <w:r>
@@ -30079,13 +29495,7 @@
           <w:rPr>
             <w:rFonts w:ascii="Cambria Math" w:hAnsi="Cambria Math"/>
           </w:rPr>
-          <m:t>δ</m:t>
-        </m:r>
-        <m:r>
-          <w:rPr>
-            <w:rFonts w:ascii="Cambria Math" w:hAnsi="Cambria Math"/>
-          </w:rPr>
-          <m:t>'</m:t>
+          <m:t>δ'</m:t>
         </m:r>
       </m:oMath>
       <w:r>
@@ -30662,25 +30072,11 @@
           <w:rPr>
             <w:rFonts w:ascii="Cambria Math" w:hAnsi="Cambria Math"/>
           </w:rPr>
-          <m:t>I</m:t>
-        </m:r>
-        <m:r>
-          <w:rPr>
-            <w:rFonts w:ascii="Cambria Math" w:hAnsi="Cambria Math"/>
-          </w:rPr>
-          <m:t>d</m:t>
-        </m:r>
-      </m:oMath>
-      <w:r>
-        <w:t xml:space="preserve"> is the number of the current instruction [</w:t>
-      </w:r>
-      <w:proofErr w:type="gramStart"/>
-      <w:r>
-        <w:t>1].</w:t>
-      </w:r>
-      <w:proofErr w:type="gramEnd"/>
-      <w:r>
-        <w:t xml:space="preserve"> A ciphertext is</w:t>
+          <m:t>Id</m:t>
+        </m:r>
+      </m:oMath>
+      <w:r>
+        <w:t xml:space="preserve"> is the number of the current instruction [1]. A ciphertext is</w:t>
       </w:r>
       <w:r>
         <w:t xml:space="preserve"> </w:t>
@@ -31035,19 +30431,7 @@
               <w:rPr>
                 <w:rFonts w:ascii="Cambria Math" w:hAnsi="Cambria Math"/>
               </w:rPr>
-              <m:t>(</m:t>
-            </m:r>
-            <m:r>
-              <w:rPr>
-                <w:rFonts w:ascii="Cambria Math" w:hAnsi="Cambria Math"/>
-              </w:rPr>
-              <m:t>t</m:t>
-            </m:r>
-            <m:r>
-              <w:rPr>
-                <w:rFonts w:ascii="Cambria Math" w:hAnsi="Cambria Math"/>
-              </w:rPr>
-              <m:t>)</m:t>
+              <m:t>(t)</m:t>
             </m:r>
           </m:sup>
         </m:sSup>
@@ -31503,13 +30887,7 @@
               <w:rPr>
                 <w:rFonts w:ascii="Cambria Math" w:hAnsi="Cambria Math"/>
               </w:rPr>
-              <m:t>c</m:t>
-            </m:r>
-            <m:r>
-              <w:rPr>
-                <w:rFonts w:ascii="Cambria Math" w:hAnsi="Cambria Math"/>
-              </w:rPr>
-              <m:t>(</m:t>
+              <m:t>c(</m:t>
             </m:r>
             <m:sSub>
               <m:sSubPr>
@@ -31716,13 +31094,8 @@
       <w:r>
         <w:t xml:space="preserve"> </w:t>
       </w:r>
-      <w:proofErr w:type="gramStart"/>
-      <w:r>
-        <w:t>This is why</w:t>
-      </w:r>
-      <w:proofErr w:type="gramEnd"/>
-      <w:r>
-        <w:t xml:space="preserve"> multiplication in RMS programs is “restricted:”</w:t>
+      <w:r>
+        <w:t>This is why multiplication in RMS programs is “restricted:”</w:t>
       </w:r>
       <w:r>
         <w:t xml:space="preserve"> </w:t>
@@ -31733,13 +31106,8 @@
       <w:r>
         <w:t xml:space="preserve"> </w:t>
       </w:r>
-      <w:proofErr w:type="spellStart"/>
-      <w:r>
-        <w:t>ElGamal</w:t>
-      </w:r>
-      <w:proofErr w:type="spellEnd"/>
-      <w:r>
-        <w:t xml:space="preserve"> ciphertext </w:t>
+      <w:r>
+        <w:t xml:space="preserve">ElGamal ciphertext </w:t>
       </w:r>
       <m:oMath>
         <m:sSub>
@@ -31811,13 +31179,7 @@
           <w:rPr>
             <w:rFonts w:ascii="Cambria Math" w:hAnsi="Cambria Math"/>
           </w:rPr>
-          <m:t xml:space="preserve"> </m:t>
-        </m:r>
-        <m:r>
-          <w:rPr>
-            <w:rFonts w:ascii="Cambria Math" w:hAnsi="Cambria Math"/>
-          </w:rPr>
-          <m:t>(</m:t>
+          <m:t xml:space="preserve"> (</m:t>
         </m:r>
         <m:d>
           <m:dPr>
@@ -31927,13 +31289,8 @@
       <w:r>
         <w:t xml:space="preserve"> </w:t>
       </w:r>
-      <w:proofErr w:type="spellStart"/>
-      <w:r>
-        <w:t>Mult</w:t>
-      </w:r>
-      <w:proofErr w:type="spellEnd"/>
-      <w:r>
-        <w:t xml:space="preserve"> Shares to obtain a multiplicative share </w:t>
+      <w:r>
+        <w:t xml:space="preserve">Mult Shares to obtain a multiplicative share </w:t>
       </w:r>
       <m:oMath>
         <m:r>
@@ -32008,7 +31365,10 @@
         <w:t xml:space="preserve"> </w:t>
       </w:r>
       <w:r>
-        <w:t xml:space="preserve">converted back to an additive share </w:t>
+        <w:t xml:space="preserve">converted back </w:t>
+      </w:r>
+      <w:r>
+        <w:t xml:space="preserve">to an additive share </w:t>
       </w:r>
       <m:oMath>
         <m:d>
@@ -32122,13 +31482,7 @@
                   <w:rPr>
                     <w:rFonts w:ascii="Cambria Math" w:hAnsi="Cambria Math"/>
                   </w:rPr>
-                  <m:t>c</m:t>
-                </m:r>
-                <m:r>
-                  <w:rPr>
-                    <w:rFonts w:ascii="Cambria Math" w:hAnsi="Cambria Math"/>
-                  </w:rPr>
-                  <m:t>w</m:t>
+                  <m:t>cw</m:t>
                 </m:r>
               </m:e>
               <m:sub>
@@ -32176,15 +31530,7 @@
         <w:t xml:space="preserve"> </w:t>
       </w:r>
       <w:r>
-        <w:t xml:space="preserve">process with each </w:t>
-      </w:r>
-      <w:proofErr w:type="spellStart"/>
-      <w:r>
-        <w:t>ElGamal</w:t>
-      </w:r>
-      <w:proofErr w:type="spellEnd"/>
-      <w:r>
-        <w:t xml:space="preserve"> ciphertext </w:t>
+        <w:t xml:space="preserve">process with each ElGamal ciphertext </w:t>
       </w:r>
       <m:oMath>
         <m:sSub>
@@ -32569,15 +31915,7 @@
         <w:t xml:space="preserve"> </w:t>
       </w:r>
       <w:r>
-        <w:t xml:space="preserve">needed to </w:t>
-      </w:r>
-      <w:proofErr w:type="spellStart"/>
-      <w:r>
-        <w:t>represetn</w:t>
-      </w:r>
-      <w:proofErr w:type="spellEnd"/>
-      <w:r>
-        <w:t xml:space="preserve"> the secret key c [1]. Finally, we let</w:t>
+        <w:t>needed to represetn the secret key c [1]. Finally, we let</w:t>
       </w:r>
       <w:r>
         <w:t xml:space="preserve"> </w:t>
@@ -33451,15 +32789,7 @@
         <w:t xml:space="preserve"> </w:t>
       </w:r>
       <w:r>
-        <w:t xml:space="preserve">external mathematical libraries such as </w:t>
-      </w:r>
-      <w:proofErr w:type="spellStart"/>
-      <w:r>
-        <w:t>Numpy</w:t>
-      </w:r>
-      <w:proofErr w:type="spellEnd"/>
-      <w:r>
-        <w:t>, instead using</w:t>
+        <w:t>external mathematical libraries such as Numpy, instead using</w:t>
       </w:r>
       <w:r>
         <w:t xml:space="preserve"> </w:t>
@@ -33493,15 +32823,7 @@
         <w:t xml:space="preserve"> </w:t>
       </w:r>
       <w:r>
-        <w:t xml:space="preserve">receives n inputs </w:t>
-      </w:r>
-      <w:proofErr w:type="spellStart"/>
-      <w:r>
-        <w:t>wi</w:t>
-      </w:r>
-      <w:proofErr w:type="spellEnd"/>
-      <w:r>
-        <w:t>, each of which corresponds to one of</w:t>
+        <w:t>receives n inputs wi, each of which corresponds to one of</w:t>
       </w:r>
       <w:r>
         <w:t xml:space="preserve"> </w:t>
@@ -33677,25 +32999,7 @@
             <w:rPr>
               <w:rFonts w:ascii="Cambria Math" w:hAnsi="Cambria Math"/>
             </w:rPr>
-            <m:t xml:space="preserve"> = 1, </m:t>
-          </m:r>
-          <m:r>
-            <m:rPr>
-              <m:sty m:val="p"/>
-            </m:rPr>
-            <w:rPr>
-              <w:rFonts w:ascii="Cambria Math" w:hAnsi="Cambria Math"/>
-            </w:rPr>
-            <m:t>…</m:t>
-          </m:r>
-          <m:r>
-            <m:rPr>
-              <m:sty m:val="p"/>
-            </m:rPr>
-            <w:rPr>
-              <w:rFonts w:ascii="Cambria Math" w:hAnsi="Cambria Math"/>
-            </w:rPr>
-            <m:t xml:space="preserve">, </m:t>
+            <m:t xml:space="preserve"> = 1, …, </m:t>
           </m:r>
           <m:r>
             <w:rPr>
@@ -33704,9 +33008,17 @@
             <m:t>n</m:t>
           </m:r>
           <m:r>
+            <m:rPr>
+              <m:sty m:val="p"/>
+            </m:rPr>
             <w:br/>
           </m:r>
+        </m:oMath>
+        <m:oMath>
           <m:r>
+            <m:rPr>
+              <m:sty m:val="p"/>
+            </m:rPr>
             <w:br/>
           </m:r>
         </m:oMath>
@@ -34146,9 +33458,17 @@
             <m:t>n</m:t>
           </m:r>
           <m:r>
+            <m:rPr>
+              <m:sty m:val="p"/>
+            </m:rPr>
             <w:br/>
           </m:r>
+        </m:oMath>
+        <m:oMath>
           <m:r>
+            <m:rPr>
+              <m:sty m:val="p"/>
+            </m:rPr>
             <w:br/>
           </m:r>
         </m:oMath>
@@ -34216,13 +33536,7 @@
             <w:rPr>
               <w:rFonts w:ascii="Cambria Math" w:hAnsi="Cambria Math"/>
             </w:rPr>
-            <m:t xml:space="preserve"> </m:t>
-          </m:r>
-          <m:r>
-            <w:rPr>
-              <w:rFonts w:ascii="Cambria Math" w:hAnsi="Cambria Math"/>
-            </w:rPr>
-            <m:t xml:space="preserve">← </m:t>
+            <m:t xml:space="preserve"> ← </m:t>
           </m:r>
           <m:sSub>
             <m:sSubPr>
@@ -34269,9 +33583,17 @@
             <m:t>)</m:t>
           </m:r>
           <m:r>
+            <m:rPr>
+              <m:sty m:val="p"/>
+            </m:rPr>
             <w:br/>
           </m:r>
+        </m:oMath>
+        <m:oMath>
           <m:r>
+            <m:rPr>
+              <m:sty m:val="p"/>
+            </m:rPr>
             <w:br/>
           </m:r>
         </m:oMath>
@@ -34436,6 +33758,7 @@
         <w:pStyle w:val="Heading2"/>
       </w:pPr>
       <w:r>
+        <w:lastRenderedPageBreak/>
         <w:t>Unanimous Vote</w:t>
       </w:r>
     </w:p>
@@ -34827,25 +34150,7 @@
             <w:rPr>
               <w:rFonts w:ascii="Cambria Math" w:hAnsi="Cambria Math"/>
             </w:rPr>
-            <m:t xml:space="preserve"> = 2, 3, </m:t>
-          </m:r>
-          <m:r>
-            <m:rPr>
-              <m:sty m:val="p"/>
-            </m:rPr>
-            <w:rPr>
-              <w:rFonts w:ascii="Cambria Math" w:hAnsi="Cambria Math"/>
-            </w:rPr>
-            <m:t>…</m:t>
-          </m:r>
-          <m:r>
-            <m:rPr>
-              <m:sty m:val="p"/>
-            </m:rPr>
-            <w:rPr>
-              <w:rFonts w:ascii="Cambria Math" w:hAnsi="Cambria Math"/>
-            </w:rPr>
-            <m:t xml:space="preserve">, </m:t>
+            <m:t xml:space="preserve"> = 2, 3, …, </m:t>
           </m:r>
           <m:r>
             <w:rPr>
@@ -34982,9 +34287,17 @@
             <m:t>)</m:t>
           </m:r>
           <m:r>
+            <m:rPr>
+              <m:sty m:val="p"/>
+            </m:rPr>
             <w:br/>
           </m:r>
+        </m:oMath>
+        <m:oMath>
           <m:r>
+            <m:rPr>
+              <m:sty m:val="p"/>
+            </m:rPr>
             <w:br/>
           </m:r>
         </m:oMath>
@@ -35267,7 +34580,7 @@
           <w:tcPr>
             <w:tcW w:w="1147" w:type="dxa"/>
             <w:tcBorders>
-              <w:top w:val="double" w:sz="6" w:space="0" w:color="auto"/>
+              <w:top w:val="single" w:sz="4" w:space="0" w:color="auto"/>
               <w:left w:val="single" w:sz="4" w:space="0" w:color="auto"/>
               <w:bottom w:val="single" w:sz="6" w:space="0" w:color="auto"/>
               <w:right w:val="single" w:sz="4" w:space="0" w:color="auto"/>
@@ -35295,7 +34608,7 @@
           <w:tcPr>
             <w:tcW w:w="1710" w:type="dxa"/>
             <w:tcBorders>
-              <w:top w:val="double" w:sz="6" w:space="0" w:color="auto"/>
+              <w:top w:val="single" w:sz="4" w:space="0" w:color="auto"/>
               <w:left w:val="single" w:sz="4" w:space="0" w:color="auto"/>
               <w:bottom w:val="single" w:sz="6" w:space="0" w:color="auto"/>
               <w:right w:val="single" w:sz="4" w:space="0" w:color="auto"/>
@@ -35321,7 +34634,7 @@
           <w:tcPr>
             <w:tcW w:w="1980" w:type="dxa"/>
             <w:tcBorders>
-              <w:top w:val="double" w:sz="6" w:space="0" w:color="auto"/>
+              <w:top w:val="single" w:sz="4" w:space="0" w:color="auto"/>
               <w:left w:val="single" w:sz="4" w:space="0" w:color="auto"/>
               <w:bottom w:val="single" w:sz="6" w:space="0" w:color="auto"/>
               <w:right w:val="single" w:sz="4" w:space="0" w:color="auto"/>
@@ -35876,15 +35189,7 @@
         <w:t xml:space="preserve"> </w:t>
       </w:r>
       <w:r>
-        <w:t xml:space="preserve">as is common, repetitions of this </w:t>
-      </w:r>
-      <w:proofErr w:type="gramStart"/>
-      <w:r>
-        <w:t>particular subroutine</w:t>
-      </w:r>
-      <w:proofErr w:type="gramEnd"/>
-      <w:r>
-        <w:t xml:space="preserve"> will</w:t>
+        <w:t>as is common, repetitions of this particular subroutine will</w:t>
       </w:r>
       <w:r>
         <w:t xml:space="preserve"> </w:t>
@@ -36279,10 +35584,7 @@
         <w:t xml:space="preserve"> </w:t>
       </w:r>
       <w:r>
-        <w:t xml:space="preserve">secret </w:t>
-      </w:r>
-      <w:r>
-        <w:t xml:space="preserve">shares (as each group is abelian) over </w:t>
+        <w:t xml:space="preserve">secret shares (as each group is abelian) over </w:t>
       </w:r>
       <m:oMath>
         <m:r>
@@ -36527,13 +35829,7 @@
               <w:rPr>
                 <w:rFonts w:ascii="Cambria Math" w:hAnsi="Cambria Math"/>
               </w:rPr>
-              <m:t>a</m:t>
-            </m:r>
-            <m:r>
-              <w:rPr>
-                <w:rFonts w:ascii="Cambria Math" w:hAnsi="Cambria Math"/>
-              </w:rPr>
-              <m:t>b</m:t>
+              <m:t>ab</m:t>
             </m:r>
           </m:sub>
         </m:sSub>
@@ -36850,6 +36146,9 @@
             </m:sub>
           </m:sSub>
           <m:r>
+            <m:rPr>
+              <m:sty m:val="p"/>
+            </m:rPr>
             <w:rPr>
               <w:rFonts w:ascii="Cambria Math" w:hAnsi="Cambria Math"/>
             </w:rPr>
@@ -37005,13 +36304,7 @@
                 <w:rPr>
                   <w:rFonts w:ascii="Cambria Math" w:hAnsi="Cambria Math"/>
                 </w:rPr>
-                <m:t>j</m:t>
-              </m:r>
-              <m:r>
-                <w:rPr>
-                  <w:rFonts w:ascii="Cambria Math" w:hAnsi="Cambria Math"/>
-                </w:rPr>
-                <m:t>∈[m]</m:t>
+                <m:t>j∈[m]</m:t>
               </m:r>
             </m:sub>
             <m:sup/>
@@ -37103,9 +36396,17 @@
             </m:sub>
           </m:sSub>
           <m:r>
+            <m:rPr>
+              <m:sty m:val="p"/>
+            </m:rPr>
             <w:br/>
           </m:r>
+        </m:oMath>
+        <m:oMath>
           <m:r>
+            <m:rPr>
+              <m:sty m:val="p"/>
+            </m:rPr>
             <w:br/>
           </m:r>
         </m:oMath>
@@ -37474,13 +36775,7 @@
           <w:rPr>
             <w:rFonts w:ascii="Cambria Math" w:hAnsi="Cambria Math"/>
           </w:rPr>
-          <m:t>(</m:t>
-        </m:r>
-        <m:r>
-          <w:rPr>
-            <w:rFonts w:ascii="Cambria Math" w:hAnsi="Cambria Math"/>
-          </w:rPr>
-          <m:t xml:space="preserve">i, </m:t>
+          <m:t xml:space="preserve">(i, </m:t>
         </m:r>
         <m:sSub>
           <m:sSubPr>
@@ -37661,13 +36956,7 @@
                 <w:rPr>
                   <w:rFonts w:ascii="Cambria Math" w:hAnsi="Cambria Math"/>
                 </w:rPr>
-                <m:t>n+</m:t>
-              </m:r>
-              <m:r>
-                <w:rPr>
-                  <w:rFonts w:ascii="Cambria Math" w:hAnsi="Cambria Math"/>
-                </w:rPr>
-                <m:t>i</m:t>
+                <m:t>n+i</m:t>
               </m:r>
             </m:sub>
           </m:sSub>
@@ -37826,19 +37115,7 @@
                 <w:rPr>
                   <w:rFonts w:ascii="Cambria Math" w:hAnsi="Cambria Math"/>
                 </w:rPr>
-                <m:t>2</m:t>
-              </m:r>
-              <m:r>
-                <w:rPr>
-                  <w:rFonts w:ascii="Cambria Math" w:hAnsi="Cambria Math"/>
-                </w:rPr>
-                <m:t>n+</m:t>
-              </m:r>
-              <m:r>
-                <w:rPr>
-                  <w:rFonts w:ascii="Cambria Math" w:hAnsi="Cambria Math"/>
-                </w:rPr>
-                <m:t>1</m:t>
+                <m:t>2n+1</m:t>
               </m:r>
             </m:sub>
           </m:sSub>
@@ -37880,13 +37157,7 @@
                 <w:rPr>
                   <w:rFonts w:ascii="Cambria Math" w:hAnsi="Cambria Math"/>
                 </w:rPr>
-                <m:t>n+</m:t>
-              </m:r>
-              <m:r>
-                <w:rPr>
-                  <w:rFonts w:ascii="Cambria Math" w:hAnsi="Cambria Math"/>
-                </w:rPr>
-                <m:t>1</m:t>
+                <m:t>n+1</m:t>
               </m:r>
             </m:sub>
           </m:sSub>
@@ -37928,13 +37199,7 @@
                 <w:rPr>
                   <w:rFonts w:ascii="Cambria Math" w:hAnsi="Cambria Math"/>
                 </w:rPr>
-                <m:t>n+</m:t>
-              </m:r>
-              <m:r>
-                <w:rPr>
-                  <w:rFonts w:ascii="Cambria Math" w:hAnsi="Cambria Math"/>
-                </w:rPr>
-                <m:t>2</m:t>
+                <m:t>n+2</m:t>
               </m:r>
             </m:sub>
           </m:sSub>
@@ -37945,6 +37210,9 @@
             <m:t>)</m:t>
           </m:r>
           <m:r>
+            <m:rPr>
+              <m:sty m:val="p"/>
+            </m:rPr>
             <w:rPr>
               <w:rFonts w:ascii="Cambria Math" w:hAnsi="Cambria Math"/>
             </w:rPr>
@@ -38000,13 +37268,7 @@
                     <w:rPr>
                       <w:rFonts w:ascii="Cambria Math" w:hAnsi="Cambria Math"/>
                     </w:rPr>
-                    <m:t>2n+</m:t>
-                  </m:r>
-                  <m:r>
-                    <w:rPr>
-                      <w:rFonts w:ascii="Cambria Math" w:hAnsi="Cambria Math"/>
-                    </w:rPr>
-                    <m:t>i-1</m:t>
+                    <m:t>2n+i-1</m:t>
                   </m:r>
                 </m:sub>
               </m:sSub>
@@ -38048,13 +37310,7 @@
                     <w:rPr>
                       <w:rFonts w:ascii="Cambria Math" w:hAnsi="Cambria Math"/>
                     </w:rPr>
-                    <m:t>2n+i-</m:t>
-                  </m:r>
-                  <m:r>
-                    <w:rPr>
-                      <w:rFonts w:ascii="Cambria Math" w:hAnsi="Cambria Math"/>
-                    </w:rPr>
-                    <m:t>2</m:t>
+                    <m:t>2n+i-2</m:t>
                   </m:r>
                 </m:sub>
               </m:sSub>
@@ -38106,13 +37362,7 @@
             <w:rPr>
               <w:rFonts w:ascii="Cambria Math" w:hAnsi="Cambria Math"/>
             </w:rPr>
-            <m:t xml:space="preserve">, </m:t>
-          </m:r>
-          <m:r>
-            <w:rPr>
-              <w:rFonts w:ascii="Cambria Math" w:hAnsi="Cambria Math"/>
-            </w:rPr>
-            <m:t>i = 3, ..., n</m:t>
+            <m:t>, i = 3, ..., n</m:t>
           </m:r>
         </m:oMath>
       </m:oMathPara>
@@ -38139,7 +37389,6 @@
         <w:pStyle w:val="Heading1"/>
       </w:pPr>
       <w:r>
-        <w:lastRenderedPageBreak/>
         <w:t>Limitations</w:t>
       </w:r>
     </w:p>
@@ -38313,13 +37562,8 @@
       <w:r>
         <w:t xml:space="preserve"> </w:t>
       </w:r>
-      <w:proofErr w:type="spellStart"/>
-      <w:r>
-        <w:t>DistributedDLog</w:t>
-      </w:r>
-      <w:proofErr w:type="spellEnd"/>
-      <w:r>
-        <w:t xml:space="preserve"> routine, there are several improvements that were made in [4]’s implementation.</w:t>
+      <w:r>
+        <w:t>DistributedDLog routine, there are several improvements that were made in [4]’s implementation.</w:t>
       </w:r>
     </w:p>
     <w:p>
@@ -38416,13 +37660,8 @@
       <w:r>
         <w:t xml:space="preserve"> </w:t>
       </w:r>
-      <w:proofErr w:type="spellStart"/>
-      <w:r>
-        <w:t>ConvertShares</w:t>
-      </w:r>
-      <w:proofErr w:type="spellEnd"/>
-      <w:r>
-        <w:t xml:space="preserve"> algorithm will fail if there is a distinguished point between the shares</w:t>
+      <w:r>
+        <w:t>ConvertShares algorithm will fail if there is a distinguished point between the shares</w:t>
       </w:r>
       <w:r>
         <w:t xml:space="preserve"> </w:t>
@@ -38461,13 +37700,8 @@
       <w:r>
         <w:t xml:space="preserve"> </w:t>
       </w:r>
-      <w:proofErr w:type="spellStart"/>
-      <w:r>
-        <w:t>DistributedDLog</w:t>
-      </w:r>
-      <w:proofErr w:type="spellEnd"/>
-      <w:r>
-        <w:t xml:space="preserve"> with, and so the space between them is called the danger zone</w:t>
+      <w:r>
+        <w:t>DistributedDLog with, and so the space between them is called the danger zone</w:t>
       </w:r>
       <w:r>
         <w:t xml:space="preserve"> </w:t>
@@ -38836,13 +38070,8 @@
         <w:t xml:space="preserve"> </w:t>
       </w:r>
       <w:r>
-        <w:t xml:space="preserve">a “window” algorithm that can eliminate a large number of </w:t>
-      </w:r>
-      <w:proofErr w:type="gramStart"/>
-      <w:r>
-        <w:t>candidate</w:t>
-      </w:r>
-      <w:proofErr w:type="gramEnd"/>
+        <w:t>a “window” algorithm that can eliminate a large number of candidate</w:t>
+      </w:r>
       <w:r>
         <w:t xml:space="preserve"> </w:t>
       </w:r>
@@ -39664,10 +38893,7 @@
         <w:t xml:space="preserve"> </w:t>
       </w:r>
       <w:r>
-        <w:t xml:space="preserve">and correctness on the vote-counting servers, which also </w:t>
-      </w:r>
-      <w:r>
-        <w:t>leaves</w:t>
+        <w:t>and correctness on the vote-counting servers, which also leaves</w:t>
       </w:r>
       <w:r>
         <w:t xml:space="preserve"> </w:t>
@@ -39910,11 +39136,9 @@
       <w:r>
         <w:t xml:space="preserve"> </w:t>
       </w:r>
-      <w:proofErr w:type="spellStart"/>
       <w:r>
         <w:t>ElGamal</w:t>
       </w:r>
-      <w:proofErr w:type="spellEnd"/>
       <w:r>
         <w:t xml:space="preserve"> </w:t>
       </w:r>
@@ -40735,13 +39959,8 @@
       <w:r>
         <w:t xml:space="preserve"> </w:t>
       </w:r>
-      <w:proofErr w:type="spellStart"/>
-      <w:r>
-        <w:t>DistributedDLog</w:t>
-      </w:r>
-      <w:proofErr w:type="spellEnd"/>
-      <w:r>
-        <w:t>,</w:t>
+      <w:r>
+        <w:t>DistributedDLog,</w:t>
       </w:r>
       <w:r>
         <w:t xml:space="preserve"> </w:t>
@@ -40950,15 +40169,7 @@
         <w:t xml:space="preserve"> </w:t>
       </w:r>
       <w:r>
-        <w:t xml:space="preserve">an error in </w:t>
-      </w:r>
-      <w:proofErr w:type="spellStart"/>
-      <w:r>
-        <w:t>DistributedDLog</w:t>
-      </w:r>
-      <w:proofErr w:type="spellEnd"/>
-      <w:r>
-        <w:t>, as opposed to just one question</w:t>
+        <w:t>an error in DistributedDLog, as opposed to just one question</w:t>
       </w:r>
       <w:r>
         <w:t xml:space="preserve"> </w:t>
@@ -41199,7 +40410,17 @@
           <w:sz w:val="16"/>
           <w:szCs w:val="16"/>
         </w:rPr>
-        <w:t xml:space="preserve">Proceedings of the Forty-First Annual ACM Symposium on Theory of Computing, </w:t>
+        <w:t xml:space="preserve">Proceedings of the Forty-First Annual ACM Symposium on Theory of </w:t>
+      </w:r>
+      <w:r>
+        <w:rPr>
+          <w:i/>
+          <w:iCs/>
+          <w:sz w:val="16"/>
+          <w:szCs w:val="16"/>
+        </w:rPr>
+        <w:lastRenderedPageBreak/>
+        <w:t xml:space="preserve">Computing, </w:t>
       </w:r>
       <w:r>
         <w:rPr>
@@ -41323,23 +40544,7 @@
           <w:sz w:val="16"/>
           <w:szCs w:val="16"/>
         </w:rPr>
-        <w:t xml:space="preserve">E. Boyle, G. Couteau, N. Gilboa, Y. Ishai, and M. </w:t>
-      </w:r>
-      <w:proofErr w:type="spellStart"/>
-      <w:r>
-        <w:rPr>
-          <w:sz w:val="16"/>
-          <w:szCs w:val="16"/>
-        </w:rPr>
-        <w:t>Orr`u</w:t>
-      </w:r>
-      <w:proofErr w:type="spellEnd"/>
-      <w:r>
-        <w:rPr>
-          <w:sz w:val="16"/>
-          <w:szCs w:val="16"/>
-        </w:rPr>
-        <w:t>,</w:t>
+        <w:t>E. Boyle, G. Couteau, N. Gilboa, Y. Ishai, and M. Orr`u,</w:t>
       </w:r>
       <w:r>
         <w:rPr>
@@ -41409,7 +40614,6 @@
           <w:sz w:val="16"/>
           <w:szCs w:val="16"/>
         </w:rPr>
-        <w:lastRenderedPageBreak/>
         <w:t>E.</w:t>
       </w:r>
       <w:r>
@@ -41545,21 +40749,12 @@
         </w:rPr>
         <w:t xml:space="preserve"> </w:t>
       </w:r>
-      <w:proofErr w:type="spellStart"/>
       <w:r>
         <w:rPr>
           <w:sz w:val="16"/>
           <w:szCs w:val="16"/>
         </w:rPr>
-        <w:t>Tessaro</w:t>
-      </w:r>
-      <w:proofErr w:type="spellEnd"/>
-      <w:r>
-        <w:rPr>
-          <w:sz w:val="16"/>
-          <w:szCs w:val="16"/>
-        </w:rPr>
-        <w:t>,</w:t>
+        <w:t>Tessaro,</w:t>
       </w:r>
       <w:r>
         <w:rPr>
@@ -41671,56 +40866,22 @@
           <w:sz w:val="16"/>
           <w:szCs w:val="16"/>
         </w:rPr>
-        <w:t xml:space="preserve">D. </w:t>
-      </w:r>
-      <w:proofErr w:type="spellStart"/>
+        <w:t>D. Boneh, “the decision</w:t>
+      </w:r>
       <w:r>
         <w:rPr>
           <w:sz w:val="16"/>
           <w:szCs w:val="16"/>
         </w:rPr>
-        <w:t>Boneh</w:t>
-      </w:r>
-      <w:proofErr w:type="spellEnd"/>
+        <w:t xml:space="preserve"> </w:t>
+      </w:r>
       <w:r>
         <w:rPr>
           <w:sz w:val="16"/>
           <w:szCs w:val="16"/>
         </w:rPr>
-        <w:t>, “the decision</w:t>
-      </w:r>
-      <w:r>
-        <w:rPr>
-          <w:sz w:val="16"/>
-          <w:szCs w:val="16"/>
-        </w:rPr>
-        <w:t xml:space="preserve"> </w:t>
-      </w:r>
-      <w:proofErr w:type="spellStart"/>
-      <w:r>
-        <w:rPr>
-          <w:sz w:val="16"/>
-          <w:szCs w:val="16"/>
-        </w:rPr>
-        <w:t>diffie</w:t>
-      </w:r>
-      <w:proofErr w:type="spellEnd"/>
-      <w:r>
-        <w:rPr>
-          <w:sz w:val="16"/>
-          <w:szCs w:val="16"/>
-        </w:rPr>
-        <w:t xml:space="preserve"> </w:t>
-      </w:r>
-      <w:proofErr w:type="spellStart"/>
-      <w:r>
-        <w:rPr>
-          <w:sz w:val="16"/>
-          <w:szCs w:val="16"/>
-        </w:rPr>
-        <w:t>hellman</w:t>
-      </w:r>
-      <w:proofErr w:type="spellEnd"/>
+        <w:t>diffie hellman</w:t>
+      </w:r>
       <w:r>
         <w:rPr>
           <w:sz w:val="16"/>
@@ -41936,7 +41097,6 @@
         </w:rPr>
         <w:t xml:space="preserve"> </w:t>
       </w:r>
-      <w:proofErr w:type="spellStart"/>
       <w:r>
         <w:rPr>
           <w:sz w:val="16"/>
@@ -41944,7 +41104,6 @@
         </w:rPr>
         <w:t>Joux</w:t>
       </w:r>
-      <w:proofErr w:type="spellEnd"/>
       <w:r>
         <w:rPr>
           <w:sz w:val="16"/>
@@ -42022,31 +41181,27 @@
         </w:rPr>
         <w:t xml:space="preserve"> </w:t>
       </w:r>
-      <w:proofErr w:type="spellStart"/>
       <w:r>
         <w:rPr>
           <w:sz w:val="16"/>
           <w:szCs w:val="16"/>
         </w:rPr>
-        <w:t>diffie</w:t>
-      </w:r>
-      <w:proofErr w:type="spellEnd"/>
+        <w:t>diffie–hellman</w:t>
+      </w:r>
       <w:r>
         <w:rPr>
           <w:sz w:val="16"/>
           <w:szCs w:val="16"/>
         </w:rPr>
-        <w:t>–</w:t>
-      </w:r>
-      <w:proofErr w:type="spellStart"/>
+        <w:t xml:space="preserve"> </w:t>
+      </w:r>
       <w:r>
         <w:rPr>
           <w:sz w:val="16"/>
           <w:szCs w:val="16"/>
         </w:rPr>
-        <w:t>hellman</w:t>
-      </w:r>
-      <w:proofErr w:type="spellEnd"/>
+        <w:t>from</w:t>
+      </w:r>
       <w:r>
         <w:rPr>
           <w:sz w:val="16"/>
@@ -42059,53 +41214,7 @@
           <w:sz w:val="16"/>
           <w:szCs w:val="16"/>
         </w:rPr>
-        <w:t>from</w:t>
-      </w:r>
-      <w:r>
-        <w:rPr>
-          <w:sz w:val="16"/>
-          <w:szCs w:val="16"/>
-        </w:rPr>
-        <w:t xml:space="preserve"> </w:t>
-      </w:r>
-      <w:r>
-        <w:rPr>
-          <w:sz w:val="16"/>
-          <w:szCs w:val="16"/>
-        </w:rPr>
-        <w:t xml:space="preserve">computational </w:t>
-      </w:r>
-      <w:proofErr w:type="spellStart"/>
-      <w:r>
-        <w:rPr>
-          <w:sz w:val="16"/>
-          <w:szCs w:val="16"/>
-        </w:rPr>
-        <w:t>diffie</w:t>
-      </w:r>
-      <w:proofErr w:type="spellEnd"/>
-      <w:r>
-        <w:rPr>
-          <w:sz w:val="16"/>
-          <w:szCs w:val="16"/>
-        </w:rPr>
-        <w:t>–</w:t>
-      </w:r>
-      <w:proofErr w:type="spellStart"/>
-      <w:r>
-        <w:rPr>
-          <w:sz w:val="16"/>
-          <w:szCs w:val="16"/>
-        </w:rPr>
-        <w:t>hellman</w:t>
-      </w:r>
-      <w:proofErr w:type="spellEnd"/>
-      <w:r>
-        <w:rPr>
-          <w:sz w:val="16"/>
-          <w:szCs w:val="16"/>
-        </w:rPr>
-        <w:t xml:space="preserve"> in cryptographic groups,”</w:t>
+        <w:t>computational diffie–hellman in cryptographic groups,”</w:t>
       </w:r>
       <w:r>
         <w:rPr>
@@ -42138,23 +41247,7 @@
           <w:sz w:val="16"/>
           <w:szCs w:val="16"/>
         </w:rPr>
-        <w:t xml:space="preserve">J. </w:t>
-      </w:r>
-      <w:proofErr w:type="spellStart"/>
-      <w:r>
-        <w:rPr>
-          <w:sz w:val="16"/>
-          <w:szCs w:val="16"/>
-        </w:rPr>
-        <w:t>Rotman</w:t>
-      </w:r>
-      <w:proofErr w:type="spellEnd"/>
-      <w:r>
-        <w:rPr>
-          <w:sz w:val="16"/>
-          <w:szCs w:val="16"/>
-        </w:rPr>
-        <w:t>,</w:t>
+        <w:t>J. Rotman,</w:t>
       </w:r>
       <w:r>
         <w:rPr>
@@ -42208,23 +41301,7 @@
           <w:sz w:val="16"/>
           <w:szCs w:val="16"/>
         </w:rPr>
-        <w:t xml:space="preserve">V. </w:t>
-      </w:r>
-      <w:proofErr w:type="spellStart"/>
-      <w:r>
-        <w:rPr>
-          <w:sz w:val="16"/>
-          <w:szCs w:val="16"/>
-        </w:rPr>
-        <w:t>Shoup</w:t>
-      </w:r>
-      <w:proofErr w:type="spellEnd"/>
-      <w:r>
-        <w:rPr>
-          <w:sz w:val="16"/>
-          <w:szCs w:val="16"/>
-        </w:rPr>
-        <w:t xml:space="preserve">, “Searching for primitive roots in finite fields”. </w:t>
+        <w:t xml:space="preserve">V. Shoup, “Searching for primitive roots in finite fields”. </w:t>
       </w:r>
       <w:r>
         <w:rPr>
@@ -42707,7 +41784,6 @@
         </w:rPr>
         <w:t xml:space="preserve"> </w:t>
       </w:r>
-      <w:proofErr w:type="spellStart"/>
       <w:r>
         <w:rPr>
           <w:sz w:val="16"/>
@@ -42715,7 +41791,6 @@
         </w:rPr>
         <w:t>diffie-hellman</w:t>
       </w:r>
-      <w:proofErr w:type="spellEnd"/>
       <w:r>
         <w:rPr>
           <w:sz w:val="16"/>
@@ -42865,23 +41940,7 @@
           <w:sz w:val="16"/>
           <w:szCs w:val="16"/>
         </w:rPr>
-        <w:t xml:space="preserve">R. Cramer, R. Gennaro, and B. </w:t>
-      </w:r>
-      <w:proofErr w:type="spellStart"/>
-      <w:r>
-        <w:rPr>
-          <w:sz w:val="16"/>
-          <w:szCs w:val="16"/>
-        </w:rPr>
-        <w:t>Schoenmakers</w:t>
-      </w:r>
-      <w:proofErr w:type="spellEnd"/>
-      <w:r>
-        <w:rPr>
-          <w:sz w:val="16"/>
-          <w:szCs w:val="16"/>
-        </w:rPr>
-        <w:t>, “A secure and optimally</w:t>
+        <w:t>R. Cramer, R. Gennaro, and B. Schoenmakers, “A secure and optimally</w:t>
       </w:r>
       <w:r>
         <w:rPr>
@@ -42979,39 +42038,7 @@
           <w:sz w:val="16"/>
           <w:szCs w:val="16"/>
         </w:rPr>
-        <w:t xml:space="preserve">S. G. Oded </w:t>
-      </w:r>
-      <w:proofErr w:type="spellStart"/>
-      <w:r>
-        <w:rPr>
-          <w:sz w:val="16"/>
-          <w:szCs w:val="16"/>
-        </w:rPr>
-        <w:t>Golreich</w:t>
-      </w:r>
-      <w:proofErr w:type="spellEnd"/>
-      <w:r>
-        <w:rPr>
-          <w:sz w:val="16"/>
-          <w:szCs w:val="16"/>
-        </w:rPr>
-        <w:t xml:space="preserve"> and S. </w:t>
-      </w:r>
-      <w:proofErr w:type="spellStart"/>
-      <w:r>
-        <w:rPr>
-          <w:sz w:val="16"/>
-          <w:szCs w:val="16"/>
-        </w:rPr>
-        <w:t>Micali</w:t>
-      </w:r>
-      <w:proofErr w:type="spellEnd"/>
-      <w:r>
-        <w:rPr>
-          <w:sz w:val="16"/>
-          <w:szCs w:val="16"/>
-        </w:rPr>
-        <w:t>, “How to Construct Random Functions,” vol. 33, No. 4, pp. 792-807, 1986.</w:t>
+        <w:t>S. G. Oded Golreich and S. Micali, “How to Construct Random Functions,” vol. 33, No. 4, pp. 792-807, 1986.</w:t>
       </w:r>
     </w:p>
     <w:p>
@@ -43030,39 +42057,7 @@
           <w:sz w:val="16"/>
           <w:szCs w:val="16"/>
         </w:rPr>
-        <w:t xml:space="preserve">M. </w:t>
-      </w:r>
-      <w:proofErr w:type="spellStart"/>
-      <w:r>
-        <w:rPr>
-          <w:sz w:val="16"/>
-          <w:szCs w:val="16"/>
-        </w:rPr>
-        <w:t>Mastumoto</w:t>
-      </w:r>
-      <w:proofErr w:type="spellEnd"/>
-      <w:r>
-        <w:rPr>
-          <w:sz w:val="16"/>
-          <w:szCs w:val="16"/>
-        </w:rPr>
-        <w:t xml:space="preserve"> and T. Nishimura, “Mersenne Twister: A 623-dimensionally </w:t>
-      </w:r>
-      <w:proofErr w:type="spellStart"/>
-      <w:r>
-        <w:rPr>
-          <w:sz w:val="16"/>
-          <w:szCs w:val="16"/>
-        </w:rPr>
-        <w:t>equidistributed</w:t>
-      </w:r>
-      <w:proofErr w:type="spellEnd"/>
-      <w:r>
-        <w:rPr>
-          <w:sz w:val="16"/>
-          <w:szCs w:val="16"/>
-        </w:rPr>
-        <w:t xml:space="preserve"> uniform pseudo-random number generator,” vol. 8, No.1, pp.3-30, 1998.</w:t>
+        <w:t>M. Mastumoto and T. Nishimura, “Mersenne Twister: A 623-dimensionally equidistributed uniform pseudo-random number generator,” vol. 8, No.1, pp.3-30, 1998.</w:t>
       </w:r>
     </w:p>
     <w:p>
@@ -43165,16 +42160,17 @@
           <w:sz w:val="16"/>
           <w:szCs w:val="16"/>
         </w:rPr>
-        <w:t>retrieval</w:t>
-      </w:r>
-      <w:proofErr w:type="gramStart"/>
+        <w:t>retrieval,</w:t>
+      </w:r>
       <w:r>
         <w:rPr>
           <w:sz w:val="16"/>
           <w:szCs w:val="16"/>
         </w:rPr>
-        <w:t>,</w:t>
-      </w:r>
+        <w:t>”</w:t>
+      </w:r>
+      <w:bookmarkStart w:id="0" w:name="_GoBack"/>
+      <w:bookmarkEnd w:id="0"/>
       <w:r>
         <w:rPr>
           <w:sz w:val="16"/>
@@ -43187,9 +42183,8 @@
           <w:sz w:val="16"/>
           <w:szCs w:val="16"/>
         </w:rPr>
-        <w:t>”Proceedings</w:t>
-      </w:r>
-      <w:proofErr w:type="gramEnd"/>
+        <w:t>Proceedings</w:t>
+      </w:r>
       <w:r>
         <w:rPr>
           <w:sz w:val="16"/>
@@ -43452,21 +42447,12 @@
         </w:rPr>
         <w:t xml:space="preserve"> </w:t>
       </w:r>
-      <w:proofErr w:type="spellStart"/>
       <w:r>
         <w:rPr>
           <w:sz w:val="16"/>
           <w:szCs w:val="16"/>
         </w:rPr>
-        <w:t>Pullonen</w:t>
-      </w:r>
-      <w:proofErr w:type="spellEnd"/>
-      <w:r>
-        <w:rPr>
-          <w:sz w:val="16"/>
-          <w:szCs w:val="16"/>
-        </w:rPr>
-        <w:t>,</w:t>
+        <w:t>Pullonen,</w:t>
       </w:r>
       <w:r>
         <w:rPr>
@@ -43590,23 +42576,7 @@
           <w:sz w:val="16"/>
           <w:szCs w:val="16"/>
         </w:rPr>
-        <w:t xml:space="preserve">. </w:t>
-      </w:r>
-      <w:proofErr w:type="spellStart"/>
-      <w:r>
-        <w:rPr>
-          <w:sz w:val="16"/>
-          <w:szCs w:val="16"/>
-        </w:rPr>
-        <w:t>Granlund</w:t>
-      </w:r>
-      <w:proofErr w:type="spellEnd"/>
-      <w:r>
-        <w:rPr>
-          <w:sz w:val="16"/>
-          <w:szCs w:val="16"/>
-        </w:rPr>
-        <w:t xml:space="preserve"> and T. G. D. Team, “The gnu multiple precision arithmetic</w:t>
+        <w:t>. Granlund and T. G. D. Team, “The gnu multiple precision arithmetic</w:t>
       </w:r>
       <w:r>
         <w:rPr>
@@ -43919,144 +42889,110 @@
         </w:rPr>
         <w:t xml:space="preserve"> </w:t>
       </w:r>
-      <w:proofErr w:type="spellStart"/>
       <w:r>
         <w:rPr>
           <w:sz w:val="16"/>
           <w:szCs w:val="16"/>
         </w:rPr>
-        <w:t>Aumasson</w:t>
-      </w:r>
-      <w:proofErr w:type="spellEnd"/>
+        <w:t>Aumasson,</w:t>
+      </w:r>
       <w:r>
         <w:rPr>
           <w:sz w:val="16"/>
           <w:szCs w:val="16"/>
         </w:rPr>
-        <w:t>,</w:t>
+        <w:t xml:space="preserve"> </w:t>
       </w:r>
       <w:r>
         <w:rPr>
           <w:sz w:val="16"/>
           <w:szCs w:val="16"/>
         </w:rPr>
-        <w:t xml:space="preserve"> </w:t>
+        <w:t>S.</w:t>
       </w:r>
       <w:r>
         <w:rPr>
           <w:sz w:val="16"/>
           <w:szCs w:val="16"/>
         </w:rPr>
-        <w:t>S.</w:t>
+        <w:t xml:space="preserve"> </w:t>
       </w:r>
       <w:r>
         <w:rPr>
           <w:sz w:val="16"/>
           <w:szCs w:val="16"/>
         </w:rPr>
-        <w:t xml:space="preserve"> </w:t>
+        <w:t>Neves,</w:t>
       </w:r>
       <w:r>
         <w:rPr>
           <w:sz w:val="16"/>
           <w:szCs w:val="16"/>
         </w:rPr>
-        <w:t>Neves,</w:t>
+        <w:t xml:space="preserve"> </w:t>
       </w:r>
       <w:r>
         <w:rPr>
           <w:sz w:val="16"/>
           <w:szCs w:val="16"/>
         </w:rPr>
-        <w:t xml:space="preserve"> </w:t>
+        <w:t>Z.</w:t>
       </w:r>
       <w:r>
         <w:rPr>
           <w:sz w:val="16"/>
           <w:szCs w:val="16"/>
         </w:rPr>
-        <w:t>Z.</w:t>
+        <w:t xml:space="preserve"> </w:t>
       </w:r>
       <w:r>
         <w:rPr>
           <w:sz w:val="16"/>
           <w:szCs w:val="16"/>
         </w:rPr>
-        <w:t xml:space="preserve"> </w:t>
+        <w:t>Wilcox-O’Hearn,</w:t>
       </w:r>
       <w:r>
         <w:rPr>
           <w:sz w:val="16"/>
           <w:szCs w:val="16"/>
         </w:rPr>
-        <w:t>Wilcox-</w:t>
-      </w:r>
-      <w:proofErr w:type="spellStart"/>
+        <w:t xml:space="preserve"> </w:t>
+      </w:r>
       <w:r>
         <w:rPr>
           <w:sz w:val="16"/>
           <w:szCs w:val="16"/>
         </w:rPr>
-        <w:t>O’Hearn</w:t>
-      </w:r>
-      <w:proofErr w:type="spellEnd"/>
+        <w:t>and</w:t>
+      </w:r>
       <w:r>
         <w:rPr>
           <w:sz w:val="16"/>
           <w:szCs w:val="16"/>
         </w:rPr>
-        <w:t>,</w:t>
+        <w:t xml:space="preserve"> </w:t>
       </w:r>
       <w:r>
         <w:rPr>
           <w:sz w:val="16"/>
           <w:szCs w:val="16"/>
         </w:rPr>
-        <w:t xml:space="preserve"> </w:t>
+        <w:t>C.</w:t>
       </w:r>
       <w:r>
         <w:rPr>
           <w:sz w:val="16"/>
           <w:szCs w:val="16"/>
         </w:rPr>
-        <w:t>and</w:t>
+        <w:t xml:space="preserve"> </w:t>
       </w:r>
       <w:r>
         <w:rPr>
           <w:sz w:val="16"/>
           <w:szCs w:val="16"/>
         </w:rPr>
-        <w:t xml:space="preserve"> </w:t>
-      </w:r>
-      <w:r>
-        <w:rPr>
-          <w:sz w:val="16"/>
-          <w:szCs w:val="16"/>
-        </w:rPr>
-        <w:t>C.</w:t>
-      </w:r>
-      <w:r>
-        <w:rPr>
-          <w:sz w:val="16"/>
-          <w:szCs w:val="16"/>
-        </w:rPr>
-        <w:t xml:space="preserve"> </w:t>
-      </w:r>
-      <w:proofErr w:type="spellStart"/>
-      <w:r>
-        <w:rPr>
-          <w:sz w:val="16"/>
-          <w:szCs w:val="16"/>
-        </w:rPr>
-        <w:t>Winnerlein</w:t>
-      </w:r>
-      <w:proofErr w:type="spellEnd"/>
-      <w:r>
-        <w:rPr>
-          <w:sz w:val="16"/>
-          <w:szCs w:val="16"/>
-        </w:rPr>
-        <w:t>,</w:t>
+        <w:t>Winnerlein,</w:t>
       </w:r>
       <w:r>
         <w:rPr>
@@ -44412,58 +43348,54 @@
         </w:rPr>
         <w:t xml:space="preserve"> </w:t>
       </w:r>
-      <w:proofErr w:type="spellStart"/>
       <w:r>
         <w:rPr>
           <w:sz w:val="16"/>
           <w:szCs w:val="16"/>
         </w:rPr>
-        <w:t>Mavroeidis</w:t>
-      </w:r>
-      <w:proofErr w:type="spellEnd"/>
+        <w:t>Mavroeidis,</w:t>
+      </w:r>
       <w:r>
         <w:rPr>
           <w:sz w:val="16"/>
           <w:szCs w:val="16"/>
         </w:rPr>
-        <w:t>,</w:t>
+        <w:t xml:space="preserve"> </w:t>
       </w:r>
       <w:r>
         <w:rPr>
           <w:sz w:val="16"/>
           <w:szCs w:val="16"/>
         </w:rPr>
-        <w:t xml:space="preserve"> </w:t>
+        <w:t>K.</w:t>
       </w:r>
       <w:r>
         <w:rPr>
           <w:sz w:val="16"/>
           <w:szCs w:val="16"/>
         </w:rPr>
-        <w:t>K.</w:t>
+        <w:t xml:space="preserve"> </w:t>
       </w:r>
       <w:r>
         <w:rPr>
           <w:sz w:val="16"/>
           <w:szCs w:val="16"/>
         </w:rPr>
-        <w:t xml:space="preserve"> </w:t>
-      </w:r>
-      <w:proofErr w:type="spellStart"/>
+        <w:t>Vishi,</w:t>
+      </w:r>
       <w:r>
         <w:rPr>
           <w:sz w:val="16"/>
           <w:szCs w:val="16"/>
         </w:rPr>
-        <w:t>Vishi</w:t>
-      </w:r>
-      <w:proofErr w:type="spellEnd"/>
+        <w:t xml:space="preserve"> </w:t>
+      </w:r>
       <w:r>
         <w:rPr>
           <w:sz w:val="16"/>
           <w:szCs w:val="16"/>
         </w:rPr>
-        <w:t>,</w:t>
+        <w:t>M.</w:t>
       </w:r>
       <w:r>
         <w:rPr>
@@ -44477,7 +43409,7 @@
           <w:sz w:val="16"/>
           <w:szCs w:val="16"/>
         </w:rPr>
-        <w:t>M.</w:t>
+        <w:t>D.</w:t>
       </w:r>
       <w:r>
         <w:rPr>
@@ -44491,7 +43423,7 @@
           <w:sz w:val="16"/>
           <w:szCs w:val="16"/>
         </w:rPr>
-        <w:t>D.</w:t>
+        <w:t>Zych,</w:t>
       </w:r>
       <w:r>
         <w:rPr>
@@ -44500,72 +43432,40 @@
         </w:rPr>
         <w:t xml:space="preserve"> </w:t>
       </w:r>
-      <w:proofErr w:type="spellStart"/>
       <w:r>
         <w:rPr>
           <w:sz w:val="16"/>
           <w:szCs w:val="16"/>
         </w:rPr>
-        <w:t>Zych</w:t>
-      </w:r>
-      <w:proofErr w:type="spellEnd"/>
+        <w:t>and</w:t>
+      </w:r>
       <w:r>
         <w:rPr>
           <w:sz w:val="16"/>
           <w:szCs w:val="16"/>
         </w:rPr>
-        <w:t>,</w:t>
+        <w:t xml:space="preserve"> </w:t>
       </w:r>
       <w:r>
         <w:rPr>
           <w:sz w:val="16"/>
           <w:szCs w:val="16"/>
         </w:rPr>
-        <w:t xml:space="preserve"> </w:t>
+        <w:t>A.</w:t>
       </w:r>
       <w:r>
         <w:rPr>
           <w:sz w:val="16"/>
           <w:szCs w:val="16"/>
         </w:rPr>
-        <w:t>and</w:t>
+        <w:t xml:space="preserve"> </w:t>
       </w:r>
       <w:r>
         <w:rPr>
           <w:sz w:val="16"/>
           <w:szCs w:val="16"/>
         </w:rPr>
-        <w:t xml:space="preserve"> </w:t>
-      </w:r>
-      <w:r>
-        <w:rPr>
-          <w:sz w:val="16"/>
-          <w:szCs w:val="16"/>
-        </w:rPr>
-        <w:t>A.</w:t>
-      </w:r>
-      <w:r>
-        <w:rPr>
-          <w:sz w:val="16"/>
-          <w:szCs w:val="16"/>
-        </w:rPr>
-        <w:t xml:space="preserve"> </w:t>
-      </w:r>
-      <w:proofErr w:type="spellStart"/>
-      <w:r>
-        <w:rPr>
-          <w:sz w:val="16"/>
-          <w:szCs w:val="16"/>
-        </w:rPr>
-        <w:t>Jøsang</w:t>
-      </w:r>
-      <w:proofErr w:type="spellEnd"/>
-      <w:r>
-        <w:rPr>
-          <w:sz w:val="16"/>
-          <w:szCs w:val="16"/>
-        </w:rPr>
-        <w:t>,</w:t>
+        <w:t>Jøsang,</w:t>
       </w:r>
       <w:r>
         <w:rPr>
@@ -46824,7 +45724,7 @@
 </file>
 
 <file path=customXml/itemProps1.xml><?xml version="1.0" encoding="utf-8"?>
-<ds:datastoreItem xmlns:ds="http://schemas.openxmlformats.org/officeDocument/2006/customXml" ds:itemID="{34544063-2342-49ED-9F86-7972854D1EC2}">
+<ds:datastoreItem xmlns:ds="http://schemas.openxmlformats.org/officeDocument/2006/customXml" ds:itemID="{C09F1BEA-8980-4ED2-B411-0FA8DF471E66}">
   <ds:schemaRefs>
     <ds:schemaRef ds:uri="http://schemas.openxmlformats.org/officeDocument/2006/bibliography"/>
   </ds:schemaRefs>

</xml_diff>

<commit_message>
Minor changes to formatting, grammar, and removing deprecated content
</commit_message>
<xml_diff>
--- a/Report.docx
+++ b/Report.docx
@@ -1089,7 +1089,12 @@
         <w:t>Eval</w:t>
       </w:r>
       <w:r>
-        <w:t xml:space="preserve"> that can evaluate an arbitrary logical circuit C, with algorithms Encrypt and Decrypt for encrypting data and decrypting it, respectively</w:t>
+        <w:t xml:space="preserve"> that can evaluate an arbitrary logical circuit C, with algori</w:t>
+      </w:r>
+      <w:bookmarkStart w:id="0" w:name="_GoBack"/>
+      <w:bookmarkEnd w:id="0"/>
+      <w:r>
+        <w:t>thms Encrypt and Decrypt for encrypting data and decrypting it, respectively</w:t>
       </w:r>
       <w:r>
         <w:t xml:space="preserve"> [2]</w:t>
@@ -1311,15 +1316,7 @@
         </m:r>
       </m:oMath>
       <w:r>
-        <w:t>, wi</w:t>
-      </w:r>
-      <w:proofErr w:type="spellStart"/>
-      <w:r>
-        <w:t>ll</w:t>
-      </w:r>
-      <w:proofErr w:type="spellEnd"/>
-      <w:r>
-        <w:t xml:space="preserve"> return the same value as f</w:t>
+        <w:t>, will return the same value as f</w:t>
       </w:r>
       <w:r>
         <w:t xml:space="preserve"> [3]</w:t>
@@ -2479,15 +2476,7 @@
         </m:r>
       </m:oMath>
       <w:r>
-        <w:t xml:space="preserve"> must then perform an eva</w:t>
-      </w:r>
-      <w:proofErr w:type="spellStart"/>
-      <w:r>
-        <w:t>luation</w:t>
-      </w:r>
-      <w:proofErr w:type="spellEnd"/>
-      <w:r>
-        <w:t xml:space="preserve"> of its share such that given evaluations </w:t>
+        <w:t xml:space="preserve"> must then perform an evaluation of its share such that given evaluations </w:t>
       </w:r>
       <m:oMath>
         <m:sSub>
@@ -3047,15 +3036,7 @@
         </m:sSup>
       </m:oMath>
       <w:r>
-        <w:t>, it must be computationally inf</w:t>
-      </w:r>
-      <w:proofErr w:type="spellStart"/>
-      <w:r>
-        <w:t>easible</w:t>
-      </w:r>
-      <w:proofErr w:type="spellEnd"/>
-      <w:r>
-        <w:t xml:space="preserve"> to compute </w:t>
+        <w:t xml:space="preserve">, it must be computationally infeasible to compute </w:t>
       </w:r>
       <m:oMath>
         <m:r>
@@ -3217,15 +3198,7 @@
         </m:r>
       </m:oMath>
       <w:r>
-        <w:t xml:space="preserve"> is too complex, this increases the complexity of an implementation and could even aff</w:t>
-      </w:r>
-      <w:proofErr w:type="spellStart"/>
-      <w:r>
-        <w:t>ect</w:t>
-      </w:r>
-      <w:proofErr w:type="spellEnd"/>
-      <w:r>
-        <w:t xml:space="preserve"> the </w:t>
+        <w:t xml:space="preserve"> is too complex, this increases the complexity of an implementation and could even affect the </w:t>
       </w:r>
       <w:r>
         <w:t xml:space="preserve">runtime negatively. This highlights the importance of </w:t>
@@ -3972,11 +3945,16 @@
         <w:t xml:space="preserve"> </w:t>
       </w:r>
       <w:r>
-        <w:t>that</w:t>
-      </w:r>
-      <w:r>
-        <w:br/>
-      </w:r>
+        <w:t>tha</w:t>
+      </w:r>
+      <w:r>
+        <w:t>t</w:t>
+      </w:r>
+    </w:p>
+    <w:p>
+      <w:pPr>
+        <w:pStyle w:val="Text"/>
+      </w:pPr>
       <m:oMathPara>
         <m:oMath>
           <m:r>
@@ -4136,6 +4114,9 @@
         </m:oMath>
       </m:oMathPara>
       <w:r>
+        <w:br/>
+      </w:r>
+      <w:r>
         <w:t xml:space="preserve">for some fixed </w:t>
       </w:r>
       <m:oMath>
@@ -4390,6 +4371,9 @@
       <w:r>
         <w:t>proof that even such an</w:t>
       </w:r>
+      <w:r>
+        <w:t xml:space="preserve"> </w:t>
+      </w:r>
       <m:oMath>
         <m:r>
           <m:rPr>
@@ -4401,6 +4385,9 @@
           <m:t>A</m:t>
         </m:r>
       </m:oMath>
+      <w:r>
+        <w:t xml:space="preserve"> </w:t>
+      </w:r>
       <w:r>
         <w:t>cannot exist remains elusive [9].</w:t>
       </w:r>
@@ -4474,15 +4461,7 @@
         </m:sSup>
       </m:oMath>
       <w:r>
-        <w:t xml:space="preserve"> we</w:t>
-      </w:r>
-      <w:proofErr w:type="spellStart"/>
-      <w:r>
-        <w:t>re formed</w:t>
-      </w:r>
-      <w:proofErr w:type="spellEnd"/>
-      <w:r>
-        <w:t>:</w:t>
+        <w:t xml:space="preserve"> were formed:</w:t>
       </w:r>
     </w:p>
     <w:p>
@@ -5169,15 +5148,7 @@
         </m:r>
       </m:oMath>
       <w:r>
-        <w:t xml:space="preserve"> denote the set of all possible permutations of options chosen given that all the que</w:t>
-      </w:r>
-      <w:proofErr w:type="spellStart"/>
-      <w:r>
-        <w:t>stions</w:t>
-      </w:r>
-      <w:proofErr w:type="spellEnd"/>
-      <w:r>
-        <w:t xml:space="preserve"> were answered. Then, we define the bijective map </w:t>
+        <w:t xml:space="preserve"> denote the set of all possible permutations of options chosen given that all the questions were answered. Then, we define the bijective map </w:t>
       </w:r>
       <m:oMath>
         <m:r>
@@ -6089,191 +6060,6 @@
       </w:r>
       <w:r>
         <w:t>be discussed in this subsection.</w:t>
-      </w:r>
-    </w:p>
-    <w:p>
-      <w:pPr>
-        <w:pStyle w:val="StandardText"/>
-      </w:pPr>
-      <w:r>
-        <w:t>In the current work, we use groups of order</w:t>
-      </w:r>
-      <w:r>
-        <w:t xml:space="preserve"> </w:t>
-      </w:r>
-      <m:oMath>
-        <m:r>
-          <w:rPr>
-            <w:rFonts w:ascii="Cambria Math" w:hAnsi="Cambria Math"/>
-          </w:rPr>
-          <m:t>p-1</m:t>
-        </m:r>
-      </m:oMath>
-      <w:r>
-        <w:t>. We will</w:t>
-      </w:r>
-      <w:r>
-        <w:t xml:space="preserve"> </w:t>
-      </w:r>
-      <w:r>
-        <w:t>see</w:t>
-      </w:r>
-      <w:r>
-        <w:t xml:space="preserve"> </w:t>
-      </w:r>
-      <w:r>
-        <w:t>that</w:t>
-      </w:r>
-      <w:r>
-        <w:t xml:space="preserve"> </w:t>
-      </w:r>
-      <w:r>
-        <w:t>this</w:t>
-      </w:r>
-      <w:r>
-        <w:t xml:space="preserve"> </w:t>
-      </w:r>
-      <w:r>
-        <w:t>is</w:t>
-      </w:r>
-      <w:r>
-        <w:t xml:space="preserve"> </w:t>
-      </w:r>
-      <w:r>
-        <w:t>moderately</w:t>
-      </w:r>
-      <w:r>
-        <w:t xml:space="preserve"> </w:t>
-      </w:r>
-      <w:r>
-        <w:t>successful.</w:t>
-      </w:r>
-      <w:r>
-        <w:t xml:space="preserve"> </w:t>
-      </w:r>
-      <w:r>
-        <w:t>Given</w:t>
-      </w:r>
-      <w:r>
-        <w:t xml:space="preserve"> </w:t>
-      </w:r>
-      <w:r>
-        <w:t>that</w:t>
-      </w:r>
-      <w:r>
-        <w:t xml:space="preserve"> </w:t>
-      </w:r>
-      <w:r>
-        <w:t>there</w:t>
-      </w:r>
-      <w:r>
-        <w:t xml:space="preserve"> </w:t>
-      </w:r>
-      <w:r>
-        <w:t>are</w:t>
-      </w:r>
-      <w:r>
-        <w:t xml:space="preserve"> </w:t>
-      </w:r>
-      <w:r>
-        <w:t>known</w:t>
-      </w:r>
-      <w:r>
-        <w:t xml:space="preserve"> </w:t>
-      </w:r>
-      <w:r>
-        <w:t>attacks</w:t>
-      </w:r>
-      <w:r>
-        <w:t xml:space="preserve"> </w:t>
-      </w:r>
-      <w:r>
-        <w:t>on</w:t>
-      </w:r>
-      <w:r>
-        <w:t xml:space="preserve"> </w:t>
-      </w:r>
-      <w:r>
-        <w:t>groups</w:t>
-      </w:r>
-      <w:r>
-        <w:t xml:space="preserve"> </w:t>
-      </w:r>
-      <w:r>
-        <w:t>with</w:t>
-      </w:r>
-      <w:r>
-        <w:t xml:space="preserve"> </w:t>
-      </w:r>
-      <w:r>
-        <w:t>this</w:t>
-      </w:r>
-      <w:r>
-        <w:t xml:space="preserve"> </w:t>
-      </w:r>
-      <w:r>
-        <w:t>construction,</w:t>
-      </w:r>
-      <w:r>
-        <w:t xml:space="preserve"> </w:t>
-      </w:r>
-      <w:r>
-        <w:t>we</w:t>
-      </w:r>
-      <w:r>
-        <w:t xml:space="preserve"> </w:t>
-      </w:r>
-      <w:r>
-        <w:t>plan</w:t>
-      </w:r>
-      <w:r>
-        <w:t xml:space="preserve"> </w:t>
-      </w:r>
-      <w:r>
-        <w:t>to</w:t>
-      </w:r>
-      <w:r>
-        <w:t xml:space="preserve"> </w:t>
-      </w:r>
-      <w:r>
-        <w:t xml:space="preserve">adapt to efficient, large groups of prime order. </w:t>
-      </w:r>
-      <w:proofErr w:type="gramStart"/>
-      <w:r>
-        <w:t>In spite of</w:t>
-      </w:r>
-      <w:proofErr w:type="gramEnd"/>
-      <w:r>
-        <w:t xml:space="preserve"> this,</w:t>
-      </w:r>
-      <w:r>
-        <w:t xml:space="preserve"> </w:t>
-      </w:r>
-      <w:r>
-        <w:t>our groups of order</w:t>
-      </w:r>
-      <w:r>
-        <w:t xml:space="preserve"> </w:t>
-      </w:r>
-      <m:oMath>
-        <m:r>
-          <w:rPr>
-            <w:rFonts w:ascii="Cambria Math" w:hAnsi="Cambria Math"/>
-          </w:rPr>
-          <m:t>p-1</m:t>
-        </m:r>
-      </m:oMath>
-      <w:r>
-        <w:t xml:space="preserve"> </w:t>
-      </w:r>
-      <w:r>
-        <w:t>are able to successfully handle many</w:t>
-      </w:r>
-      <w:r>
-        <w:t xml:space="preserve"> </w:t>
-      </w:r>
-      <w:r>
-        <w:t>computations.</w:t>
       </w:r>
     </w:p>
     <w:p>
@@ -6716,7 +6502,21 @@
           <w:b/>
           <w:bCs/>
         </w:rPr>
-        <w:t>Proposition II.1.</w:t>
+        <w:t>Proposition II</w:t>
+      </w:r>
+      <w:r>
+        <w:rPr>
+          <w:b/>
+          <w:bCs/>
+        </w:rPr>
+        <w:t>I</w:t>
+      </w:r>
+      <w:r>
+        <w:rPr>
+          <w:b/>
+          <w:bCs/>
+        </w:rPr>
+        <w:t>.1.</w:t>
       </w:r>
       <w:r>
         <w:rPr>
@@ -7021,7 +6821,21 @@
           <w:b/>
           <w:bCs/>
         </w:rPr>
-        <w:t>Theorem II.1.</w:t>
+        <w:t>Theorem I</w:t>
+      </w:r>
+      <w:r>
+        <w:rPr>
+          <w:b/>
+          <w:bCs/>
+        </w:rPr>
+        <w:t>I</w:t>
+      </w:r>
+      <w:r>
+        <w:rPr>
+          <w:b/>
+          <w:bCs/>
+        </w:rPr>
+        <w:t>I.1.</w:t>
       </w:r>
       <w:r>
         <w:t xml:space="preserve"> Let </w:t>
@@ -7466,7 +7280,6 @@
         <w:pStyle w:val="Text"/>
       </w:pPr>
       <w:r>
-        <w:lastRenderedPageBreak/>
         <w:t xml:space="preserve"> </w:t>
       </w:r>
       <m:oMath>
@@ -7790,7 +7603,11 @@
         </m:sSup>
       </m:oMath>
       <w:r>
-        <w:t xml:space="preserve">. After this, we randomly choose </w:t>
+        <w:t xml:space="preserve">. After this, </w:t>
+      </w:r>
+      <w:r>
+        <w:lastRenderedPageBreak/>
+        <w:t xml:space="preserve">we randomly choose </w:t>
       </w:r>
       <m:oMath>
         <m:r>
@@ -9071,15 +8888,7 @@
         </m:r>
       </m:oMath>
       <w:r>
-        <w:t xml:space="preserve"> must be chosen carefully as to allow this. However, this is q</w:t>
-      </w:r>
-      <w:proofErr w:type="spellStart"/>
-      <w:r>
-        <w:t>uickly</w:t>
-      </w:r>
-      <w:proofErr w:type="spellEnd"/>
-      <w:r>
-        <w:t xml:space="preserve"> undermined by the following theorem</w:t>
+        <w:t xml:space="preserve"> must be chosen carefully as to allow this. However, this is quickly undermined by the following theorem</w:t>
       </w:r>
       <w:r>
         <w:t>:</w:t>
@@ -9092,7 +8901,21 @@
           <w:b/>
           <w:bCs/>
         </w:rPr>
-        <w:t xml:space="preserve">Theorem II.2. </w:t>
+        <w:t>Theorem II</w:t>
+      </w:r>
+      <w:r>
+        <w:rPr>
+          <w:b/>
+          <w:bCs/>
+        </w:rPr>
+        <w:t>I</w:t>
+      </w:r>
+      <w:r>
+        <w:rPr>
+          <w:b/>
+          <w:bCs/>
+        </w:rPr>
+        <w:t xml:space="preserve">.2. </w:t>
       </w:r>
       <w:r>
         <w:t xml:space="preserve">Let </w:t>
@@ -9198,15 +9021,7 @@
         </m:d>
       </m:oMath>
       <w:r>
-        <w:t>, and assume by contradiction that w</w:t>
-      </w:r>
-      <w:proofErr w:type="spellStart"/>
-      <w:r>
-        <w:t>e</w:t>
-      </w:r>
-      <w:proofErr w:type="spellEnd"/>
-      <w:r>
-        <w:t xml:space="preserve"> have more than one element of order two. Choose </w:t>
+        <w:t xml:space="preserve">, and assume by contradiction that we have more than one element of order two. Choose </w:t>
       </w:r>
       <m:oMath>
         <m:r>
@@ -10047,10 +9862,7 @@
         </m:d>
       </m:oMath>
       <w:r>
-        <w:t xml:space="preserve"> cannot be </w:t>
-      </w:r>
-      <w:r>
-        <w:t>cyclic, and the proof is complete.</w:t>
+        <w:t xml:space="preserve"> cannot be cyclic, and the proof is complete.</w:t>
       </w:r>
     </w:p>
     <w:p>
@@ -10101,7 +9913,10 @@
         </m:r>
       </m:oMath>
       <w:r>
-        <w:t xml:space="preserve"> seems like a great option to choose the group order in theory, this crucial drawback makes its case fall completely apart. However, there exist other candidates that could potentially have similar benefits while not having the same drawbacks.</w:t>
+        <w:t xml:space="preserve"> seems like a great option to </w:t>
+      </w:r>
+      <w:r>
+        <w:t>choose the group order in theory, this crucial drawback makes its case fall completely apart. However, there exist other candidates that could potentially have similar benefits while not having the same drawbacks.</w:t>
       </w:r>
     </w:p>
     <w:p>
@@ -10726,15 +10541,7 @@
         </m:r>
       </m:oMath>
       <w:r>
-        <w:t xml:space="preserve"> hover around that value, meaning a randomized generator test would only have to run a few times for a generator to be f</w:t>
-      </w:r>
-      <w:proofErr w:type="spellStart"/>
-      <w:r>
-        <w:t>ound</w:t>
-      </w:r>
-      <w:proofErr w:type="spellEnd"/>
-      <w:r>
-        <w:t xml:space="preserve">. In fact, there exist many sequences </w:t>
+        <w:t xml:space="preserve"> hover around that value, meaning a randomized generator test would only have to run a few times for a generator to be found. In fact, there exist many sequences </w:t>
       </w:r>
       <m:oMath>
         <m:r>
@@ -11053,7 +10860,21 @@
           <w:b/>
           <w:bCs/>
         </w:rPr>
-        <w:t>Proposition II.</w:t>
+        <w:t>Proposition II</w:t>
+      </w:r>
+      <w:r>
+        <w:rPr>
+          <w:b/>
+          <w:bCs/>
+        </w:rPr>
+        <w:t>I</w:t>
+      </w:r>
+      <w:r>
+        <w:rPr>
+          <w:b/>
+          <w:bCs/>
+        </w:rPr>
+        <w:t>.</w:t>
       </w:r>
       <w:r>
         <w:rPr>
@@ -12379,19 +12200,30 @@
         <w:t>.</w:t>
       </w:r>
       <w:r>
-        <w:t xml:space="preserve"> Coincidentally, all values chosen had </w:t>
-      </w:r>
-      <w:r>
-        <w:lastRenderedPageBreak/>
-        <w:t>a success rate of 40%. This figure will stay in that range for even larger numbers.</w:t>
+        <w:t xml:space="preserve"> Coincidentally, all values chosen had a success rate of 40%. This figure will stay in that range for even larger numbers.</w:t>
       </w:r>
     </w:p>
-    <w:p/>
+    <w:p>
+      <w:pPr>
+        <w:pStyle w:val="StandardText"/>
+      </w:pPr>
+    </w:p>
+    <w:p>
+      <w:pPr>
+        <w:pStyle w:val="StandardText"/>
+      </w:pPr>
+    </w:p>
+    <w:p>
+      <w:pPr>
+        <w:pStyle w:val="StandardText"/>
+      </w:pPr>
+    </w:p>
     <w:p>
       <w:pPr>
         <w:pStyle w:val="TableTitle"/>
       </w:pPr>
       <w:r>
+        <w:lastRenderedPageBreak/>
         <w:t>TABLE I</w:t>
       </w:r>
     </w:p>
@@ -13173,16 +13005,7 @@
         <w:t xml:space="preserve"> </w:t>
       </w:r>
       <w:r>
-        <w:t>It should be noted that this assumes the</w:t>
-      </w:r>
-      <w:r>
-        <w:t xml:space="preserve"> </w:t>
-      </w:r>
-      <w:r>
-        <w:t>Generalized Riemann Hypothesis to be true [9]</w:t>
-      </w:r>
-      <w:r>
-        <w:t>.</w:t>
+        <w:t>It should be noted that this assumes the Generalized Riemann Hypothesis to be true [9].</w:t>
       </w:r>
     </w:p>
     <w:p>
@@ -15718,15 +15541,13 @@
         <w:t>10</w:t>
       </w:r>
       <w:r>
-        <w:t xml:space="preserve">]. Such primes </w:t>
-      </w:r>
-      <w:proofErr w:type="spellStart"/>
-      <w:r>
-        <w:t>arecalled</w:t>
-      </w:r>
-      <w:proofErr w:type="spellEnd"/>
-      <w:r>
-        <w:t xml:space="preserve"> </w:t>
+        <w:t>]. Such primes are</w:t>
+      </w:r>
+      <w:r>
+        <w:t xml:space="preserve"> </w:t>
+      </w:r>
+      <w:r>
+        <w:t xml:space="preserve">called </w:t>
       </w:r>
       <w:r>
         <w:t>“</w:t>
@@ -16142,13 +15963,42 @@
         <w:t xml:space="preserve"> </w:t>
       </w:r>
       <m:oMath>
-        <m:r>
-          <w:rPr>
-            <w:rFonts w:ascii="Cambria Math" w:hAnsi="Cambria Math"/>
-          </w:rPr>
-          <m:t xml:space="preserve">2j≡1mod n </m:t>
-        </m:r>
-      </m:oMath>
+        <m:sSup>
+          <m:sSupPr>
+            <m:ctrlPr>
+              <w:rPr>
+                <w:rFonts w:ascii="Cambria Math" w:hAnsi="Cambria Math"/>
+                <w:i/>
+              </w:rPr>
+            </m:ctrlPr>
+          </m:sSupPr>
+          <m:e>
+            <m:r>
+              <w:rPr>
+                <w:rFonts w:ascii="Cambria Math" w:hAnsi="Cambria Math"/>
+              </w:rPr>
+              <m:t>2</m:t>
+            </m:r>
+          </m:e>
+          <m:sup>
+            <m:r>
+              <w:rPr>
+                <w:rFonts w:ascii="Cambria Math" w:hAnsi="Cambria Math"/>
+              </w:rPr>
+              <m:t>j</m:t>
+            </m:r>
+          </m:sup>
+        </m:sSup>
+        <m:r>
+          <w:rPr>
+            <w:rFonts w:ascii="Cambria Math" w:hAnsi="Cambria Math"/>
+          </w:rPr>
+          <m:t>≡1modn</m:t>
+        </m:r>
+      </m:oMath>
+      <w:r>
+        <w:t xml:space="preserve"> </w:t>
+      </w:r>
       <w:r>
         <w:t>whenever</w:t>
       </w:r>
@@ -16393,6 +16243,9 @@
           </m:sSubSupPr>
           <m:e>
             <m:r>
+              <m:rPr>
+                <m:scr m:val="double-struck"/>
+              </m:rPr>
               <w:rPr>
                 <w:rFonts w:ascii="Cambria Math" w:hAnsi="Cambria Math"/>
               </w:rPr>
@@ -17018,11 +16871,7 @@
         </m:r>
       </m:oMath>
       <w:r>
-        <w:t xml:space="preserve">, the security parameter, we choose </w:t>
-      </w:r>
-      <w:r>
-        <w:lastRenderedPageBreak/>
-        <w:t xml:space="preserve">candidate primes q less than </w:t>
+        <w:t xml:space="preserve">, the security parameter, we choose candidate primes q less than </w:t>
       </w:r>
       <m:oMath>
         <m:sSup>
@@ -17053,7 +16902,11 @@
         </m:sSup>
       </m:oMath>
       <w:r>
-        <w:t xml:space="preserve">. Then, we use the Miller-Rabbin primality test, as described in </w:t>
+        <w:t xml:space="preserve">. Then, we use the Miller-Rabbin </w:t>
+      </w:r>
+      <w:r>
+        <w:lastRenderedPageBreak/>
+        <w:t xml:space="preserve">primality test, as described in </w:t>
       </w:r>
       <w:r>
         <w:t>[13]</w:t>
@@ -17857,7 +17710,21 @@
           <w:b/>
           <w:bCs/>
         </w:rPr>
-        <w:t>Proposition II.</w:t>
+        <w:t>Proposition I</w:t>
+      </w:r>
+      <w:r>
+        <w:rPr>
+          <w:b/>
+          <w:bCs/>
+        </w:rPr>
+        <w:t>I</w:t>
+      </w:r>
+      <w:r>
+        <w:rPr>
+          <w:b/>
+          <w:bCs/>
+        </w:rPr>
+        <w:t>I.</w:t>
       </w:r>
       <w:r>
         <w:rPr>
@@ -18186,7 +18053,21 @@
           <w:b/>
           <w:bCs/>
         </w:rPr>
-        <w:t>Theorem II.</w:t>
+        <w:t>Theorem II</w:t>
+      </w:r>
+      <w:r>
+        <w:rPr>
+          <w:b/>
+          <w:bCs/>
+        </w:rPr>
+        <w:t>I</w:t>
+      </w:r>
+      <w:r>
+        <w:rPr>
+          <w:b/>
+          <w:bCs/>
+        </w:rPr>
+        <w:t>.</w:t>
       </w:r>
       <w:r>
         <w:rPr>
@@ -22483,7 +22364,7 @@
         <w:pStyle w:val="Heading2"/>
       </w:pPr>
       <w:r>
-        <w:t>Additive Homomorphism</w:t>
+        <w:t>Homomorphic Encryption</w:t>
       </w:r>
     </w:p>
     <w:p>
@@ -22553,15 +22434,7 @@
         </m:r>
       </m:oMath>
       <w:r>
-        <w:t xml:space="preserve"> is homomo</w:t>
-      </w:r>
-      <w:proofErr w:type="spellStart"/>
-      <w:r>
-        <w:t>rphic</w:t>
-      </w:r>
-      <w:proofErr w:type="spellEnd"/>
-      <w:r>
-        <w:t xml:space="preserve"> if, given </w:t>
+        <w:t xml:space="preserve"> is homomorphic if, given </w:t>
       </w:r>
       <m:oMath>
         <m:sSub>
@@ -24977,12 +24850,9 @@
       </w:pPr>
       <w:proofErr w:type="spellStart"/>
       <w:r>
-        <w:t>Mult</w:t>
+        <w:t>MultShares</w:t>
       </w:r>
       <w:proofErr w:type="spellEnd"/>
-      <w:r>
-        <w:t xml:space="preserve"> Shares</w:t>
-      </w:r>
     </w:p>
     <w:p>
       <w:pPr>
@@ -25133,6 +25003,9 @@
           </m:sSubSupPr>
           <m:e>
             <m:r>
+              <m:rPr>
+                <m:scr m:val="double-struck"/>
+              </m:rPr>
               <w:rPr>
                 <w:rFonts w:ascii="Cambria Math" w:hAnsi="Cambria Math"/>
               </w:rPr>
@@ -26642,15 +26515,7 @@
         </m:r>
       </m:oMath>
       <w:r>
-        <w:t xml:space="preserve"> [1]. It is laid out explicitly in [15] how to construct a Pseudorandom Function given any Cryptographically Secure Bit (CSB) generator. For our CSB, we take Python’s PRNG library, Random, which is built on the Mersenne Twi</w:t>
-      </w:r>
-      <w:proofErr w:type="spellStart"/>
-      <w:r>
-        <w:t>ster</w:t>
-      </w:r>
-      <w:proofErr w:type="spellEnd"/>
-      <w:r>
-        <w:t xml:space="preserve"> algorithm [16]. This is notably a hole that should be solved with a more advanced CSB, since this PRNG is not cryptographically secure. The reason for this conscious choice is that Python’s Cryptographically Secure Pseudorandom Number Generator does not allow seeding, by design, which is an essential functionality of our PRF.</w:t>
+        <w:t xml:space="preserve"> [1]. It is laid out explicitly in [15] how to construct a Pseudorandom Function given any Cryptographically Secure Bit (CSB) generator. For our CSB, we take Python’s PRNG library, Random, which is built on the Mersenne Twister algorithm [16]. This is notably a hole that should be solved with a more advanced CSB, since this PRNG is not cryptographically secure. The reason for this conscious choice is that Python’s Cryptographically Secure Pseudorandom Number Generator does not allow seeding, by design, which is an essential functionality of our PRF.</w:t>
       </w:r>
     </w:p>
     <w:p>
@@ -28402,7 +28267,19 @@
           <w:rPr>
             <w:rFonts w:ascii="Cambria Math" w:hAnsi="Cambria Math"/>
           </w:rPr>
+          <m:t>(</m:t>
+        </m:r>
+        <m:r>
+          <w:rPr>
+            <w:rFonts w:ascii="Cambria Math" w:hAnsi="Cambria Math"/>
+          </w:rPr>
           <m:t>n - 1</m:t>
+        </m:r>
+        <m:r>
+          <w:rPr>
+            <w:rFonts w:ascii="Cambria Math" w:hAnsi="Cambria Math"/>
+          </w:rPr>
+          <m:t>)</m:t>
         </m:r>
       </m:oMath>
       <w:r>
@@ -28702,6 +28579,11 @@
       <w:r>
         <w:t xml:space="preserve"> </w:t>
       </w:r>
+    </w:p>
+    <w:p>
+      <w:pPr>
+        <w:pStyle w:val="StandardText"/>
+      </w:pPr>
       <w:r>
         <w:t xml:space="preserve">We denote the first </w:t>
       </w:r>
@@ -31545,15 +31427,7 @@
         </m:r>
       </m:oMath>
       <w:r>
-        <w:t xml:space="preserve"> [1]. This is possible since these additive shares are both additive</w:t>
-      </w:r>
-      <w:proofErr w:type="spellStart"/>
-      <w:r>
-        <w:t>ly</w:t>
-      </w:r>
-      <w:proofErr w:type="spellEnd"/>
-      <w:r>
-        <w:t xml:space="preserve"> and multiplicatively homomorphic over </w:t>
+        <w:t xml:space="preserve"> [1]. This is possible since these additive shares are both additively and multiplicatively homomorphic over </w:t>
       </w:r>
       <m:oMath>
         <m:sSub>
@@ -32534,13 +32408,11 @@
         <w:t xml:space="preserve"> </w:t>
       </w:r>
       <w:r>
-        <w:t xml:space="preserve">needed to </w:t>
-      </w:r>
-      <w:proofErr w:type="spellStart"/>
-      <w:r>
-        <w:t>represetn</w:t>
-      </w:r>
-      <w:proofErr w:type="spellEnd"/>
+        <w:t>needed to represe</w:t>
+      </w:r>
+      <w:r>
+        <w:t>nt</w:t>
+      </w:r>
       <w:r>
         <w:t xml:space="preserve"> the secret key c [1]. Finally, we let</w:t>
       </w:r>
@@ -33460,11 +33332,34 @@
       <w:r>
         <w:t xml:space="preserve">receives n inputs </w:t>
       </w:r>
-      <w:proofErr w:type="spellStart"/>
-      <w:r>
-        <w:t>wi</w:t>
-      </w:r>
-      <w:proofErr w:type="spellEnd"/>
+      <m:oMath>
+        <m:sSub>
+          <m:sSubPr>
+            <m:ctrlPr>
+              <w:rPr>
+                <w:rFonts w:ascii="Cambria Math" w:hAnsi="Cambria Math"/>
+                <w:i/>
+              </w:rPr>
+            </m:ctrlPr>
+          </m:sSubPr>
+          <m:e>
+            <m:r>
+              <w:rPr>
+                <w:rFonts w:ascii="Cambria Math" w:hAnsi="Cambria Math"/>
+              </w:rPr>
+              <m:t>w</m:t>
+            </m:r>
+          </m:e>
+          <m:sub>
+            <m:r>
+              <w:rPr>
+                <w:rFonts w:ascii="Cambria Math" w:hAnsi="Cambria Math"/>
+              </w:rPr>
+              <m:t>i</m:t>
+            </m:r>
+          </m:sub>
+        </m:sSub>
+      </m:oMath>
       <w:r>
         <w:t>, each of which corresponds to one of</w:t>
       </w:r>
@@ -33667,15 +33562,7 @@
         </m:oMath>
       </m:oMathPara>
       <w:r>
-        <w:t>Following this, we p</w:t>
-      </w:r>
-      <w:proofErr w:type="spellStart"/>
-      <w:r>
-        <w:t>erform</w:t>
-      </w:r>
-      <w:proofErr w:type="spellEnd"/>
-      <w:r>
-        <w:t xml:space="preserve"> a cumulative sum over the variables:</w:t>
+        <w:t>Following this, we perform a cumulative sum over the variables:</w:t>
       </w:r>
       <w:r>
         <w:br/>
@@ -34078,6 +33965,15 @@
               </m:sSub>
             </m:e>
           </m:d>
+        </m:oMath>
+      </m:oMathPara>
+    </w:p>
+    <w:p>
+      <w:pPr>
+        <w:pStyle w:val="StandardText"/>
+      </w:pPr>
+      <m:oMathPara>
+        <m:oMath>
           <m:r>
             <m:rPr>
               <m:sty m:val="p"/>
@@ -36245,15 +36141,7 @@
         </m:sSub>
       </m:oMath>
       <w:r>
-        <w:t>, and both ho</w:t>
-      </w:r>
-      <w:proofErr w:type="spellStart"/>
-      <w:r>
-        <w:t>ld</w:t>
-      </w:r>
-      <w:proofErr w:type="spellEnd"/>
-      <w:r>
-        <w:t xml:space="preserve"> additive</w:t>
+        <w:t>, and both hold additive</w:t>
       </w:r>
       <w:r>
         <w:t xml:space="preserve"> </w:t>
@@ -36732,7 +36620,14 @@
                 <m:t>i∈[m]</m:t>
               </m:r>
             </m:sub>
-            <m:sup/>
+            <m:sup>
+              <m:r>
+                <w:rPr>
+                  <w:rFonts w:ascii="Cambria Math" w:hAnsi="Cambria Math"/>
+                </w:rPr>
+                <m:t xml:space="preserve"> </m:t>
+              </m:r>
+            </m:sup>
             <m:e>
               <m:sSub>
                 <m:sSubPr>
@@ -36982,7 +36877,14 @@
                 <m:t>j∈[m]</m:t>
               </m:r>
             </m:sub>
-            <m:sup/>
+            <m:sup>
+              <m:r>
+                <w:rPr>
+                  <w:rFonts w:ascii="Cambria Math" w:hAnsi="Cambria Math"/>
+                </w:rPr>
+                <m:t xml:space="preserve"> </m:t>
+              </m:r>
+            </m:sup>
             <m:e>
               <m:sSub>
                 <m:sSubPr>
@@ -37756,6 +37658,7 @@
             <w:rPr>
               <w:rFonts w:ascii="Cambria Math" w:hAnsi="Cambria Math"/>
             </w:rPr>
+            <w:lastRenderedPageBreak/>
             <m:t xml:space="preserve">(2n + 1, </m:t>
           </m:r>
           <m:sSub>
@@ -38494,7 +38397,7 @@
     </w:p>
     <w:p>
       <w:r>
-        <w:t>10 decreases</w:t>
+        <w:t>decreases</w:t>
       </w:r>
       <w:r>
         <w:t xml:space="preserve"> </w:t>
@@ -39529,15 +39432,7 @@
         <w:t xml:space="preserve"> </w:t>
       </w:r>
       <w:r>
-        <w:t xml:space="preserve">by quantum computing </w:t>
-      </w:r>
-      <w:bookmarkStart w:id="0" w:name="_GoBack"/>
-      <w:r>
-        <w:t>[25]</w:t>
-      </w:r>
-      <w:bookmarkEnd w:id="0"/>
-      <w:r>
-        <w:t>. Because of this, a voting system</w:t>
+        <w:t>by quantum computing [25]. Because of this, a voting system</w:t>
       </w:r>
       <w:r>
         <w:t xml:space="preserve"> </w:t>
@@ -41128,17 +41023,7 @@
           <w:sz w:val="16"/>
           <w:szCs w:val="16"/>
         </w:rPr>
-        <w:t xml:space="preserve">Proceedings of the Forty-First Annual ACM Symposium on Theory of </w:t>
-      </w:r>
-      <w:r>
-        <w:rPr>
-          <w:i/>
-          <w:iCs/>
-          <w:sz w:val="16"/>
-          <w:szCs w:val="16"/>
-        </w:rPr>
-        <w:lastRenderedPageBreak/>
-        <w:t xml:space="preserve">Computing, </w:t>
+        <w:t xml:space="preserve">Proceedings of the Forty-First Annual ACM Symposium on Theory of Computing, </w:t>
       </w:r>
       <w:r>
         <w:rPr>
@@ -41192,6 +41077,7 @@
           <w:sz w:val="16"/>
           <w:szCs w:val="16"/>
         </w:rPr>
+        <w:lastRenderedPageBreak/>
         <w:t>E.</w:t>
       </w:r>
       <w:r>
@@ -46760,7 +46646,7 @@
 </file>
 
 <file path=customXml/itemProps1.xml><?xml version="1.0" encoding="utf-8"?>
-<ds:datastoreItem xmlns:ds="http://schemas.openxmlformats.org/officeDocument/2006/customXml" ds:itemID="{424EC5A0-2C68-4DDC-8F56-4A6289D5E7EA}">
+<ds:datastoreItem xmlns:ds="http://schemas.openxmlformats.org/officeDocument/2006/customXml" ds:itemID="{25DD0EF0-169E-4853-B7DC-EC5D07024E4A}">
   <ds:schemaRefs>
     <ds:schemaRef ds:uri="http://schemas.openxmlformats.org/officeDocument/2006/bibliography"/>
   </ds:schemaRefs>

</xml_diff>